<commit_message>
tabla uinidades y edificios
</commit_message>
<xml_diff>
--- a/Game Design_assign2.docx
+++ b/Game Design_assign2.docx
@@ -1,6 +1,6 @@
 
 <file path=word/document.xml><?xml version="1.0" encoding="utf-8"?>
-<w:document xmlns:wpc="http://schemas.microsoft.com/office/word/2010/wordprocessingCanvas" xmlns:cx="http://schemas.microsoft.com/office/drawing/2014/chartex" xmlns:mc="http://schemas.openxmlformats.org/markup-compatibility/2006" xmlns:o="urn:schemas-microsoft-com:office:office" xmlns:r="http://schemas.openxmlformats.org/officeDocument/2006/relationships" xmlns:m="http://schemas.openxmlformats.org/officeDocument/2006/math" xmlns:v="urn:schemas-microsoft-com:vml" xmlns:wp14="http://schemas.microsoft.com/office/word/2010/wordprocessingDrawing" xmlns:wp="http://schemas.openxmlformats.org/drawingml/2006/wordprocessingDrawing" xmlns:w10="urn:schemas-microsoft-com:office:word" xmlns:w="http://schemas.openxmlformats.org/wordprocessingml/2006/main" xmlns:w14="http://schemas.microsoft.com/office/word/2010/wordml" xmlns:w15="http://schemas.microsoft.com/office/word/2012/wordml" xmlns:w16se="http://schemas.microsoft.com/office/word/2015/wordml/symex" xmlns:wpg="http://schemas.microsoft.com/office/word/2010/wordprocessingGroup" xmlns:wpi="http://schemas.microsoft.com/office/word/2010/wordprocessingInk" xmlns:wne="http://schemas.microsoft.com/office/word/2006/wordml" xmlns:wps="http://schemas.microsoft.com/office/word/2010/wordprocessingShape" mc:Ignorable="w14 w15 w16se wp14">
+<w:document xmlns:wpc="http://schemas.microsoft.com/office/word/2010/wordprocessingCanvas" xmlns:cx="http://schemas.microsoft.com/office/drawing/2014/chartex" xmlns:cx1="http://schemas.microsoft.com/office/drawing/2015/9/8/chartex" xmlns:cx2="http://schemas.microsoft.com/office/drawing/2015/10/21/chartex" xmlns:cx3="http://schemas.microsoft.com/office/drawing/2016/5/9/chartex" xmlns:cx4="http://schemas.microsoft.com/office/drawing/2016/5/10/chartex" xmlns:cx5="http://schemas.microsoft.com/office/drawing/2016/5/11/chartex" xmlns:cx6="http://schemas.microsoft.com/office/drawing/2016/5/12/chartex" xmlns:cx7="http://schemas.microsoft.com/office/drawing/2016/5/13/chartex" xmlns:cx8="http://schemas.microsoft.com/office/drawing/2016/5/14/chartex" xmlns:mc="http://schemas.openxmlformats.org/markup-compatibility/2006" xmlns:aink="http://schemas.microsoft.com/office/drawing/2016/ink" xmlns:am3d="http://schemas.microsoft.com/office/drawing/2017/model3d" xmlns:o="urn:schemas-microsoft-com:office:office" xmlns:r="http://schemas.openxmlformats.org/officeDocument/2006/relationships" xmlns:m="http://schemas.openxmlformats.org/officeDocument/2006/math" xmlns:v="urn:schemas-microsoft-com:vml" xmlns:wp14="http://schemas.microsoft.com/office/word/2010/wordprocessingDrawing" xmlns:wp="http://schemas.openxmlformats.org/drawingml/2006/wordprocessingDrawing" xmlns:w10="urn:schemas-microsoft-com:office:word" xmlns:w="http://schemas.openxmlformats.org/wordprocessingml/2006/main" xmlns:w14="http://schemas.microsoft.com/office/word/2010/wordml" xmlns:w15="http://schemas.microsoft.com/office/word/2012/wordml" xmlns:w16cid="http://schemas.microsoft.com/office/word/2016/wordml/cid" xmlns:w16se="http://schemas.microsoft.com/office/word/2015/wordml/symex" xmlns:wpg="http://schemas.microsoft.com/office/word/2010/wordprocessingGroup" xmlns:wpi="http://schemas.microsoft.com/office/word/2010/wordprocessingInk" xmlns:wne="http://schemas.microsoft.com/office/word/2006/wordml" xmlns:wps="http://schemas.microsoft.com/office/word/2010/wordprocessingShape" mc:Ignorable="w14 w15 w16se w16cid wp14">
   <w:body>
     <w:sdt>
       <w:sdtPr>
@@ -3433,7 +3433,7 @@
                   </wp:anchor>
                 </w:drawing>
               </mc:Choice>
-              <mc:Fallback xmlns:w16cid="http://schemas.microsoft.com/office/word/2016/wordml/cid" xmlns:am3d="http://schemas.microsoft.com/office/drawing/2017/model3d" xmlns:aink="http://schemas.microsoft.com/office/drawing/2016/ink" xmlns:cx8="http://schemas.microsoft.com/office/drawing/2016/5/14/chartex" xmlns:cx7="http://schemas.microsoft.com/office/drawing/2016/5/13/chartex" xmlns:cx6="http://schemas.microsoft.com/office/drawing/2016/5/12/chartex" xmlns:cx5="http://schemas.microsoft.com/office/drawing/2016/5/11/chartex" xmlns:cx4="http://schemas.microsoft.com/office/drawing/2016/5/10/chartex" xmlns:cx3="http://schemas.microsoft.com/office/drawing/2016/5/9/chartex" xmlns:cx2="http://schemas.microsoft.com/office/drawing/2015/10/21/chartex" xmlns:cx1="http://schemas.microsoft.com/office/drawing/2015/9/8/chartex">
+              <mc:Fallback>
                 <w:pict>
                   <v:group w14:anchorId="50A5B8D4" id="Grupo 2" o:spid="_x0000_s1026" style="position:absolute;margin-left:0;margin-top:0;width:213pt;height:718.55pt;z-index:-251657216;mso-height-percent:950;mso-left-percent:40;mso-position-horizontal-relative:page;mso-position-vertical:center;mso-position-vertical-relative:page;mso-height-percent:950;mso-left-percent:40" coordsize="21945,91257" o:gfxdata="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">
                     <v:rect id="Rectángulo 3" o:spid="_x0000_s1027" style="position:absolute;width:1945;height:91257;visibility:visible;mso-wrap-style:square;v-text-anchor:middle" o:gfxdata="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" fillcolor="#146194 [3215]" stroked="f" strokeweight="1.25pt">
@@ -3681,12 +3681,14 @@
                                   <w:pStyle w:val="Sinespaciado"/>
                                   <w:rPr>
                                     <w:color w:val="052F61" w:themeColor="accent1"/>
+                                    <w:lang w:val="en-GB"/>
                                   </w:rPr>
                                 </w:pPr>
                                 <w:sdt>
                                   <w:sdtPr>
                                     <w:rPr>
                                       <w:color w:val="052F61" w:themeColor="accent1"/>
+                                      <w:lang w:val="en-GB"/>
                                     </w:rPr>
                                     <w:alias w:val="Autor"/>
                                     <w:tag w:val=""/>
@@ -3699,9 +3701,19 @@
                                     <w:r>
                                       <w:rPr>
                                         <w:color w:val="052F61" w:themeColor="accent1"/>
+                                        <w:lang w:val="en-GB"/>
                                       </w:rPr>
-                                      <w:t>Bernat Casañas Masip</w:t>
+                                      <w:t xml:space="preserve">Bernat Casañas </w:t>
                                     </w:r>
+                                    <w:proofErr w:type="spellStart"/>
+                                    <w:r>
+                                      <w:rPr>
+                                        <w:color w:val="052F61" w:themeColor="accent1"/>
+                                        <w:lang w:val="en-GB"/>
+                                      </w:rPr>
+                                      <w:t>Masip</w:t>
+                                    </w:r>
+                                    <w:proofErr w:type="spellEnd"/>
                                   </w:sdtContent>
                                 </w:sdt>
                               </w:p>
@@ -3712,6 +3724,7 @@
                                     <w:color w:val="595959" w:themeColor="text1" w:themeTint="A6"/>
                                     <w:sz w:val="20"/>
                                     <w:szCs w:val="20"/>
+                                    <w:lang w:val="en-GB"/>
                                   </w:rPr>
                                 </w:pPr>
                                 <w:sdt>
@@ -3721,6 +3734,7 @@
                                       <w:color w:val="595959" w:themeColor="text1" w:themeTint="A6"/>
                                       <w:sz w:val="20"/>
                                       <w:szCs w:val="20"/>
+                                      <w:lang w:val="en-GB"/>
                                     </w:rPr>
                                     <w:alias w:val="Compañía"/>
                                     <w:tag w:val=""/>
@@ -3736,6 +3750,7 @@
                                         <w:color w:val="595959" w:themeColor="text1" w:themeTint="A6"/>
                                         <w:sz w:val="20"/>
                                         <w:szCs w:val="20"/>
+                                        <w:lang w:val="en-GB"/>
                                       </w:rPr>
                                       <w:t>citm’S VIDEOGAMES DESIGN &amp; DEVELOPMENT DEGREE</w:t>
                                     </w:r>
@@ -3776,12 +3791,14 @@
                             <w:pStyle w:val="Sinespaciado"/>
                             <w:rPr>
                               <w:color w:val="052F61" w:themeColor="accent1"/>
+                              <w:lang w:val="en-GB"/>
                             </w:rPr>
                           </w:pPr>
                           <w:sdt>
                             <w:sdtPr>
                               <w:rPr>
                                 <w:color w:val="052F61" w:themeColor="accent1"/>
+                                <w:lang w:val="en-GB"/>
                               </w:rPr>
                               <w:alias w:val="Autor"/>
                               <w:tag w:val=""/>
@@ -3794,9 +3811,19 @@
                               <w:r>
                                 <w:rPr>
                                   <w:color w:val="052F61" w:themeColor="accent1"/>
+                                  <w:lang w:val="en-GB"/>
                                 </w:rPr>
-                                <w:t>Bernat Casañas Masip</w:t>
+                                <w:t xml:space="preserve">Bernat Casañas </w:t>
                               </w:r>
+                              <w:proofErr w:type="spellStart"/>
+                              <w:r>
+                                <w:rPr>
+                                  <w:color w:val="052F61" w:themeColor="accent1"/>
+                                  <w:lang w:val="en-GB"/>
+                                </w:rPr>
+                                <w:t>Masip</w:t>
+                              </w:r>
+                              <w:proofErr w:type="spellEnd"/>
                             </w:sdtContent>
                           </w:sdt>
                         </w:p>
@@ -3807,6 +3834,7 @@
                               <w:color w:val="595959" w:themeColor="text1" w:themeTint="A6"/>
                               <w:sz w:val="20"/>
                               <w:szCs w:val="20"/>
+                              <w:lang w:val="en-GB"/>
                             </w:rPr>
                           </w:pPr>
                           <w:sdt>
@@ -3816,6 +3844,7 @@
                                 <w:color w:val="595959" w:themeColor="text1" w:themeTint="A6"/>
                                 <w:sz w:val="20"/>
                                 <w:szCs w:val="20"/>
+                                <w:lang w:val="en-GB"/>
                               </w:rPr>
                               <w:alias w:val="Compañía"/>
                               <w:tag w:val=""/>
@@ -3831,6 +3860,7 @@
                                   <w:color w:val="595959" w:themeColor="text1" w:themeTint="A6"/>
                                   <w:sz w:val="20"/>
                                   <w:szCs w:val="20"/>
+                                  <w:lang w:val="en-GB"/>
                                 </w:rPr>
                                 <w:t>citm’S VIDEOGAMES DESIGN &amp; DEVELOPMENT DEGREE</w:t>
                               </w:r>
@@ -3943,6 +3973,7 @@
                                   </w:sdtPr>
                                   <w:sdtEndPr/>
                                   <w:sdtContent>
+                                    <w:proofErr w:type="spellStart"/>
                                     <w:r>
                                       <w:rPr>
                                         <w:rFonts w:asciiTheme="majorHAnsi" w:eastAsiaTheme="majorEastAsia" w:hAnsiTheme="majorHAnsi" w:cstheme="majorBidi"/>
@@ -3950,8 +3981,29 @@
                                         <w:sz w:val="72"/>
                                         <w:szCs w:val="72"/>
                                       </w:rPr>
-                                      <w:t>Game Design</w:t>
+                                      <w:t>Game</w:t>
                                     </w:r>
+                                    <w:proofErr w:type="spellEnd"/>
+                                    <w:r>
+                                      <w:rPr>
+                                        <w:rFonts w:asciiTheme="majorHAnsi" w:eastAsiaTheme="majorEastAsia" w:hAnsiTheme="majorHAnsi" w:cstheme="majorBidi"/>
+                                        <w:color w:val="262626" w:themeColor="text1" w:themeTint="D9"/>
+                                        <w:sz w:val="72"/>
+                                        <w:szCs w:val="72"/>
+                                      </w:rPr>
+                                      <w:t xml:space="preserve"> </w:t>
+                                    </w:r>
+                                    <w:proofErr w:type="spellStart"/>
+                                    <w:r>
+                                      <w:rPr>
+                                        <w:rFonts w:asciiTheme="majorHAnsi" w:eastAsiaTheme="majorEastAsia" w:hAnsiTheme="majorHAnsi" w:cstheme="majorBidi"/>
+                                        <w:color w:val="262626" w:themeColor="text1" w:themeTint="D9"/>
+                                        <w:sz w:val="72"/>
+                                        <w:szCs w:val="72"/>
+                                      </w:rPr>
+                                      <w:t>Design</w:t>
+                                    </w:r>
+                                    <w:proofErr w:type="spellEnd"/>
                                   </w:sdtContent>
                                 </w:sdt>
                               </w:p>
@@ -3993,8 +4045,18 @@
                                         <w:sz w:val="36"/>
                                         <w:szCs w:val="36"/>
                                       </w:rPr>
-                                      <w:t xml:space="preserve"> Assignement</w:t>
+                                      <w:t xml:space="preserve"> </w:t>
                                     </w:r>
+                                    <w:proofErr w:type="spellStart"/>
+                                    <w:r>
+                                      <w:rPr>
+                                        <w:color w:val="404040" w:themeColor="text1" w:themeTint="BF"/>
+                                        <w:sz w:val="36"/>
+                                        <w:szCs w:val="36"/>
+                                      </w:rPr>
+                                      <w:t>Assignement</w:t>
+                                    </w:r>
+                                    <w:proofErr w:type="spellEnd"/>
                                   </w:sdtContent>
                                 </w:sdt>
                               </w:p>
@@ -4018,7 +4080,7 @@
                   </wp:anchor>
                 </w:drawing>
               </mc:Choice>
-              <mc:Fallback xmlns:w16cid="http://schemas.microsoft.com/office/word/2016/wordml/cid" xmlns:am3d="http://schemas.microsoft.com/office/drawing/2017/model3d" xmlns:aink="http://schemas.microsoft.com/office/drawing/2016/ink" xmlns:cx8="http://schemas.microsoft.com/office/drawing/2016/5/14/chartex" xmlns:cx7="http://schemas.microsoft.com/office/drawing/2016/5/13/chartex" xmlns:cx6="http://schemas.microsoft.com/office/drawing/2016/5/12/chartex" xmlns:cx5="http://schemas.microsoft.com/office/drawing/2016/5/11/chartex" xmlns:cx4="http://schemas.microsoft.com/office/drawing/2016/5/10/chartex" xmlns:cx3="http://schemas.microsoft.com/office/drawing/2016/5/9/chartex" xmlns:cx2="http://schemas.microsoft.com/office/drawing/2015/10/21/chartex" xmlns:cx1="http://schemas.microsoft.com/office/drawing/2015/9/8/chartex">
+              <mc:Fallback>
                 <w:pict>
                   <v:shape w14:anchorId="0F75F3C7" id="Cuadro de texto 1" o:spid="_x0000_s1056" type="#_x0000_t202" style="position:absolute;margin-left:0;margin-top:0;width:4in;height:84.25pt;z-index:251660288;visibility:visible;mso-wrap-style:square;mso-width-percent:450;mso-height-percent:0;mso-left-percent:420;mso-top-percent:175;mso-wrap-distance-left:9pt;mso-wrap-distance-top:0;mso-wrap-distance-right:9pt;mso-wrap-distance-bottom:0;mso-position-horizontal-relative:page;mso-position-vertical-relative:page;mso-width-percent:450;mso-height-percent:0;mso-left-percent:420;mso-top-percent:175;mso-width-relative:page;mso-height-relative:margin;v-text-anchor:top" o:gfxdata="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" filled="f" stroked="f" strokeweight=".5pt">
                     <v:textbox style="mso-fit-shape-to-text:t" inset="0,0,0,0">
@@ -5647,7 +5709,21 @@
         <w:rPr>
           <w:lang w:val="ca-ES"/>
         </w:rPr>
-        <w:t>és Memotrix?</w:t>
+        <w:t xml:space="preserve">és </w:t>
+      </w:r>
+      <w:proofErr w:type="spellStart"/>
+      <w:r>
+        <w:rPr>
+          <w:lang w:val="ca-ES"/>
+        </w:rPr>
+        <w:t>Memotrix</w:t>
+      </w:r>
+      <w:proofErr w:type="spellEnd"/>
+      <w:r>
+        <w:rPr>
+          <w:lang w:val="ca-ES"/>
+        </w:rPr>
+        <w:t>?</w:t>
       </w:r>
     </w:p>
     <w:p>
@@ -5656,11 +5732,19 @@
           <w:lang w:val="ca-ES"/>
         </w:rPr>
       </w:pPr>
+      <w:proofErr w:type="spellStart"/>
       <w:r>
         <w:rPr>
           <w:lang w:val="ca-ES"/>
         </w:rPr>
-        <w:t xml:space="preserve">Memotrix </w:t>
+        <w:t>Memotrix</w:t>
+      </w:r>
+      <w:proofErr w:type="spellEnd"/>
+      <w:r>
+        <w:rPr>
+          <w:lang w:val="ca-ES"/>
+        </w:rPr>
+        <w:t xml:space="preserve"> </w:t>
       </w:r>
       <w:r>
         <w:rPr>
@@ -5814,7 +5898,21 @@
         <w:rPr>
           <w:lang w:val="ca-ES"/>
         </w:rPr>
-        <w:t>Les partides de Memotrix es desenvolupen a base d’un funcionament basat en torns.</w:t>
+        <w:t xml:space="preserve">Les partides de </w:t>
+      </w:r>
+      <w:proofErr w:type="spellStart"/>
+      <w:r>
+        <w:rPr>
+          <w:lang w:val="ca-ES"/>
+        </w:rPr>
+        <w:t>Memotrix</w:t>
+      </w:r>
+      <w:proofErr w:type="spellEnd"/>
+      <w:r>
+        <w:rPr>
+          <w:lang w:val="ca-ES"/>
+        </w:rPr>
+        <w:t xml:space="preserve"> es desenvolupen a base d’un funcionament basat en torns.</w:t>
       </w:r>
     </w:p>
     <w:p>
@@ -6105,7 +6203,21 @@
         <w:rPr>
           <w:lang w:val="ca-ES"/>
         </w:rPr>
-        <w:t>Una vegada la superfície sobre la que es vagi a jugar sigui força semblant a aquesta distribució tot estarà llest per començar la partida de Memotrix!</w:t>
+        <w:t xml:space="preserve">Una vegada la superfície sobre la que es vagi a jugar sigui força semblant a aquesta distribució tot estarà llest per començar la partida de </w:t>
+      </w:r>
+      <w:proofErr w:type="spellStart"/>
+      <w:r>
+        <w:rPr>
+          <w:lang w:val="ca-ES"/>
+        </w:rPr>
+        <w:t>Memotrix</w:t>
+      </w:r>
+      <w:proofErr w:type="spellEnd"/>
+      <w:r>
+        <w:rPr>
+          <w:lang w:val="ca-ES"/>
+        </w:rPr>
+        <w:t>!</w:t>
       </w:r>
     </w:p>
     <w:p>
@@ -6122,12 +6234,20 @@
           <w:lang w:val="ca-ES"/>
         </w:rPr>
       </w:pPr>
+      <w:proofErr w:type="spellStart"/>
       <w:r>
         <w:rPr>
           <w:lang w:val="ca-ES"/>
         </w:rPr>
         <w:lastRenderedPageBreak/>
-        <w:t>Wireframe i components</w:t>
+        <w:t>Wireframe</w:t>
+      </w:r>
+      <w:proofErr w:type="spellEnd"/>
+      <w:r>
+        <w:rPr>
+          <w:lang w:val="ca-ES"/>
+        </w:rPr>
+        <w:t xml:space="preserve"> i components</w:t>
       </w:r>
     </w:p>
     <w:p>
@@ -6718,7 +6838,14 @@
           <w:lang w:val="ca-ES"/>
         </w:rPr>
         <w:lastRenderedPageBreak/>
-        <w:t>bang b</w:t>
+        <w:t xml:space="preserve">bang </w:t>
+      </w:r>
+      <w:proofErr w:type="spellStart"/>
+      <w:r>
+        <w:rPr>
+          <w:lang w:val="ca-ES"/>
+        </w:rPr>
+        <w:t>b</w:t>
       </w:r>
       <w:r>
         <w:rPr>
@@ -6726,6 +6853,7 @@
         </w:rPr>
         <w:t>ang</w:t>
       </w:r>
+      <w:proofErr w:type="spellEnd"/>
       <w:r>
         <w:rPr>
           <w:lang w:val="ca-ES"/>
@@ -6762,8 +6890,30 @@
         <w:rPr>
           <w:lang w:val="ca-ES"/>
         </w:rPr>
-        <w:t>Bang Bang!: Gang</w:t>
+        <w:t xml:space="preserve">Bang </w:t>
       </w:r>
+      <w:proofErr w:type="spellStart"/>
+      <w:r>
+        <w:rPr>
+          <w:lang w:val="ca-ES"/>
+        </w:rPr>
+        <w:t>Bang</w:t>
+      </w:r>
+      <w:proofErr w:type="spellEnd"/>
+      <w:r>
+        <w:rPr>
+          <w:lang w:val="ca-ES"/>
+        </w:rPr>
+        <w:t xml:space="preserve">!: </w:t>
+      </w:r>
+      <w:proofErr w:type="spellStart"/>
+      <w:r>
+        <w:rPr>
+          <w:lang w:val="ca-ES"/>
+        </w:rPr>
+        <w:t>Gang</w:t>
+      </w:r>
+      <w:proofErr w:type="spellEnd"/>
       <w:r>
         <w:rPr>
           <w:lang w:val="ca-ES"/>
@@ -6781,13 +6931,41 @@
         <w:rPr>
           <w:lang w:val="ca-ES"/>
         </w:rPr>
-        <w:t>Bang Bang!:</w:t>
+        <w:t xml:space="preserve">Bang </w:t>
+      </w:r>
+      <w:proofErr w:type="spellStart"/>
+      <w:r>
+        <w:rPr>
+          <w:lang w:val="ca-ES"/>
+        </w:rPr>
+        <w:t>Bang</w:t>
+      </w:r>
+      <w:proofErr w:type="spellEnd"/>
+      <w:r>
+        <w:rPr>
+          <w:lang w:val="ca-ES"/>
+        </w:rPr>
+        <w:t>!:</w:t>
       </w:r>
       <w:r>
         <w:rPr>
           <w:lang w:val="ca-ES"/>
         </w:rPr>
-        <w:t xml:space="preserve"> Gang és un joc de taula </w:t>
+        <w:t xml:space="preserve"> </w:t>
+      </w:r>
+      <w:proofErr w:type="spellStart"/>
+      <w:r>
+        <w:rPr>
+          <w:lang w:val="ca-ES"/>
+        </w:rPr>
+        <w:t>Gang</w:t>
+      </w:r>
+      <w:proofErr w:type="spellEnd"/>
+      <w:r>
+        <w:rPr>
+          <w:lang w:val="ca-ES"/>
+        </w:rPr>
+        <w:t xml:space="preserve"> és un joc de taula </w:t>
       </w:r>
       <w:r>
         <w:rPr>
@@ -6887,7 +7065,35 @@
         <w:rPr>
           <w:lang w:val="ca-ES"/>
         </w:rPr>
-        <w:t xml:space="preserve">Bang Bang!: Gang es tracta d’un joc </w:t>
+        <w:t xml:space="preserve">Bang </w:t>
+      </w:r>
+      <w:proofErr w:type="spellStart"/>
+      <w:r>
+        <w:rPr>
+          <w:lang w:val="ca-ES"/>
+        </w:rPr>
+        <w:t>Bang</w:t>
+      </w:r>
+      <w:proofErr w:type="spellEnd"/>
+      <w:r>
+        <w:rPr>
+          <w:lang w:val="ca-ES"/>
+        </w:rPr>
+        <w:t xml:space="preserve">!: </w:t>
+      </w:r>
+      <w:proofErr w:type="spellStart"/>
+      <w:r>
+        <w:rPr>
+          <w:lang w:val="ca-ES"/>
+        </w:rPr>
+        <w:t>Gang</w:t>
+      </w:r>
+      <w:proofErr w:type="spellEnd"/>
+      <w:r>
+        <w:rPr>
+          <w:lang w:val="ca-ES"/>
+        </w:rPr>
+        <w:t xml:space="preserve"> es tracta d’un joc </w:t>
       </w:r>
       <w:r>
         <w:rPr>
@@ -7204,8 +7410,6 @@
               </w:rPr>
               <w:t>+1(Amb edifici)</w:t>
             </w:r>
-            <w:bookmarkStart w:id="0" w:name="_GoBack"/>
-            <w:bookmarkEnd w:id="0"/>
           </w:p>
         </w:tc>
         <w:tc>
@@ -7431,12 +7635,14 @@
                 <w:lang w:val="ca-ES"/>
               </w:rPr>
             </w:pPr>
+            <w:proofErr w:type="spellStart"/>
             <w:r>
               <w:rPr>
                 <w:lang w:val="ca-ES"/>
               </w:rPr>
               <w:t>Skill</w:t>
             </w:r>
+            <w:proofErr w:type="spellEnd"/>
           </w:p>
         </w:tc>
         <w:tc>
@@ -7454,7 +7660,21 @@
               <w:rPr>
                 <w:lang w:val="ca-ES"/>
               </w:rPr>
-              <w:t>Roba el cargament &amp; ataca estructures</w:t>
+              <w:t xml:space="preserve">Roba el </w:t>
+            </w:r>
+            <w:proofErr w:type="spellStart"/>
+            <w:r>
+              <w:rPr>
+                <w:lang w:val="ca-ES"/>
+              </w:rPr>
+              <w:t>cargament</w:t>
+            </w:r>
+            <w:proofErr w:type="spellEnd"/>
+            <w:r>
+              <w:rPr>
+                <w:lang w:val="ca-ES"/>
+              </w:rPr>
+              <w:t xml:space="preserve"> &amp; ataca estructures</w:t>
             </w:r>
           </w:p>
         </w:tc>
@@ -7469,11 +7689,19 @@
                 <w:lang w:val="ca-ES"/>
               </w:rPr>
             </w:pPr>
-            <w:r>
-              <w:rPr>
-                <w:lang w:val="ca-ES"/>
-              </w:rPr>
-              <w:t>Recuper la salut dels edificis &amp; on està, puja +1 la defensa.</w:t>
+            <w:proofErr w:type="spellStart"/>
+            <w:r>
+              <w:rPr>
+                <w:lang w:val="ca-ES"/>
+              </w:rPr>
+              <w:t>Recuper</w:t>
+            </w:r>
+            <w:proofErr w:type="spellEnd"/>
+            <w:r>
+              <w:rPr>
+                <w:lang w:val="ca-ES"/>
+              </w:rPr>
+              <w:t xml:space="preserve"> la salut dels edificis &amp; on està, puja +1 la defensa.</w:t>
             </w:r>
           </w:p>
         </w:tc>
@@ -7553,7 +7781,21 @@
               <w:rPr>
                 <w:lang w:val="ca-ES"/>
               </w:rPr>
-              <w:t>(Atk,Def)</w:t>
+              <w:t>(</w:t>
+            </w:r>
+            <w:proofErr w:type="spellStart"/>
+            <w:r>
+              <w:rPr>
+                <w:lang w:val="ca-ES"/>
+              </w:rPr>
+              <w:t>Atk,Def</w:t>
+            </w:r>
+            <w:proofErr w:type="spellEnd"/>
+            <w:r>
+              <w:rPr>
+                <w:lang w:val="ca-ES"/>
+              </w:rPr>
+              <w:t>)</w:t>
             </w:r>
           </w:p>
         </w:tc>
@@ -7681,17 +7923,14 @@
     <w:tbl>
       <w:tblPr>
         <w:tblStyle w:val="Tablaconcuadrcula"/>
-        <w:tblW w:w="0" w:type="auto"/>
+        <w:tblW w:w="8784" w:type="dxa"/>
         <w:tblLook w:val="04A0" w:firstRow="1" w:lastRow="0" w:firstColumn="1" w:lastColumn="0" w:noHBand="0" w:noVBand="1"/>
       </w:tblPr>
       <w:tblGrid>
         <w:gridCol w:w="989"/>
-        <w:gridCol w:w="1088"/>
-        <w:gridCol w:w="1385"/>
-        <w:gridCol w:w="851"/>
-        <w:gridCol w:w="1643"/>
-        <w:gridCol w:w="1230"/>
-        <w:gridCol w:w="1308"/>
+        <w:gridCol w:w="2267"/>
+        <w:gridCol w:w="3118"/>
+        <w:gridCol w:w="2410"/>
       </w:tblGrid>
       <w:tr>
         <w:tc>
@@ -7715,7 +7954,7 @@
         </w:tc>
         <w:tc>
           <w:tcPr>
-            <w:tcW w:w="1088" w:type="dxa"/>
+            <w:tcW w:w="2267" w:type="dxa"/>
             <w:shd w:val="clear" w:color="auto" w:fill="F2F2F2" w:themeFill="background1" w:themeFillShade="F2"/>
           </w:tcPr>
           <w:p>
@@ -7734,7 +7973,7 @@
         </w:tc>
         <w:tc>
           <w:tcPr>
-            <w:tcW w:w="1385" w:type="dxa"/>
+            <w:tcW w:w="3118" w:type="dxa"/>
             <w:shd w:val="clear" w:color="auto" w:fill="F2F2F2" w:themeFill="background1" w:themeFillShade="F2"/>
           </w:tcPr>
           <w:p>
@@ -7753,7 +7992,7 @@
         </w:tc>
         <w:tc>
           <w:tcPr>
-            <w:tcW w:w="851" w:type="dxa"/>
+            <w:tcW w:w="2410" w:type="dxa"/>
             <w:shd w:val="clear" w:color="auto" w:fill="F2F2F2" w:themeFill="background1" w:themeFillShade="F2"/>
           </w:tcPr>
           <w:p>
@@ -7767,63 +8006,6 @@
                 <w:lang w:val="ca-ES"/>
               </w:rPr>
               <w:t>Taller</w:t>
-            </w:r>
-          </w:p>
-        </w:tc>
-        <w:tc>
-          <w:tcPr>
-            <w:tcW w:w="1643" w:type="dxa"/>
-            <w:shd w:val="clear" w:color="auto" w:fill="F2F2F2" w:themeFill="background1" w:themeFillShade="F2"/>
-          </w:tcPr>
-          <w:p>
-            <w:pPr>
-              <w:rPr>
-                <w:lang w:val="ca-ES"/>
-              </w:rPr>
-            </w:pPr>
-            <w:r>
-              <w:rPr>
-                <w:lang w:val="ca-ES"/>
-              </w:rPr>
-              <w:t>Centre Operacions</w:t>
-            </w:r>
-          </w:p>
-        </w:tc>
-        <w:tc>
-          <w:tcPr>
-            <w:tcW w:w="1230" w:type="dxa"/>
-            <w:shd w:val="clear" w:color="auto" w:fill="F2F2F2" w:themeFill="background1" w:themeFillShade="F2"/>
-          </w:tcPr>
-          <w:p>
-            <w:pPr>
-              <w:rPr>
-                <w:lang w:val="ca-ES"/>
-              </w:rPr>
-            </w:pPr>
-            <w:r>
-              <w:rPr>
-                <w:lang w:val="ca-ES"/>
-              </w:rPr>
-              <w:t>Plantació</w:t>
-            </w:r>
-          </w:p>
-        </w:tc>
-        <w:tc>
-          <w:tcPr>
-            <w:tcW w:w="1308" w:type="dxa"/>
-            <w:shd w:val="clear" w:color="auto" w:fill="F2F2F2" w:themeFill="background1" w:themeFillShade="F2"/>
-          </w:tcPr>
-          <w:p>
-            <w:pPr>
-              <w:rPr>
-                <w:lang w:val="ca-ES"/>
-              </w:rPr>
-            </w:pPr>
-            <w:r>
-              <w:rPr>
-                <w:lang w:val="ca-ES"/>
-              </w:rPr>
-              <w:t>Blanqueig</w:t>
             </w:r>
           </w:p>
         </w:tc>
@@ -7839,20 +8021,23 @@
                 <w:lang w:val="ca-ES"/>
               </w:rPr>
             </w:pPr>
+            <w:proofErr w:type="spellStart"/>
             <w:r>
               <w:rPr>
                 <w:lang w:val="ca-ES"/>
               </w:rPr>
               <w:t>Def</w:t>
             </w:r>
+            <w:proofErr w:type="spellEnd"/>
           </w:p>
         </w:tc>
         <w:tc>
           <w:tcPr>
-            <w:tcW w:w="1088" w:type="dxa"/>
+            <w:tcW w:w="2267" w:type="dxa"/>
           </w:tcPr>
           <w:p>
             <w:pPr>
+              <w:jc w:val="center"/>
               <w:rPr>
                 <w:lang w:val="ca-ES"/>
               </w:rPr>
@@ -7867,10 +8052,11 @@
         </w:tc>
         <w:tc>
           <w:tcPr>
-            <w:tcW w:w="1385" w:type="dxa"/>
+            <w:tcW w:w="3118" w:type="dxa"/>
           </w:tcPr>
           <w:p>
             <w:pPr>
+              <w:jc w:val="center"/>
               <w:rPr>
                 <w:lang w:val="ca-ES"/>
               </w:rPr>
@@ -7885,10 +8071,11 @@
         </w:tc>
         <w:tc>
           <w:tcPr>
-            <w:tcW w:w="851" w:type="dxa"/>
+            <w:tcW w:w="2410" w:type="dxa"/>
           </w:tcPr>
           <w:p>
             <w:pPr>
+              <w:jc w:val="center"/>
               <w:rPr>
                 <w:lang w:val="ca-ES"/>
               </w:rPr>
@@ -7898,60 +8085,6 @@
                 <w:lang w:val="ca-ES"/>
               </w:rPr>
               <w:t>3</w:t>
-            </w:r>
-          </w:p>
-        </w:tc>
-        <w:tc>
-          <w:tcPr>
-            <w:tcW w:w="1643" w:type="dxa"/>
-          </w:tcPr>
-          <w:p>
-            <w:pPr>
-              <w:rPr>
-                <w:lang w:val="ca-ES"/>
-              </w:rPr>
-            </w:pPr>
-            <w:r>
-              <w:rPr>
-                <w:lang w:val="ca-ES"/>
-              </w:rPr>
-              <w:t>2</w:t>
-            </w:r>
-          </w:p>
-        </w:tc>
-        <w:tc>
-          <w:tcPr>
-            <w:tcW w:w="1230" w:type="dxa"/>
-          </w:tcPr>
-          <w:p>
-            <w:pPr>
-              <w:rPr>
-                <w:lang w:val="ca-ES"/>
-              </w:rPr>
-            </w:pPr>
-            <w:r>
-              <w:rPr>
-                <w:lang w:val="ca-ES"/>
-              </w:rPr>
-              <w:t>2</w:t>
-            </w:r>
-          </w:p>
-        </w:tc>
-        <w:tc>
-          <w:tcPr>
-            <w:tcW w:w="1308" w:type="dxa"/>
-          </w:tcPr>
-          <w:p>
-            <w:pPr>
-              <w:rPr>
-                <w:lang w:val="ca-ES"/>
-              </w:rPr>
-            </w:pPr>
-            <w:r>
-              <w:rPr>
-                <w:lang w:val="ca-ES"/>
-              </w:rPr>
-              <w:t>2</w:t>
             </w:r>
           </w:p>
         </w:tc>
@@ -7977,10 +8110,11 @@
         </w:tc>
         <w:tc>
           <w:tcPr>
-            <w:tcW w:w="1088" w:type="dxa"/>
+            <w:tcW w:w="2267" w:type="dxa"/>
           </w:tcPr>
           <w:p>
             <w:pPr>
+              <w:jc w:val="center"/>
               <w:rPr>
                 <w:lang w:val="ca-ES"/>
               </w:rPr>
@@ -7995,10 +8129,11 @@
         </w:tc>
         <w:tc>
           <w:tcPr>
-            <w:tcW w:w="1385" w:type="dxa"/>
+            <w:tcW w:w="3118" w:type="dxa"/>
           </w:tcPr>
           <w:p>
             <w:pPr>
+              <w:jc w:val="center"/>
               <w:rPr>
                 <w:lang w:val="ca-ES"/>
               </w:rPr>
@@ -8013,64 +8148,11 @@
         </w:tc>
         <w:tc>
           <w:tcPr>
-            <w:tcW w:w="851" w:type="dxa"/>
+            <w:tcW w:w="2410" w:type="dxa"/>
           </w:tcPr>
           <w:p>
             <w:pPr>
-              <w:rPr>
-                <w:lang w:val="ca-ES"/>
-              </w:rPr>
-            </w:pPr>
-            <w:r>
-              <w:rPr>
-                <w:lang w:val="ca-ES"/>
-              </w:rPr>
-              <w:t>Sí</w:t>
-            </w:r>
-          </w:p>
-        </w:tc>
-        <w:tc>
-          <w:tcPr>
-            <w:tcW w:w="1643" w:type="dxa"/>
-          </w:tcPr>
-          <w:p>
-            <w:pPr>
-              <w:rPr>
-                <w:lang w:val="ca-ES"/>
-              </w:rPr>
-            </w:pPr>
-            <w:r>
-              <w:rPr>
-                <w:lang w:val="ca-ES"/>
-              </w:rPr>
-              <w:t>Sí</w:t>
-            </w:r>
-          </w:p>
-        </w:tc>
-        <w:tc>
-          <w:tcPr>
-            <w:tcW w:w="1230" w:type="dxa"/>
-          </w:tcPr>
-          <w:p>
-            <w:pPr>
-              <w:rPr>
-                <w:lang w:val="ca-ES"/>
-              </w:rPr>
-            </w:pPr>
-            <w:r>
-              <w:rPr>
-                <w:lang w:val="ca-ES"/>
-              </w:rPr>
-              <w:t>No</w:t>
-            </w:r>
-          </w:p>
-        </w:tc>
-        <w:tc>
-          <w:tcPr>
-            <w:tcW w:w="1308" w:type="dxa"/>
-          </w:tcPr>
-          <w:p>
-            <w:pPr>
+              <w:jc w:val="center"/>
               <w:rPr>
                 <w:lang w:val="ca-ES"/>
               </w:rPr>
@@ -8095,21 +8177,22 @@
                 <w:lang w:val="ca-ES"/>
               </w:rPr>
             </w:pPr>
-            <w:r>
-              <w:rPr>
-                <w:lang w:val="ca-ES"/>
-              </w:rPr>
-              <w:t>Millores</w:t>
-            </w:r>
+            <w:proofErr w:type="spellStart"/>
+            <w:r>
+              <w:rPr>
+                <w:lang w:val="ca-ES"/>
+              </w:rPr>
+              <w:t>Skill</w:t>
+            </w:r>
+            <w:proofErr w:type="spellEnd"/>
           </w:p>
         </w:tc>
         <w:tc>
           <w:tcPr>
-            <w:tcW w:w="1088" w:type="dxa"/>
+            <w:tcW w:w="2267" w:type="dxa"/>
           </w:tcPr>
           <w:p>
             <w:pPr>
-              <w:jc w:val="center"/>
               <w:rPr>
                 <w:lang w:val="ca-ES"/>
               </w:rPr>
@@ -8118,13 +8201,13 @@
               <w:rPr>
                 <w:lang w:val="ca-ES"/>
               </w:rPr>
-              <w:t>-</w:t>
+              <w:t>Si te la destrueixen, perds</w:t>
             </w:r>
           </w:p>
         </w:tc>
         <w:tc>
           <w:tcPr>
-            <w:tcW w:w="1385" w:type="dxa"/>
+            <w:tcW w:w="3118" w:type="dxa"/>
           </w:tcPr>
           <w:p>
             <w:pPr>
@@ -8136,39 +8219,13 @@
               <w:rPr>
                 <w:lang w:val="ca-ES"/>
               </w:rPr>
-              <w:t>+0:</w:t>
-            </w:r>
-          </w:p>
-          <w:p>
-            <w:pPr>
-              <w:rPr>
-                <w:lang w:val="ca-ES"/>
-              </w:rPr>
-            </w:pPr>
-            <w:r>
-              <w:rPr>
-                <w:lang w:val="ca-ES"/>
-              </w:rPr>
-              <w:t>+1:</w:t>
-            </w:r>
-          </w:p>
-          <w:p>
-            <w:pPr>
-              <w:rPr>
-                <w:lang w:val="ca-ES"/>
-              </w:rPr>
-            </w:pPr>
-            <w:r>
-              <w:rPr>
-                <w:lang w:val="ca-ES"/>
-              </w:rPr>
-              <w:t>+2:</w:t>
+              <w:t>Guardar cocaïna.</w:t>
             </w:r>
           </w:p>
         </w:tc>
         <w:tc>
           <w:tcPr>
-            <w:tcW w:w="851" w:type="dxa"/>
+            <w:tcW w:w="2410" w:type="dxa"/>
           </w:tcPr>
           <w:p>
             <w:pPr>
@@ -8180,126 +8237,7 @@
               <w:rPr>
                 <w:lang w:val="ca-ES"/>
               </w:rPr>
-              <w:t>+0:</w:t>
-            </w:r>
-          </w:p>
-          <w:p>
-            <w:pPr>
-              <w:rPr>
-                <w:lang w:val="ca-ES"/>
-              </w:rPr>
-            </w:pPr>
-            <w:r>
-              <w:rPr>
-                <w:lang w:val="ca-ES"/>
-              </w:rPr>
-              <w:t>+1:</w:t>
-            </w:r>
-          </w:p>
-        </w:tc>
-        <w:tc>
-          <w:tcPr>
-            <w:tcW w:w="1643" w:type="dxa"/>
-          </w:tcPr>
-          <w:p>
-            <w:pPr>
-              <w:rPr>
-                <w:lang w:val="ca-ES"/>
-              </w:rPr>
-            </w:pPr>
-            <w:r>
-              <w:rPr>
-                <w:lang w:val="ca-ES"/>
-              </w:rPr>
-              <w:t>+0:</w:t>
-            </w:r>
-          </w:p>
-          <w:p>
-            <w:pPr>
-              <w:rPr>
-                <w:lang w:val="ca-ES"/>
-              </w:rPr>
-            </w:pPr>
-            <w:r>
-              <w:rPr>
-                <w:lang w:val="ca-ES"/>
-              </w:rPr>
-              <w:t>+1:</w:t>
-            </w:r>
-          </w:p>
-        </w:tc>
-        <w:tc>
-          <w:tcPr>
-            <w:tcW w:w="1230" w:type="dxa"/>
-          </w:tcPr>
-          <w:p>
-            <w:pPr>
-              <w:rPr>
-                <w:lang w:val="ca-ES"/>
-              </w:rPr>
-            </w:pPr>
-            <w:r>
-              <w:rPr>
-                <w:lang w:val="ca-ES"/>
-              </w:rPr>
-              <w:t>+0:</w:t>
-            </w:r>
-          </w:p>
-          <w:p>
-            <w:pPr>
-              <w:rPr>
-                <w:lang w:val="ca-ES"/>
-              </w:rPr>
-            </w:pPr>
-            <w:r>
-              <w:rPr>
-                <w:lang w:val="ca-ES"/>
-              </w:rPr>
-              <w:t>+1:</w:t>
-            </w:r>
-          </w:p>
-          <w:p>
-            <w:pPr>
-              <w:rPr>
-                <w:lang w:val="ca-ES"/>
-              </w:rPr>
-            </w:pPr>
-            <w:r>
-              <w:rPr>
-                <w:lang w:val="ca-ES"/>
-              </w:rPr>
-              <w:t>+2:</w:t>
-            </w:r>
-          </w:p>
-        </w:tc>
-        <w:tc>
-          <w:tcPr>
-            <w:tcW w:w="1308" w:type="dxa"/>
-          </w:tcPr>
-          <w:p>
-            <w:pPr>
-              <w:rPr>
-                <w:lang w:val="ca-ES"/>
-              </w:rPr>
-            </w:pPr>
-            <w:r>
-              <w:rPr>
-                <w:lang w:val="ca-ES"/>
-              </w:rPr>
-              <w:t>+0:</w:t>
-            </w:r>
-          </w:p>
-          <w:p>
-            <w:pPr>
-              <w:rPr>
-                <w:lang w:val="ca-ES"/>
-              </w:rPr>
-            </w:pPr>
-            <w:r>
-              <w:rPr>
-                <w:lang w:val="ca-ES"/>
-              </w:rPr>
-              <w:t>+1:</w:t>
+              <w:t>Millorar als soldats</w:t>
             </w:r>
           </w:p>
         </w:tc>
@@ -8319,13 +8257,13 @@
               <w:rPr>
                 <w:lang w:val="ca-ES"/>
               </w:rPr>
-              <w:t>Preu</w:t>
+              <w:t>Millores</w:t>
             </w:r>
           </w:p>
         </w:tc>
         <w:tc>
           <w:tcPr>
-            <w:tcW w:w="1088" w:type="dxa"/>
+            <w:tcW w:w="2267" w:type="dxa"/>
           </w:tcPr>
           <w:p>
             <w:pPr>
@@ -8344,7 +8282,7 @@
         </w:tc>
         <w:tc>
           <w:tcPr>
-            <w:tcW w:w="1385" w:type="dxa"/>
+            <w:tcW w:w="3118" w:type="dxa"/>
           </w:tcPr>
           <w:p>
             <w:pPr>
@@ -8356,7 +8294,7 @@
               <w:rPr>
                 <w:lang w:val="ca-ES"/>
               </w:rPr>
-              <w:t>+0:</w:t>
+              <w:t>+0: 100 T</w:t>
             </w:r>
           </w:p>
           <w:p>
@@ -8369,7 +8307,7 @@
               <w:rPr>
                 <w:lang w:val="ca-ES"/>
               </w:rPr>
-              <w:t>+1:</w:t>
+              <w:t>+1: 150 T</w:t>
             </w:r>
           </w:p>
           <w:p>
@@ -8382,13 +8320,13 @@
               <w:rPr>
                 <w:lang w:val="ca-ES"/>
               </w:rPr>
-              <w:t>+2:</w:t>
+              <w:t>+2: 250 T</w:t>
             </w:r>
           </w:p>
         </w:tc>
         <w:tc>
           <w:tcPr>
-            <w:tcW w:w="851" w:type="dxa"/>
+            <w:tcW w:w="2410" w:type="dxa"/>
           </w:tcPr>
           <w:p>
             <w:pPr>
@@ -8400,7 +8338,7 @@
               <w:rPr>
                 <w:lang w:val="ca-ES"/>
               </w:rPr>
-              <w:t>+0:</w:t>
+              <w:t>+0: +1 sicari</w:t>
             </w:r>
           </w:p>
           <w:p>
@@ -8413,25 +8351,7 @@
               <w:rPr>
                 <w:lang w:val="ca-ES"/>
               </w:rPr>
-              <w:t>+1:</w:t>
-            </w:r>
-          </w:p>
-        </w:tc>
-        <w:tc>
-          <w:tcPr>
-            <w:tcW w:w="1643" w:type="dxa"/>
-          </w:tcPr>
-          <w:p>
-            <w:pPr>
-              <w:rPr>
-                <w:lang w:val="ca-ES"/>
-              </w:rPr>
-            </w:pPr>
-            <w:r>
-              <w:rPr>
-                <w:lang w:val="ca-ES"/>
-              </w:rPr>
-              <w:t>+0:</w:t>
+              <w:t>+1: +1 atac sicaris</w:t>
             </w:r>
           </w:p>
           <w:p>
@@ -8444,82 +8364,7 @@
               <w:rPr>
                 <w:lang w:val="ca-ES"/>
               </w:rPr>
-              <w:t>+1:</w:t>
-            </w:r>
-          </w:p>
-        </w:tc>
-        <w:tc>
-          <w:tcPr>
-            <w:tcW w:w="1230" w:type="dxa"/>
-          </w:tcPr>
-          <w:p>
-            <w:pPr>
-              <w:rPr>
-                <w:lang w:val="ca-ES"/>
-              </w:rPr>
-            </w:pPr>
-            <w:r>
-              <w:rPr>
-                <w:lang w:val="ca-ES"/>
-              </w:rPr>
-              <w:t>+0:</w:t>
-            </w:r>
-          </w:p>
-          <w:p>
-            <w:pPr>
-              <w:rPr>
-                <w:lang w:val="ca-ES"/>
-              </w:rPr>
-            </w:pPr>
-            <w:r>
-              <w:rPr>
-                <w:lang w:val="ca-ES"/>
-              </w:rPr>
-              <w:t>+1:</w:t>
-            </w:r>
-          </w:p>
-          <w:p>
-            <w:pPr>
-              <w:rPr>
-                <w:lang w:val="ca-ES"/>
-              </w:rPr>
-            </w:pPr>
-            <w:r>
-              <w:rPr>
-                <w:lang w:val="ca-ES"/>
-              </w:rPr>
-              <w:t>+2:</w:t>
-            </w:r>
-          </w:p>
-        </w:tc>
-        <w:tc>
-          <w:tcPr>
-            <w:tcW w:w="1308" w:type="dxa"/>
-          </w:tcPr>
-          <w:p>
-            <w:pPr>
-              <w:rPr>
-                <w:lang w:val="ca-ES"/>
-              </w:rPr>
-            </w:pPr>
-            <w:r>
-              <w:rPr>
-                <w:lang w:val="ca-ES"/>
-              </w:rPr>
-              <w:t>+0:</w:t>
-            </w:r>
-          </w:p>
-          <w:p>
-            <w:pPr>
-              <w:rPr>
-                <w:lang w:val="ca-ES"/>
-              </w:rPr>
-            </w:pPr>
-            <w:r>
-              <w:rPr>
-                <w:lang w:val="ca-ES"/>
-              </w:rPr>
-              <w:t>+1:</w:t>
+              <w:t>+2: +1 moviment 1 sicari</w:t>
             </w:r>
           </w:p>
         </w:tc>
@@ -8539,16 +8384,17 @@
               <w:rPr>
                 <w:lang w:val="ca-ES"/>
               </w:rPr>
-              <w:t>Inicials</w:t>
+              <w:t>Preu</w:t>
             </w:r>
           </w:p>
         </w:tc>
         <w:tc>
           <w:tcPr>
-            <w:tcW w:w="1088" w:type="dxa"/>
+            <w:tcW w:w="2267" w:type="dxa"/>
           </w:tcPr>
           <w:p>
             <w:pPr>
+              <w:jc w:val="center"/>
               <w:rPr>
                 <w:lang w:val="ca-ES"/>
               </w:rPr>
@@ -8557,13 +8403,13 @@
               <w:rPr>
                 <w:lang w:val="ca-ES"/>
               </w:rPr>
-              <w:t>1</w:t>
+              <w:t>-</w:t>
             </w:r>
           </w:p>
         </w:tc>
         <w:tc>
           <w:tcPr>
-            <w:tcW w:w="1385" w:type="dxa"/>
+            <w:tcW w:w="3118" w:type="dxa"/>
           </w:tcPr>
           <w:p>
             <w:pPr>
@@ -8575,13 +8421,39 @@
               <w:rPr>
                 <w:lang w:val="ca-ES"/>
               </w:rPr>
-              <w:t>1</w:t>
+              <w:t>+0: 1000€</w:t>
+            </w:r>
+          </w:p>
+          <w:p>
+            <w:pPr>
+              <w:rPr>
+                <w:lang w:val="ca-ES"/>
+              </w:rPr>
+            </w:pPr>
+            <w:r>
+              <w:rPr>
+                <w:lang w:val="ca-ES"/>
+              </w:rPr>
+              <w:t>+1: 500€</w:t>
+            </w:r>
+          </w:p>
+          <w:p>
+            <w:pPr>
+              <w:rPr>
+                <w:lang w:val="ca-ES"/>
+              </w:rPr>
+            </w:pPr>
+            <w:r>
+              <w:rPr>
+                <w:lang w:val="ca-ES"/>
+              </w:rPr>
+              <w:t>+2: 500€</w:t>
             </w:r>
           </w:p>
         </w:tc>
         <w:tc>
           <w:tcPr>
-            <w:tcW w:w="851" w:type="dxa"/>
+            <w:tcW w:w="2410" w:type="dxa"/>
           </w:tcPr>
           <w:p>
             <w:pPr>
@@ -8593,14 +8465,9 @@
               <w:rPr>
                 <w:lang w:val="ca-ES"/>
               </w:rPr>
-              <w:t>0</w:t>
+              <w:t>+0: 200€</w:t>
             </w:r>
           </w:p>
-        </w:tc>
-        <w:tc>
-          <w:tcPr>
-            <w:tcW w:w="1643" w:type="dxa"/>
-          </w:tcPr>
           <w:p>
             <w:pPr>
               <w:rPr>
@@ -8611,14 +8478,9 @@
               <w:rPr>
                 <w:lang w:val="ca-ES"/>
               </w:rPr>
-              <w:t>0</w:t>
+              <w:t>+1: 1500€</w:t>
             </w:r>
           </w:p>
-        </w:tc>
-        <w:tc>
-          <w:tcPr>
-            <w:tcW w:w="1230" w:type="dxa"/>
-          </w:tcPr>
           <w:p>
             <w:pPr>
               <w:rPr>
@@ -8629,25 +8491,7 @@
               <w:rPr>
                 <w:lang w:val="ca-ES"/>
               </w:rPr>
-              <w:t>0</w:t>
-            </w:r>
-          </w:p>
-        </w:tc>
-        <w:tc>
-          <w:tcPr>
-            <w:tcW w:w="1308" w:type="dxa"/>
-          </w:tcPr>
-          <w:p>
-            <w:pPr>
-              <w:rPr>
-                <w:lang w:val="ca-ES"/>
-              </w:rPr>
-            </w:pPr>
-            <w:r>
-              <w:rPr>
-                <w:lang w:val="ca-ES"/>
-              </w:rPr>
-              <w:t>1</w:t>
+              <w:t>+2: 2500€</w:t>
             </w:r>
           </w:p>
         </w:tc>
@@ -8667,16 +8511,17 @@
               <w:rPr>
                 <w:lang w:val="ca-ES"/>
               </w:rPr>
-              <w:t>Max</w:t>
+              <w:t>Inicials</w:t>
             </w:r>
           </w:p>
         </w:tc>
         <w:tc>
           <w:tcPr>
-            <w:tcW w:w="1088" w:type="dxa"/>
+            <w:tcW w:w="2267" w:type="dxa"/>
           </w:tcPr>
           <w:p>
             <w:pPr>
+              <w:jc w:val="center"/>
               <w:rPr>
                 <w:lang w:val="ca-ES"/>
               </w:rPr>
@@ -8691,7 +8536,7 @@
         </w:tc>
         <w:tc>
           <w:tcPr>
-            <w:tcW w:w="1385" w:type="dxa"/>
+            <w:tcW w:w="3118" w:type="dxa"/>
           </w:tcPr>
           <w:p>
             <w:pPr>
@@ -8704,16 +8549,17 @@
               <w:rPr>
                 <w:lang w:val="ca-ES"/>
               </w:rPr>
-              <w:t>2</w:t>
+              <w:t>1</w:t>
             </w:r>
           </w:p>
         </w:tc>
         <w:tc>
           <w:tcPr>
-            <w:tcW w:w="851" w:type="dxa"/>
+            <w:tcW w:w="2410" w:type="dxa"/>
           </w:tcPr>
           <w:p>
             <w:pPr>
+              <w:jc w:val="center"/>
               <w:rPr>
                 <w:lang w:val="ca-ES"/>
               </w:rPr>
@@ -8722,16 +8568,37 @@
               <w:rPr>
                 <w:lang w:val="ca-ES"/>
               </w:rPr>
-              <w:t>1</w:t>
+              <w:t>0</w:t>
+            </w:r>
+          </w:p>
+        </w:tc>
+      </w:tr>
+      <w:tr>
+        <w:tc>
+          <w:tcPr>
+            <w:tcW w:w="989" w:type="dxa"/>
+          </w:tcPr>
+          <w:p>
+            <w:pPr>
+              <w:rPr>
+                <w:lang w:val="ca-ES"/>
+              </w:rPr>
+            </w:pPr>
+            <w:r>
+              <w:rPr>
+                <w:lang w:val="ca-ES"/>
+              </w:rPr>
+              <w:t>Max</w:t>
             </w:r>
           </w:p>
         </w:tc>
         <w:tc>
           <w:tcPr>
-            <w:tcW w:w="1643" w:type="dxa"/>
+            <w:tcW w:w="2267" w:type="dxa"/>
           </w:tcPr>
           <w:p>
             <w:pPr>
+              <w:jc w:val="center"/>
               <w:rPr>
                 <w:lang w:val="ca-ES"/>
               </w:rPr>
@@ -8746,10 +8613,11 @@
         </w:tc>
         <w:tc>
           <w:tcPr>
-            <w:tcW w:w="1230" w:type="dxa"/>
+            <w:tcW w:w="3118" w:type="dxa"/>
           </w:tcPr>
           <w:p>
             <w:pPr>
+              <w:jc w:val="center"/>
               <w:rPr>
                 <w:lang w:val="ca-ES"/>
               </w:rPr>
@@ -8758,16 +8626,17 @@
               <w:rPr>
                 <w:lang w:val="ca-ES"/>
               </w:rPr>
-              <w:t>3</w:t>
+              <w:t>2</w:t>
             </w:r>
           </w:p>
         </w:tc>
         <w:tc>
           <w:tcPr>
-            <w:tcW w:w="1308" w:type="dxa"/>
+            <w:tcW w:w="2410" w:type="dxa"/>
           </w:tcPr>
           <w:p>
             <w:pPr>
+              <w:jc w:val="center"/>
               <w:rPr>
                 <w:lang w:val="ca-ES"/>
               </w:rPr>
@@ -8789,8 +8658,888 @@
         </w:rPr>
       </w:pPr>
     </w:p>
+    <w:tbl>
+      <w:tblPr>
+        <w:tblStyle w:val="Tablaconcuadrcula"/>
+        <w:tblW w:w="8784" w:type="dxa"/>
+        <w:tblLook w:val="04A0" w:firstRow="1" w:lastRow="0" w:firstColumn="1" w:lastColumn="0" w:noHBand="0" w:noVBand="1"/>
+      </w:tblPr>
+      <w:tblGrid>
+        <w:gridCol w:w="989"/>
+        <w:gridCol w:w="2267"/>
+        <w:gridCol w:w="3114"/>
+        <w:gridCol w:w="2414"/>
+      </w:tblGrid>
+      <w:tr>
+        <w:tc>
+          <w:tcPr>
+            <w:tcW w:w="989" w:type="dxa"/>
+          </w:tcPr>
+          <w:p>
+            <w:pPr>
+              <w:rPr>
+                <w:lang w:val="ca-ES"/>
+              </w:rPr>
+            </w:pPr>
+            <w:r>
+              <w:rPr>
+                <w:lang w:val="ca-ES"/>
+              </w:rPr>
+              <w:t>Nom</w:t>
+            </w:r>
+          </w:p>
+        </w:tc>
+        <w:tc>
+          <w:tcPr>
+            <w:tcW w:w="2267" w:type="dxa"/>
+          </w:tcPr>
+          <w:p>
+            <w:pPr>
+              <w:rPr>
+                <w:lang w:val="ca-ES"/>
+              </w:rPr>
+            </w:pPr>
+            <w:r>
+              <w:rPr>
+                <w:lang w:val="ca-ES"/>
+              </w:rPr>
+              <w:t>Centre Operacions</w:t>
+            </w:r>
+          </w:p>
+        </w:tc>
+        <w:tc>
+          <w:tcPr>
+            <w:tcW w:w="3114" w:type="dxa"/>
+          </w:tcPr>
+          <w:p>
+            <w:pPr>
+              <w:rPr>
+                <w:lang w:val="ca-ES"/>
+              </w:rPr>
+            </w:pPr>
+            <w:r>
+              <w:rPr>
+                <w:lang w:val="ca-ES"/>
+              </w:rPr>
+              <w:t>Plantació</w:t>
+            </w:r>
+          </w:p>
+        </w:tc>
+        <w:tc>
+          <w:tcPr>
+            <w:tcW w:w="2414" w:type="dxa"/>
+          </w:tcPr>
+          <w:p>
+            <w:pPr>
+              <w:rPr>
+                <w:lang w:val="ca-ES"/>
+              </w:rPr>
+            </w:pPr>
+            <w:r>
+              <w:rPr>
+                <w:lang w:val="ca-ES"/>
+              </w:rPr>
+              <w:t>Blanqueig</w:t>
+            </w:r>
+          </w:p>
+        </w:tc>
+      </w:tr>
+      <w:tr>
+        <w:tc>
+          <w:tcPr>
+            <w:tcW w:w="989" w:type="dxa"/>
+          </w:tcPr>
+          <w:p>
+            <w:pPr>
+              <w:rPr>
+                <w:lang w:val="ca-ES"/>
+              </w:rPr>
+            </w:pPr>
+            <w:proofErr w:type="spellStart"/>
+            <w:r>
+              <w:rPr>
+                <w:lang w:val="ca-ES"/>
+              </w:rPr>
+              <w:t>Def</w:t>
+            </w:r>
+            <w:proofErr w:type="spellEnd"/>
+          </w:p>
+        </w:tc>
+        <w:tc>
+          <w:tcPr>
+            <w:tcW w:w="2267" w:type="dxa"/>
+          </w:tcPr>
+          <w:p>
+            <w:pPr>
+              <w:jc w:val="center"/>
+              <w:rPr>
+                <w:lang w:val="ca-ES"/>
+              </w:rPr>
+            </w:pPr>
+            <w:r>
+              <w:rPr>
+                <w:lang w:val="ca-ES"/>
+              </w:rPr>
+              <w:t>2</w:t>
+            </w:r>
+          </w:p>
+        </w:tc>
+        <w:tc>
+          <w:tcPr>
+            <w:tcW w:w="3114" w:type="dxa"/>
+          </w:tcPr>
+          <w:p>
+            <w:pPr>
+              <w:jc w:val="center"/>
+              <w:rPr>
+                <w:lang w:val="ca-ES"/>
+              </w:rPr>
+            </w:pPr>
+            <w:r>
+              <w:rPr>
+                <w:lang w:val="ca-ES"/>
+              </w:rPr>
+              <w:t>2</w:t>
+            </w:r>
+          </w:p>
+        </w:tc>
+        <w:tc>
+          <w:tcPr>
+            <w:tcW w:w="2414" w:type="dxa"/>
+          </w:tcPr>
+          <w:p>
+            <w:pPr>
+              <w:jc w:val="center"/>
+              <w:rPr>
+                <w:lang w:val="ca-ES"/>
+              </w:rPr>
+            </w:pPr>
+            <w:r>
+              <w:rPr>
+                <w:lang w:val="ca-ES"/>
+              </w:rPr>
+              <w:t>2</w:t>
+            </w:r>
+          </w:p>
+        </w:tc>
+      </w:tr>
+      <w:tr>
+        <w:tc>
+          <w:tcPr>
+            <w:tcW w:w="989" w:type="dxa"/>
+          </w:tcPr>
+          <w:p>
+            <w:pPr>
+              <w:rPr>
+                <w:lang w:val="ca-ES"/>
+              </w:rPr>
+            </w:pPr>
+            <w:r>
+              <w:rPr>
+                <w:lang w:val="ca-ES"/>
+              </w:rPr>
+              <w:t>Zona segura</w:t>
+            </w:r>
+          </w:p>
+        </w:tc>
+        <w:tc>
+          <w:tcPr>
+            <w:tcW w:w="2267" w:type="dxa"/>
+          </w:tcPr>
+          <w:p>
+            <w:pPr>
+              <w:jc w:val="center"/>
+              <w:rPr>
+                <w:lang w:val="ca-ES"/>
+              </w:rPr>
+            </w:pPr>
+            <w:r>
+              <w:rPr>
+                <w:lang w:val="ca-ES"/>
+              </w:rPr>
+              <w:t>Sí</w:t>
+            </w:r>
+          </w:p>
+        </w:tc>
+        <w:tc>
+          <w:tcPr>
+            <w:tcW w:w="3114" w:type="dxa"/>
+          </w:tcPr>
+          <w:p>
+            <w:pPr>
+              <w:jc w:val="center"/>
+              <w:rPr>
+                <w:lang w:val="ca-ES"/>
+              </w:rPr>
+            </w:pPr>
+            <w:r>
+              <w:rPr>
+                <w:lang w:val="ca-ES"/>
+              </w:rPr>
+              <w:t>No</w:t>
+            </w:r>
+          </w:p>
+        </w:tc>
+        <w:tc>
+          <w:tcPr>
+            <w:tcW w:w="2414" w:type="dxa"/>
+          </w:tcPr>
+          <w:p>
+            <w:pPr>
+              <w:jc w:val="center"/>
+              <w:rPr>
+                <w:lang w:val="ca-ES"/>
+              </w:rPr>
+            </w:pPr>
+            <w:r>
+              <w:rPr>
+                <w:lang w:val="ca-ES"/>
+              </w:rPr>
+              <w:t>Sí</w:t>
+            </w:r>
+          </w:p>
+        </w:tc>
+      </w:tr>
+      <w:tr>
+        <w:tc>
+          <w:tcPr>
+            <w:tcW w:w="989" w:type="dxa"/>
+          </w:tcPr>
+          <w:p>
+            <w:pPr>
+              <w:rPr>
+                <w:lang w:val="ca-ES"/>
+              </w:rPr>
+            </w:pPr>
+            <w:proofErr w:type="spellStart"/>
+            <w:r>
+              <w:rPr>
+                <w:lang w:val="ca-ES"/>
+              </w:rPr>
+              <w:t>Skill</w:t>
+            </w:r>
+            <w:proofErr w:type="spellEnd"/>
+          </w:p>
+        </w:tc>
+        <w:tc>
+          <w:tcPr>
+            <w:tcW w:w="2267" w:type="dxa"/>
+          </w:tcPr>
+          <w:p>
+            <w:pPr>
+              <w:rPr>
+                <w:lang w:val="ca-ES"/>
+              </w:rPr>
+            </w:pPr>
+            <w:r>
+              <w:rPr>
+                <w:lang w:val="ca-ES"/>
+              </w:rPr>
+              <w:t>Millorar als transportistes</w:t>
+            </w:r>
+          </w:p>
+        </w:tc>
+        <w:tc>
+          <w:tcPr>
+            <w:tcW w:w="3114" w:type="dxa"/>
+          </w:tcPr>
+          <w:p>
+            <w:pPr>
+              <w:rPr>
+                <w:lang w:val="ca-ES"/>
+              </w:rPr>
+            </w:pPr>
+            <w:r>
+              <w:rPr>
+                <w:lang w:val="ca-ES"/>
+              </w:rPr>
+              <w:t>Generar recursos (cocaïna)</w:t>
+            </w:r>
+            <w:r>
+              <w:rPr>
+                <w:lang w:val="ca-ES"/>
+              </w:rPr>
+              <w:t xml:space="preserve"> (tirant un dau)</w:t>
+            </w:r>
+          </w:p>
+        </w:tc>
+        <w:tc>
+          <w:tcPr>
+            <w:tcW w:w="2414" w:type="dxa"/>
+          </w:tcPr>
+          <w:p>
+            <w:pPr>
+              <w:rPr>
+                <w:lang w:val="ca-ES"/>
+              </w:rPr>
+            </w:pPr>
+            <w:r>
+              <w:rPr>
+                <w:lang w:val="ca-ES"/>
+              </w:rPr>
+              <w:t>Blanquejar tots els diners en negre (cocaïna -&gt; €)</w:t>
+            </w:r>
+            <w:r>
+              <w:rPr>
+                <w:lang w:val="ca-ES"/>
+              </w:rPr>
+              <w:t xml:space="preserve"> </w:t>
+            </w:r>
+            <w:r>
+              <w:rPr>
+                <w:lang w:val="ca-ES"/>
+              </w:rPr>
+              <w:t>(tirant un dau)</w:t>
+            </w:r>
+            <w:bookmarkStart w:id="0" w:name="_GoBack"/>
+            <w:bookmarkEnd w:id="0"/>
+          </w:p>
+        </w:tc>
+      </w:tr>
+      <w:tr>
+        <w:tc>
+          <w:tcPr>
+            <w:tcW w:w="989" w:type="dxa"/>
+          </w:tcPr>
+          <w:p>
+            <w:pPr>
+              <w:rPr>
+                <w:lang w:val="ca-ES"/>
+              </w:rPr>
+            </w:pPr>
+            <w:r>
+              <w:rPr>
+                <w:lang w:val="ca-ES"/>
+              </w:rPr>
+              <w:t>Millores</w:t>
+            </w:r>
+          </w:p>
+        </w:tc>
+        <w:tc>
+          <w:tcPr>
+            <w:tcW w:w="2267" w:type="dxa"/>
+          </w:tcPr>
+          <w:p>
+            <w:pPr>
+              <w:rPr>
+                <w:lang w:val="ca-ES"/>
+              </w:rPr>
+            </w:pPr>
+            <w:r>
+              <w:rPr>
+                <w:lang w:val="ca-ES"/>
+              </w:rPr>
+              <w:t>+0:</w:t>
+            </w:r>
+            <w:r>
+              <w:rPr>
+                <w:lang w:val="ca-ES"/>
+              </w:rPr>
+              <w:t xml:space="preserve"> +1 </w:t>
+            </w:r>
+            <w:proofErr w:type="spellStart"/>
+            <w:r>
+              <w:rPr>
+                <w:lang w:val="ca-ES"/>
+              </w:rPr>
+              <w:t>mov</w:t>
+            </w:r>
+            <w:proofErr w:type="spellEnd"/>
+          </w:p>
+          <w:p>
+            <w:pPr>
+              <w:rPr>
+                <w:lang w:val="ca-ES"/>
+              </w:rPr>
+            </w:pPr>
+            <w:r>
+              <w:rPr>
+                <w:lang w:val="ca-ES"/>
+              </w:rPr>
+              <w:t>+1:</w:t>
+            </w:r>
+            <w:r>
+              <w:rPr>
+                <w:lang w:val="ca-ES"/>
+              </w:rPr>
+              <w:t xml:space="preserve"> si mor un transp. Torna a la base</w:t>
+            </w:r>
+          </w:p>
+        </w:tc>
+        <w:tc>
+          <w:tcPr>
+            <w:tcW w:w="3114" w:type="dxa"/>
+          </w:tcPr>
+          <w:p>
+            <w:pPr>
+              <w:rPr>
+                <w:lang w:val="ca-ES"/>
+              </w:rPr>
+            </w:pPr>
+            <w:r>
+              <w:rPr>
+                <w:lang w:val="ca-ES"/>
+              </w:rPr>
+              <w:t>+0:</w:t>
+            </w:r>
+            <w:r>
+              <w:rPr>
+                <w:lang w:val="ca-ES"/>
+              </w:rPr>
+              <w:t xml:space="preserve"> x*2 </w:t>
+            </w:r>
+            <w:r>
+              <w:rPr>
+                <w:lang w:val="ca-ES"/>
+              </w:rPr>
+              <w:t xml:space="preserve">(capacitat </w:t>
+            </w:r>
+            <w:r>
+              <w:rPr>
+                <w:lang w:val="ca-ES"/>
+              </w:rPr>
+              <w:t>70</w:t>
+            </w:r>
+            <w:r>
+              <w:rPr>
+                <w:lang w:val="ca-ES"/>
+              </w:rPr>
+              <w:t>)</w:t>
+            </w:r>
+          </w:p>
+          <w:p>
+            <w:pPr>
+              <w:rPr>
+                <w:lang w:val="ca-ES"/>
+              </w:rPr>
+            </w:pPr>
+            <w:r>
+              <w:rPr>
+                <w:lang w:val="ca-ES"/>
+              </w:rPr>
+              <w:t>+1:</w:t>
+            </w:r>
+            <w:r>
+              <w:rPr>
+                <w:lang w:val="ca-ES"/>
+              </w:rPr>
+              <w:t xml:space="preserve"> x*3 </w:t>
+            </w:r>
+            <w:r>
+              <w:rPr>
+                <w:lang w:val="ca-ES"/>
+              </w:rPr>
+              <w:t xml:space="preserve">(capacitat </w:t>
+            </w:r>
+            <w:r>
+              <w:rPr>
+                <w:lang w:val="ca-ES"/>
+              </w:rPr>
+              <w:t>7</w:t>
+            </w:r>
+            <w:r>
+              <w:rPr>
+                <w:lang w:val="ca-ES"/>
+              </w:rPr>
+              <w:t>0)</w:t>
+            </w:r>
+          </w:p>
+          <w:p>
+            <w:pPr>
+              <w:rPr>
+                <w:lang w:val="ca-ES"/>
+              </w:rPr>
+            </w:pPr>
+            <w:r>
+              <w:rPr>
+                <w:lang w:val="ca-ES"/>
+              </w:rPr>
+              <w:t>+2:</w:t>
+            </w:r>
+            <w:r>
+              <w:rPr>
+                <w:lang w:val="ca-ES"/>
+              </w:rPr>
+              <w:t xml:space="preserve"> x*2 (capacitat 100)</w:t>
+            </w:r>
+          </w:p>
+        </w:tc>
+        <w:tc>
+          <w:tcPr>
+            <w:tcW w:w="2414" w:type="dxa"/>
+          </w:tcPr>
+          <w:p>
+            <w:pPr>
+              <w:rPr>
+                <w:lang w:val="ca-ES"/>
+              </w:rPr>
+            </w:pPr>
+            <w:r>
+              <w:rPr>
+                <w:lang w:val="ca-ES"/>
+              </w:rPr>
+              <w:t>+0:</w:t>
+            </w:r>
+            <w:r>
+              <w:rPr>
+                <w:lang w:val="ca-ES"/>
+              </w:rPr>
+              <w:t xml:space="preserve"> x*30</w:t>
+            </w:r>
+          </w:p>
+          <w:p>
+            <w:pPr>
+              <w:rPr>
+                <w:lang w:val="ca-ES"/>
+              </w:rPr>
+            </w:pPr>
+            <w:r>
+              <w:rPr>
+                <w:lang w:val="ca-ES"/>
+              </w:rPr>
+              <w:t>+1:</w:t>
+            </w:r>
+            <w:r>
+              <w:rPr>
+                <w:lang w:val="ca-ES"/>
+              </w:rPr>
+              <w:t xml:space="preserve"> x*40</w:t>
+            </w:r>
+          </w:p>
+        </w:tc>
+      </w:tr>
+      <w:tr>
+        <w:tc>
+          <w:tcPr>
+            <w:tcW w:w="989" w:type="dxa"/>
+          </w:tcPr>
+          <w:p>
+            <w:pPr>
+              <w:rPr>
+                <w:lang w:val="ca-ES"/>
+              </w:rPr>
+            </w:pPr>
+            <w:r>
+              <w:rPr>
+                <w:lang w:val="ca-ES"/>
+              </w:rPr>
+              <w:t>Preu</w:t>
+            </w:r>
+          </w:p>
+        </w:tc>
+        <w:tc>
+          <w:tcPr>
+            <w:tcW w:w="2267" w:type="dxa"/>
+          </w:tcPr>
+          <w:p>
+            <w:pPr>
+              <w:rPr>
+                <w:lang w:val="ca-ES"/>
+              </w:rPr>
+            </w:pPr>
+            <w:r>
+              <w:rPr>
+                <w:lang w:val="ca-ES"/>
+              </w:rPr>
+              <w:t>+0:</w:t>
+            </w:r>
+            <w:r>
+              <w:rPr>
+                <w:lang w:val="ca-ES"/>
+              </w:rPr>
+              <w:t xml:space="preserve"> 1000€</w:t>
+            </w:r>
+          </w:p>
+          <w:p>
+            <w:pPr>
+              <w:rPr>
+                <w:lang w:val="ca-ES"/>
+              </w:rPr>
+            </w:pPr>
+            <w:r>
+              <w:rPr>
+                <w:lang w:val="ca-ES"/>
+              </w:rPr>
+              <w:t>+1:</w:t>
+            </w:r>
+            <w:r>
+              <w:rPr>
+                <w:lang w:val="ca-ES"/>
+              </w:rPr>
+              <w:t xml:space="preserve"> 3000€</w:t>
+            </w:r>
+          </w:p>
+        </w:tc>
+        <w:tc>
+          <w:tcPr>
+            <w:tcW w:w="3114" w:type="dxa"/>
+          </w:tcPr>
+          <w:p>
+            <w:pPr>
+              <w:rPr>
+                <w:lang w:val="ca-ES"/>
+              </w:rPr>
+            </w:pPr>
+            <w:r>
+              <w:rPr>
+                <w:lang w:val="ca-ES"/>
+              </w:rPr>
+              <w:t>+0:</w:t>
+            </w:r>
+            <w:r>
+              <w:rPr>
+                <w:lang w:val="ca-ES"/>
+              </w:rPr>
+              <w:t xml:space="preserve"> 200€</w:t>
+            </w:r>
+          </w:p>
+          <w:p>
+            <w:pPr>
+              <w:rPr>
+                <w:lang w:val="ca-ES"/>
+              </w:rPr>
+            </w:pPr>
+            <w:r>
+              <w:rPr>
+                <w:lang w:val="ca-ES"/>
+              </w:rPr>
+              <w:t>+1:</w:t>
+            </w:r>
+            <w:r>
+              <w:rPr>
+                <w:lang w:val="ca-ES"/>
+              </w:rPr>
+              <w:t xml:space="preserve"> 600€</w:t>
+            </w:r>
+          </w:p>
+          <w:p>
+            <w:pPr>
+              <w:rPr>
+                <w:lang w:val="ca-ES"/>
+              </w:rPr>
+            </w:pPr>
+            <w:r>
+              <w:rPr>
+                <w:lang w:val="ca-ES"/>
+              </w:rPr>
+              <w:t>+2:</w:t>
+            </w:r>
+            <w:r>
+              <w:rPr>
+                <w:lang w:val="ca-ES"/>
+              </w:rPr>
+              <w:t xml:space="preserve"> 100€</w:t>
+            </w:r>
+          </w:p>
+        </w:tc>
+        <w:tc>
+          <w:tcPr>
+            <w:tcW w:w="2414" w:type="dxa"/>
+          </w:tcPr>
+          <w:p>
+            <w:pPr>
+              <w:rPr>
+                <w:lang w:val="ca-ES"/>
+              </w:rPr>
+            </w:pPr>
+            <w:r>
+              <w:rPr>
+                <w:lang w:val="ca-ES"/>
+              </w:rPr>
+              <w:t>+0:</w:t>
+            </w:r>
+            <w:r>
+              <w:rPr>
+                <w:lang w:val="ca-ES"/>
+              </w:rPr>
+              <w:t xml:space="preserve"> 0€</w:t>
+            </w:r>
+          </w:p>
+          <w:p>
+            <w:pPr>
+              <w:rPr>
+                <w:lang w:val="ca-ES"/>
+              </w:rPr>
+            </w:pPr>
+            <w:r>
+              <w:rPr>
+                <w:lang w:val="ca-ES"/>
+              </w:rPr>
+              <w:t>+1:</w:t>
+            </w:r>
+            <w:r>
+              <w:rPr>
+                <w:lang w:val="ca-ES"/>
+              </w:rPr>
+              <w:t xml:space="preserve"> 3000€</w:t>
+            </w:r>
+          </w:p>
+        </w:tc>
+      </w:tr>
+      <w:tr>
+        <w:tc>
+          <w:tcPr>
+            <w:tcW w:w="989" w:type="dxa"/>
+          </w:tcPr>
+          <w:p>
+            <w:pPr>
+              <w:rPr>
+                <w:lang w:val="ca-ES"/>
+              </w:rPr>
+            </w:pPr>
+            <w:r>
+              <w:rPr>
+                <w:lang w:val="ca-ES"/>
+              </w:rPr>
+              <w:t>Inicials</w:t>
+            </w:r>
+          </w:p>
+        </w:tc>
+        <w:tc>
+          <w:tcPr>
+            <w:tcW w:w="2267" w:type="dxa"/>
+          </w:tcPr>
+          <w:p>
+            <w:pPr>
+              <w:jc w:val="center"/>
+              <w:rPr>
+                <w:lang w:val="ca-ES"/>
+              </w:rPr>
+            </w:pPr>
+            <w:r>
+              <w:rPr>
+                <w:lang w:val="ca-ES"/>
+              </w:rPr>
+              <w:t>0</w:t>
+            </w:r>
+          </w:p>
+        </w:tc>
+        <w:tc>
+          <w:tcPr>
+            <w:tcW w:w="3114" w:type="dxa"/>
+          </w:tcPr>
+          <w:p>
+            <w:pPr>
+              <w:jc w:val="center"/>
+              <w:rPr>
+                <w:lang w:val="ca-ES"/>
+              </w:rPr>
+            </w:pPr>
+            <w:r>
+              <w:rPr>
+                <w:lang w:val="ca-ES"/>
+              </w:rPr>
+              <w:t>0</w:t>
+            </w:r>
+          </w:p>
+        </w:tc>
+        <w:tc>
+          <w:tcPr>
+            <w:tcW w:w="2414" w:type="dxa"/>
+          </w:tcPr>
+          <w:p>
+            <w:pPr>
+              <w:jc w:val="center"/>
+              <w:rPr>
+                <w:lang w:val="ca-ES"/>
+              </w:rPr>
+            </w:pPr>
+            <w:r>
+              <w:rPr>
+                <w:lang w:val="ca-ES"/>
+              </w:rPr>
+              <w:t>1</w:t>
+            </w:r>
+          </w:p>
+        </w:tc>
+      </w:tr>
+      <w:tr>
+        <w:tc>
+          <w:tcPr>
+            <w:tcW w:w="989" w:type="dxa"/>
+          </w:tcPr>
+          <w:p>
+            <w:pPr>
+              <w:rPr>
+                <w:lang w:val="ca-ES"/>
+              </w:rPr>
+            </w:pPr>
+            <w:r>
+              <w:rPr>
+                <w:lang w:val="ca-ES"/>
+              </w:rPr>
+              <w:t>Max</w:t>
+            </w:r>
+          </w:p>
+        </w:tc>
+        <w:tc>
+          <w:tcPr>
+            <w:tcW w:w="2267" w:type="dxa"/>
+          </w:tcPr>
+          <w:p>
+            <w:pPr>
+              <w:jc w:val="center"/>
+              <w:rPr>
+                <w:lang w:val="ca-ES"/>
+              </w:rPr>
+            </w:pPr>
+            <w:r>
+              <w:rPr>
+                <w:lang w:val="ca-ES"/>
+              </w:rPr>
+              <w:t>1</w:t>
+            </w:r>
+          </w:p>
+        </w:tc>
+        <w:tc>
+          <w:tcPr>
+            <w:tcW w:w="3114" w:type="dxa"/>
+          </w:tcPr>
+          <w:p>
+            <w:pPr>
+              <w:jc w:val="center"/>
+              <w:rPr>
+                <w:lang w:val="ca-ES"/>
+              </w:rPr>
+            </w:pPr>
+            <w:r>
+              <w:rPr>
+                <w:lang w:val="ca-ES"/>
+              </w:rPr>
+              <w:t>3</w:t>
+            </w:r>
+          </w:p>
+        </w:tc>
+        <w:tc>
+          <w:tcPr>
+            <w:tcW w:w="2414" w:type="dxa"/>
+          </w:tcPr>
+          <w:p>
+            <w:pPr>
+              <w:jc w:val="center"/>
+              <w:rPr>
+                <w:lang w:val="ca-ES"/>
+              </w:rPr>
+            </w:pPr>
+            <w:r>
+              <w:rPr>
+                <w:lang w:val="ca-ES"/>
+              </w:rPr>
+              <w:t>1</w:t>
+            </w:r>
+          </w:p>
+        </w:tc>
+      </w:tr>
+    </w:tbl>
     <w:p>
       <w:pPr>
+        <w:rPr>
+          <w:lang w:val="ca-ES"/>
+        </w:rPr>
+      </w:pPr>
+    </w:p>
+    <w:p>
+      <w:pPr>
         <w:pStyle w:val="Ttulo2"/>
         <w:rPr>
           <w:lang w:val="ca-ES"/>
@@ -8800,6 +9549,7 @@
         <w:rPr>
           <w:lang w:val="ca-ES"/>
         </w:rPr>
+        <w:lastRenderedPageBreak/>
         <w:t>Reglamento</w:t>
       </w:r>
     </w:p>
@@ -8977,7 +9727,7 @@
 </file>
 
 <file path=word/endnotes.xml><?xml version="1.0" encoding="utf-8"?>
-<w:endnotes xmlns:wpc="http://schemas.microsoft.com/office/word/2010/wordprocessingCanvas" xmlns:cx="http://schemas.microsoft.com/office/drawing/2014/chartex" xmlns:mc="http://schemas.openxmlformats.org/markup-compatibility/2006" xmlns:o="urn:schemas-microsoft-com:office:office" xmlns:r="http://schemas.openxmlformats.org/officeDocument/2006/relationships" xmlns:m="http://schemas.openxmlformats.org/officeDocument/2006/math" xmlns:v="urn:schemas-microsoft-com:vml" xmlns:wp14="http://schemas.microsoft.com/office/word/2010/wordprocessingDrawing" xmlns:wp="http://schemas.openxmlformats.org/drawingml/2006/wordprocessingDrawing" xmlns:w10="urn:schemas-microsoft-com:office:word" xmlns:w="http://schemas.openxmlformats.org/wordprocessingml/2006/main" xmlns:w14="http://schemas.microsoft.com/office/word/2010/wordml" xmlns:w15="http://schemas.microsoft.com/office/word/2012/wordml" xmlns:w16se="http://schemas.microsoft.com/office/word/2015/wordml/symex" xmlns:wpg="http://schemas.microsoft.com/office/word/2010/wordprocessingGroup" xmlns:wpi="http://schemas.microsoft.com/office/word/2010/wordprocessingInk" xmlns:wne="http://schemas.microsoft.com/office/word/2006/wordml" xmlns:wps="http://schemas.microsoft.com/office/word/2010/wordprocessingShape" mc:Ignorable="w14 w15 w16se wp14">
+<w:endnotes xmlns:wpc="http://schemas.microsoft.com/office/word/2010/wordprocessingCanvas" xmlns:cx="http://schemas.microsoft.com/office/drawing/2014/chartex" xmlns:cx1="http://schemas.microsoft.com/office/drawing/2015/9/8/chartex" xmlns:cx2="http://schemas.microsoft.com/office/drawing/2015/10/21/chartex" xmlns:cx3="http://schemas.microsoft.com/office/drawing/2016/5/9/chartex" xmlns:cx4="http://schemas.microsoft.com/office/drawing/2016/5/10/chartex" xmlns:cx5="http://schemas.microsoft.com/office/drawing/2016/5/11/chartex" xmlns:cx6="http://schemas.microsoft.com/office/drawing/2016/5/12/chartex" xmlns:cx7="http://schemas.microsoft.com/office/drawing/2016/5/13/chartex" xmlns:cx8="http://schemas.microsoft.com/office/drawing/2016/5/14/chartex" xmlns:mc="http://schemas.openxmlformats.org/markup-compatibility/2006" xmlns:aink="http://schemas.microsoft.com/office/drawing/2016/ink" xmlns:am3d="http://schemas.microsoft.com/office/drawing/2017/model3d" xmlns:o="urn:schemas-microsoft-com:office:office" xmlns:r="http://schemas.openxmlformats.org/officeDocument/2006/relationships" xmlns:m="http://schemas.openxmlformats.org/officeDocument/2006/math" xmlns:v="urn:schemas-microsoft-com:vml" xmlns:wp14="http://schemas.microsoft.com/office/word/2010/wordprocessingDrawing" xmlns:wp="http://schemas.openxmlformats.org/drawingml/2006/wordprocessingDrawing" xmlns:w10="urn:schemas-microsoft-com:office:word" xmlns:w="http://schemas.openxmlformats.org/wordprocessingml/2006/main" xmlns:w14="http://schemas.microsoft.com/office/word/2010/wordml" xmlns:w15="http://schemas.microsoft.com/office/word/2012/wordml" xmlns:w16cid="http://schemas.microsoft.com/office/word/2016/wordml/cid" xmlns:w16se="http://schemas.microsoft.com/office/word/2015/wordml/symex" xmlns:wpg="http://schemas.microsoft.com/office/word/2010/wordprocessingGroup" xmlns:wpi="http://schemas.microsoft.com/office/word/2010/wordprocessingInk" xmlns:wne="http://schemas.microsoft.com/office/word/2006/wordml" xmlns:wps="http://schemas.microsoft.com/office/word/2010/wordprocessingShape" mc:Ignorable="w14 w15 w16se w16cid wp14">
   <w:endnote w:type="separator" w:id="-1">
     <w:p>
       <w:pPr>
@@ -9002,7 +9752,7 @@
 </file>
 
 <file path=word/footer1.xml><?xml version="1.0" encoding="utf-8"?>
-<w:ftr xmlns:wpc="http://schemas.microsoft.com/office/word/2010/wordprocessingCanvas" xmlns:cx="http://schemas.microsoft.com/office/drawing/2014/chartex" xmlns:mc="http://schemas.openxmlformats.org/markup-compatibility/2006" xmlns:o="urn:schemas-microsoft-com:office:office" xmlns:r="http://schemas.openxmlformats.org/officeDocument/2006/relationships" xmlns:m="http://schemas.openxmlformats.org/officeDocument/2006/math" xmlns:v="urn:schemas-microsoft-com:vml" xmlns:wp14="http://schemas.microsoft.com/office/word/2010/wordprocessingDrawing" xmlns:wp="http://schemas.openxmlformats.org/drawingml/2006/wordprocessingDrawing" xmlns:w10="urn:schemas-microsoft-com:office:word" xmlns:w="http://schemas.openxmlformats.org/wordprocessingml/2006/main" xmlns:w14="http://schemas.microsoft.com/office/word/2010/wordml" xmlns:w15="http://schemas.microsoft.com/office/word/2012/wordml" xmlns:w16se="http://schemas.microsoft.com/office/word/2015/wordml/symex" xmlns:wpg="http://schemas.microsoft.com/office/word/2010/wordprocessingGroup" xmlns:wpi="http://schemas.microsoft.com/office/word/2010/wordprocessingInk" xmlns:wne="http://schemas.microsoft.com/office/word/2006/wordml" xmlns:wps="http://schemas.microsoft.com/office/word/2010/wordprocessingShape" mc:Ignorable="w14 w15 w16se wp14">
+<w:ftr xmlns:wpc="http://schemas.microsoft.com/office/word/2010/wordprocessingCanvas" xmlns:cx="http://schemas.microsoft.com/office/drawing/2014/chartex" xmlns:cx1="http://schemas.microsoft.com/office/drawing/2015/9/8/chartex" xmlns:cx2="http://schemas.microsoft.com/office/drawing/2015/10/21/chartex" xmlns:cx3="http://schemas.microsoft.com/office/drawing/2016/5/9/chartex" xmlns:cx4="http://schemas.microsoft.com/office/drawing/2016/5/10/chartex" xmlns:cx5="http://schemas.microsoft.com/office/drawing/2016/5/11/chartex" xmlns:cx6="http://schemas.microsoft.com/office/drawing/2016/5/12/chartex" xmlns:cx7="http://schemas.microsoft.com/office/drawing/2016/5/13/chartex" xmlns:cx8="http://schemas.microsoft.com/office/drawing/2016/5/14/chartex" xmlns:mc="http://schemas.openxmlformats.org/markup-compatibility/2006" xmlns:aink="http://schemas.microsoft.com/office/drawing/2016/ink" xmlns:am3d="http://schemas.microsoft.com/office/drawing/2017/model3d" xmlns:o="urn:schemas-microsoft-com:office:office" xmlns:r="http://schemas.openxmlformats.org/officeDocument/2006/relationships" xmlns:m="http://schemas.openxmlformats.org/officeDocument/2006/math" xmlns:v="urn:schemas-microsoft-com:vml" xmlns:wp14="http://schemas.microsoft.com/office/word/2010/wordprocessingDrawing" xmlns:wp="http://schemas.openxmlformats.org/drawingml/2006/wordprocessingDrawing" xmlns:w10="urn:schemas-microsoft-com:office:word" xmlns:w="http://schemas.openxmlformats.org/wordprocessingml/2006/main" xmlns:w14="http://schemas.microsoft.com/office/word/2010/wordml" xmlns:w15="http://schemas.microsoft.com/office/word/2012/wordml" xmlns:w16cid="http://schemas.microsoft.com/office/word/2016/wordml/cid" xmlns:w16se="http://schemas.microsoft.com/office/word/2015/wordml/symex" xmlns:wpg="http://schemas.microsoft.com/office/word/2010/wordprocessingGroup" xmlns:wpi="http://schemas.microsoft.com/office/word/2010/wordprocessingInk" xmlns:wne="http://schemas.microsoft.com/office/word/2006/wordml" xmlns:wps="http://schemas.microsoft.com/office/word/2010/wordprocessingShape" mc:Ignorable="w14 w15 w16se w16cid wp14">
   <w:p>
     <w:pPr>
       <w:pStyle w:val="Piedepgina"/>
@@ -9084,7 +9834,7 @@
             </wp:anchor>
           </w:drawing>
         </mc:Choice>
-        <mc:Fallback xmlns:w16cid="http://schemas.microsoft.com/office/word/2016/wordml/cid" xmlns:am3d="http://schemas.microsoft.com/office/drawing/2017/model3d" xmlns:aink="http://schemas.microsoft.com/office/drawing/2016/ink" xmlns:cx8="http://schemas.microsoft.com/office/drawing/2016/5/14/chartex" xmlns:cx7="http://schemas.microsoft.com/office/drawing/2016/5/13/chartex" xmlns:cx6="http://schemas.microsoft.com/office/drawing/2016/5/12/chartex" xmlns:cx5="http://schemas.microsoft.com/office/drawing/2016/5/11/chartex" xmlns:cx4="http://schemas.microsoft.com/office/drawing/2016/5/10/chartex" xmlns:cx3="http://schemas.microsoft.com/office/drawing/2016/5/9/chartex" xmlns:cx2="http://schemas.microsoft.com/office/drawing/2015/10/21/chartex" xmlns:cx1="http://schemas.microsoft.com/office/drawing/2015/9/8/chartex">
+        <mc:Fallback>
           <w:pict>
             <v:rect w14:anchorId="714C873A" id="Rectángulo 452" o:spid="_x0000_s1026" style="position:absolute;margin-left:0;margin-top:0;width:579.9pt;height:750.3pt;z-index:251661312;visibility:visible;mso-wrap-style:square;mso-width-percent:950;mso-height-percent:950;mso-wrap-distance-left:9pt;mso-wrap-distance-top:0;mso-wrap-distance-right:9pt;mso-wrap-distance-bottom:0;mso-position-horizontal:center;mso-position-horizontal-relative:page;mso-position-vertical:center;mso-position-vertical-relative:page;mso-width-percent:950;mso-height-percent:950;mso-width-relative:page;mso-height-relative:page;v-text-anchor:middle" o:gfxdata="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" filled="f" strokecolor="#0d87a6 [1614]" strokeweight="1.25pt">
               <v:stroke endcap="round"/>
@@ -9169,14 +9919,34 @@
         <w:szCs w:val="20"/>
       </w:rPr>
       <w:tab/>
-      <w:t>Eudald Garrofé i Jordi Pardo</w:t>
+      <w:t xml:space="preserve">Eudald </w:t>
+    </w:r>
+    <w:proofErr w:type="spellStart"/>
+    <w:r>
+      <w:rPr>
+        <w:rFonts w:asciiTheme="majorHAnsi" w:eastAsiaTheme="majorEastAsia" w:hAnsiTheme="majorHAnsi" w:cstheme="majorBidi"/>
+        <w:color w:val="052F61" w:themeColor="accent1"/>
+        <w:sz w:val="20"/>
+        <w:szCs w:val="20"/>
+      </w:rPr>
+      <w:t>Garrofé</w:t>
+    </w:r>
+    <w:proofErr w:type="spellEnd"/>
+    <w:r>
+      <w:rPr>
+        <w:rFonts w:asciiTheme="majorHAnsi" w:eastAsiaTheme="majorEastAsia" w:hAnsiTheme="majorHAnsi" w:cstheme="majorBidi"/>
+        <w:color w:val="052F61" w:themeColor="accent1"/>
+        <w:sz w:val="20"/>
+        <w:szCs w:val="20"/>
+      </w:rPr>
+      <w:t xml:space="preserve"> i Jordi Pardo</w:t>
     </w:r>
   </w:p>
 </w:ftr>
 </file>
 
 <file path=word/footnotes.xml><?xml version="1.0" encoding="utf-8"?>
-<w:footnotes xmlns:wpc="http://schemas.microsoft.com/office/word/2010/wordprocessingCanvas" xmlns:cx="http://schemas.microsoft.com/office/drawing/2014/chartex" xmlns:mc="http://schemas.openxmlformats.org/markup-compatibility/2006" xmlns:o="urn:schemas-microsoft-com:office:office" xmlns:r="http://schemas.openxmlformats.org/officeDocument/2006/relationships" xmlns:m="http://schemas.openxmlformats.org/officeDocument/2006/math" xmlns:v="urn:schemas-microsoft-com:vml" xmlns:wp14="http://schemas.microsoft.com/office/word/2010/wordprocessingDrawing" xmlns:wp="http://schemas.openxmlformats.org/drawingml/2006/wordprocessingDrawing" xmlns:w10="urn:schemas-microsoft-com:office:word" xmlns:w="http://schemas.openxmlformats.org/wordprocessingml/2006/main" xmlns:w14="http://schemas.microsoft.com/office/word/2010/wordml" xmlns:w15="http://schemas.microsoft.com/office/word/2012/wordml" xmlns:w16se="http://schemas.microsoft.com/office/word/2015/wordml/symex" xmlns:wpg="http://schemas.microsoft.com/office/word/2010/wordprocessingGroup" xmlns:wpi="http://schemas.microsoft.com/office/word/2010/wordprocessingInk" xmlns:wne="http://schemas.microsoft.com/office/word/2006/wordml" xmlns:wps="http://schemas.microsoft.com/office/word/2010/wordprocessingShape" mc:Ignorable="w14 w15 w16se wp14">
+<w:footnotes xmlns:wpc="http://schemas.microsoft.com/office/word/2010/wordprocessingCanvas" xmlns:cx="http://schemas.microsoft.com/office/drawing/2014/chartex" xmlns:cx1="http://schemas.microsoft.com/office/drawing/2015/9/8/chartex" xmlns:cx2="http://schemas.microsoft.com/office/drawing/2015/10/21/chartex" xmlns:cx3="http://schemas.microsoft.com/office/drawing/2016/5/9/chartex" xmlns:cx4="http://schemas.microsoft.com/office/drawing/2016/5/10/chartex" xmlns:cx5="http://schemas.microsoft.com/office/drawing/2016/5/11/chartex" xmlns:cx6="http://schemas.microsoft.com/office/drawing/2016/5/12/chartex" xmlns:cx7="http://schemas.microsoft.com/office/drawing/2016/5/13/chartex" xmlns:cx8="http://schemas.microsoft.com/office/drawing/2016/5/14/chartex" xmlns:mc="http://schemas.openxmlformats.org/markup-compatibility/2006" xmlns:aink="http://schemas.microsoft.com/office/drawing/2016/ink" xmlns:am3d="http://schemas.microsoft.com/office/drawing/2017/model3d" xmlns:o="urn:schemas-microsoft-com:office:office" xmlns:r="http://schemas.openxmlformats.org/officeDocument/2006/relationships" xmlns:m="http://schemas.openxmlformats.org/officeDocument/2006/math" xmlns:v="urn:schemas-microsoft-com:vml" xmlns:wp14="http://schemas.microsoft.com/office/word/2010/wordprocessingDrawing" xmlns:wp="http://schemas.openxmlformats.org/drawingml/2006/wordprocessingDrawing" xmlns:w10="urn:schemas-microsoft-com:office:word" xmlns:w="http://schemas.openxmlformats.org/wordprocessingml/2006/main" xmlns:w14="http://schemas.microsoft.com/office/word/2010/wordml" xmlns:w15="http://schemas.microsoft.com/office/word/2012/wordml" xmlns:w16cid="http://schemas.microsoft.com/office/word/2016/wordml/cid" xmlns:w16se="http://schemas.microsoft.com/office/word/2015/wordml/symex" xmlns:wpg="http://schemas.microsoft.com/office/word/2010/wordprocessingGroup" xmlns:wpi="http://schemas.microsoft.com/office/word/2010/wordprocessingInk" xmlns:wne="http://schemas.microsoft.com/office/word/2006/wordml" xmlns:wps="http://schemas.microsoft.com/office/word/2010/wordprocessingShape" mc:Ignorable="w14 w15 w16se w16cid wp14">
   <w:footnote w:type="separator" w:id="-1">
     <w:p>
       <w:pPr>
@@ -9201,7 +9971,7 @@
 </file>
 
 <file path=word/header1.xml><?xml version="1.0" encoding="utf-8"?>
-<w:hdr xmlns:wpc="http://schemas.microsoft.com/office/word/2010/wordprocessingCanvas" xmlns:cx="http://schemas.microsoft.com/office/drawing/2014/chartex" xmlns:mc="http://schemas.openxmlformats.org/markup-compatibility/2006" xmlns:o="urn:schemas-microsoft-com:office:office" xmlns:r="http://schemas.openxmlformats.org/officeDocument/2006/relationships" xmlns:m="http://schemas.openxmlformats.org/officeDocument/2006/math" xmlns:v="urn:schemas-microsoft-com:vml" xmlns:wp14="http://schemas.microsoft.com/office/word/2010/wordprocessingDrawing" xmlns:wp="http://schemas.openxmlformats.org/drawingml/2006/wordprocessingDrawing" xmlns:w10="urn:schemas-microsoft-com:office:word" xmlns:w="http://schemas.openxmlformats.org/wordprocessingml/2006/main" xmlns:w14="http://schemas.microsoft.com/office/word/2010/wordml" xmlns:w15="http://schemas.microsoft.com/office/word/2012/wordml" xmlns:w16se="http://schemas.microsoft.com/office/word/2015/wordml/symex" xmlns:wpg="http://schemas.microsoft.com/office/word/2010/wordprocessingGroup" xmlns:wpi="http://schemas.microsoft.com/office/word/2010/wordprocessingInk" xmlns:wne="http://schemas.microsoft.com/office/word/2006/wordml" xmlns:wps="http://schemas.microsoft.com/office/word/2010/wordprocessingShape" mc:Ignorable="w14 w15 w16se wp14">
+<w:hdr xmlns:wpc="http://schemas.microsoft.com/office/word/2010/wordprocessingCanvas" xmlns:cx="http://schemas.microsoft.com/office/drawing/2014/chartex" xmlns:cx1="http://schemas.microsoft.com/office/drawing/2015/9/8/chartex" xmlns:cx2="http://schemas.microsoft.com/office/drawing/2015/10/21/chartex" xmlns:cx3="http://schemas.microsoft.com/office/drawing/2016/5/9/chartex" xmlns:cx4="http://schemas.microsoft.com/office/drawing/2016/5/10/chartex" xmlns:cx5="http://schemas.microsoft.com/office/drawing/2016/5/11/chartex" xmlns:cx6="http://schemas.microsoft.com/office/drawing/2016/5/12/chartex" xmlns:cx7="http://schemas.microsoft.com/office/drawing/2016/5/13/chartex" xmlns:cx8="http://schemas.microsoft.com/office/drawing/2016/5/14/chartex" xmlns:mc="http://schemas.openxmlformats.org/markup-compatibility/2006" xmlns:aink="http://schemas.microsoft.com/office/drawing/2016/ink" xmlns:am3d="http://schemas.microsoft.com/office/drawing/2017/model3d" xmlns:o="urn:schemas-microsoft-com:office:office" xmlns:r="http://schemas.openxmlformats.org/officeDocument/2006/relationships" xmlns:m="http://schemas.openxmlformats.org/officeDocument/2006/math" xmlns:v="urn:schemas-microsoft-com:vml" xmlns:wp14="http://schemas.microsoft.com/office/word/2010/wordprocessingDrawing" xmlns:wp="http://schemas.openxmlformats.org/drawingml/2006/wordprocessingDrawing" xmlns:w10="urn:schemas-microsoft-com:office:word" xmlns:w="http://schemas.openxmlformats.org/wordprocessingml/2006/main" xmlns:w14="http://schemas.microsoft.com/office/word/2010/wordml" xmlns:w15="http://schemas.microsoft.com/office/word/2012/wordml" xmlns:w16cid="http://schemas.microsoft.com/office/word/2016/wordml/cid" xmlns:w16se="http://schemas.microsoft.com/office/word/2015/wordml/symex" xmlns:wpg="http://schemas.microsoft.com/office/word/2010/wordprocessingGroup" xmlns:wpi="http://schemas.microsoft.com/office/word/2010/wordprocessingInk" xmlns:wne="http://schemas.microsoft.com/office/word/2006/wordml" xmlns:wps="http://schemas.microsoft.com/office/word/2010/wordprocessingShape" mc:Ignorable="w14 w15 w16se w16cid wp14">
   <w:p>
     <w:pPr>
       <w:pStyle w:val="Encabezado"/>
@@ -9563,7 +10333,7 @@
         </mc:Choice>
         <mc:Fallback>
           <w:pict>
-            <v:group w14:anchorId="7EE9EC3B" id="Grupo 167" o:spid="_x0000_s1057" style="position:absolute;left:0;text-align:left;margin-left:82.7pt;margin-top:0;width:133.9pt;height:80.65pt;z-index:251659264;mso-top-percent:23;mso-position-horizontal:right;mso-position-horizontal-relative:page;mso-position-vertical-relative:page;mso-top-percent:23;mso-width-relative:margin;mso-height-relative:margin" coordsize="17007,10241" o:gfxdata="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">
+            <v:group w14:anchorId="7EE9EC3B" id="Grupo 167" o:spid="_x0000_s1057" style="position:absolute;left:0;text-align:left;margin-left:82.7pt;margin-top:0;width:133.9pt;height:80.65pt;z-index:251659264;mso-top-percent:23;mso-position-horizontal:right;mso-position-horizontal-relative:page;mso-position-vertical-relative:page;mso-top-percent:23;mso-width-relative:margin;mso-height-relative:margin" coordsize="17007,10241" o:gfxdata="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">
               <v:group id="Grupo 168" o:spid="_x0000_s1058" style="position:absolute;width:17007;height:10241" coordsize="17007,10241" o:gfxdata="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">
                 <v:rect id="Rectángulo 169" o:spid="_x0000_s1059" style="position:absolute;width:17007;height:10241;visibility:visible;mso-wrap-style:square;v-text-anchor:middle" o:gfxdata="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" fillcolor="white [3212]" stroked="f" strokeweight="1.25pt">
                   <v:fill opacity="0"/>
@@ -9650,7 +10420,7 @@
 </file>
 
 <file path=word/numbering.xml><?xml version="1.0" encoding="utf-8"?>
-<w:numbering xmlns:wpc="http://schemas.microsoft.com/office/word/2010/wordprocessingCanvas" xmlns:cx="http://schemas.microsoft.com/office/drawing/2014/chartex" xmlns:mc="http://schemas.openxmlformats.org/markup-compatibility/2006" xmlns:o="urn:schemas-microsoft-com:office:office" xmlns:r="http://schemas.openxmlformats.org/officeDocument/2006/relationships" xmlns:m="http://schemas.openxmlformats.org/officeDocument/2006/math" xmlns:v="urn:schemas-microsoft-com:vml" xmlns:wp14="http://schemas.microsoft.com/office/word/2010/wordprocessingDrawing" xmlns:wp="http://schemas.openxmlformats.org/drawingml/2006/wordprocessingDrawing" xmlns:w10="urn:schemas-microsoft-com:office:word" xmlns:w="http://schemas.openxmlformats.org/wordprocessingml/2006/main" xmlns:w14="http://schemas.microsoft.com/office/word/2010/wordml" xmlns:w15="http://schemas.microsoft.com/office/word/2012/wordml" xmlns:w16se="http://schemas.microsoft.com/office/word/2015/wordml/symex" xmlns:wpg="http://schemas.microsoft.com/office/word/2010/wordprocessingGroup" xmlns:wpi="http://schemas.microsoft.com/office/word/2010/wordprocessingInk" xmlns:wne="http://schemas.microsoft.com/office/word/2006/wordml" xmlns:wps="http://schemas.microsoft.com/office/word/2010/wordprocessingShape" mc:Ignorable="w14 w15 w16se wp14">
+<w:numbering xmlns:wpc="http://schemas.microsoft.com/office/word/2010/wordprocessingCanvas" xmlns:cx="http://schemas.microsoft.com/office/drawing/2014/chartex" xmlns:cx1="http://schemas.microsoft.com/office/drawing/2015/9/8/chartex" xmlns:cx2="http://schemas.microsoft.com/office/drawing/2015/10/21/chartex" xmlns:cx3="http://schemas.microsoft.com/office/drawing/2016/5/9/chartex" xmlns:cx4="http://schemas.microsoft.com/office/drawing/2016/5/10/chartex" xmlns:cx5="http://schemas.microsoft.com/office/drawing/2016/5/11/chartex" xmlns:cx6="http://schemas.microsoft.com/office/drawing/2016/5/12/chartex" xmlns:cx7="http://schemas.microsoft.com/office/drawing/2016/5/13/chartex" xmlns:cx8="http://schemas.microsoft.com/office/drawing/2016/5/14/chartex" xmlns:mc="http://schemas.openxmlformats.org/markup-compatibility/2006" xmlns:aink="http://schemas.microsoft.com/office/drawing/2016/ink" xmlns:am3d="http://schemas.microsoft.com/office/drawing/2017/model3d" xmlns:o="urn:schemas-microsoft-com:office:office" xmlns:r="http://schemas.openxmlformats.org/officeDocument/2006/relationships" xmlns:m="http://schemas.openxmlformats.org/officeDocument/2006/math" xmlns:v="urn:schemas-microsoft-com:vml" xmlns:wp14="http://schemas.microsoft.com/office/word/2010/wordprocessingDrawing" xmlns:wp="http://schemas.openxmlformats.org/drawingml/2006/wordprocessingDrawing" xmlns:w10="urn:schemas-microsoft-com:office:word" xmlns:w="http://schemas.openxmlformats.org/wordprocessingml/2006/main" xmlns:w14="http://schemas.microsoft.com/office/word/2010/wordml" xmlns:w15="http://schemas.microsoft.com/office/word/2012/wordml" xmlns:w16cid="http://schemas.microsoft.com/office/word/2016/wordml/cid" xmlns:w16se="http://schemas.microsoft.com/office/word/2015/wordml/symex" xmlns:wpg="http://schemas.microsoft.com/office/word/2010/wordprocessingGroup" xmlns:wpi="http://schemas.microsoft.com/office/word/2010/wordprocessingInk" xmlns:wne="http://schemas.microsoft.com/office/word/2006/wordml" xmlns:wps="http://schemas.microsoft.com/office/word/2010/wordprocessingShape" mc:Ignorable="w14 w15 w16se w16cid wp14">
   <w:abstractNum w:abstractNumId="0" w15:restartNumberingAfterBreak="0">
     <w:nsid w:val="05233C04"/>
     <w:multiLevelType w:val="hybridMultilevel"/>
@@ -10514,7 +11284,7 @@
 </file>
 
 <file path=word/styles.xml><?xml version="1.0" encoding="utf-8"?>
-<w:styles xmlns:mc="http://schemas.openxmlformats.org/markup-compatibility/2006" xmlns:r="http://schemas.openxmlformats.org/officeDocument/2006/relationships" xmlns:w="http://schemas.openxmlformats.org/wordprocessingml/2006/main" xmlns:w14="http://schemas.microsoft.com/office/word/2010/wordml" xmlns:w15="http://schemas.microsoft.com/office/word/2012/wordml" xmlns:w16se="http://schemas.microsoft.com/office/word/2015/wordml/symex" mc:Ignorable="w14 w15 w16se">
+<w:styles xmlns:mc="http://schemas.openxmlformats.org/markup-compatibility/2006" xmlns:r="http://schemas.openxmlformats.org/officeDocument/2006/relationships" xmlns:w="http://schemas.openxmlformats.org/wordprocessingml/2006/main" xmlns:w14="http://schemas.microsoft.com/office/word/2010/wordml" xmlns:w15="http://schemas.microsoft.com/office/word/2012/wordml" xmlns:w16cid="http://schemas.microsoft.com/office/word/2016/wordml/cid" xmlns:w16se="http://schemas.microsoft.com/office/word/2015/wordml/symex" mc:Ignorable="w14 w15 w16se w16cid">
   <w:docDefaults>
     <w:rPrDefault>
       <w:rPr>
@@ -10530,7 +11300,7 @@
       </w:pPr>
     </w:pPrDefault>
   </w:docDefaults>
-  <w:latentStyles w:defLockedState="0" w:defUIPriority="99" w:defSemiHidden="0" w:defUnhideWhenUsed="0" w:defQFormat="0" w:count="371">
+  <w:latentStyles w:defLockedState="0" w:defUIPriority="99" w:defSemiHidden="0" w:defUnhideWhenUsed="0" w:defQFormat="0" w:count="376">
     <w:lsdException w:name="Normal" w:uiPriority="0" w:qFormat="1"/>
     <w:lsdException w:name="heading 1" w:uiPriority="9" w:qFormat="1"/>
     <w:lsdException w:name="heading 2" w:semiHidden="1" w:uiPriority="9" w:unhideWhenUsed="1" w:qFormat="1"/>
@@ -10636,7 +11406,6 @@
     <w:lsdException w:name="HTML Sample" w:semiHidden="1" w:unhideWhenUsed="1"/>
     <w:lsdException w:name="HTML Typewriter" w:semiHidden="1" w:unhideWhenUsed="1"/>
     <w:lsdException w:name="HTML Variable" w:semiHidden="1" w:unhideWhenUsed="1"/>
-    <w:lsdException w:name="Normal Table" w:semiHidden="1" w:unhideWhenUsed="1"/>
     <w:lsdException w:name="annotation subject" w:semiHidden="1" w:unhideWhenUsed="1"/>
     <w:lsdException w:name="No List" w:semiHidden="1" w:unhideWhenUsed="1"/>
     <w:lsdException w:name="Outline List 1" w:semiHidden="1" w:unhideWhenUsed="1"/>
@@ -10679,11 +11448,8 @@
     <w:lsdException w:name="Table Contemporary" w:semiHidden="1" w:unhideWhenUsed="1"/>
     <w:lsdException w:name="Table Elegant" w:semiHidden="1" w:unhideWhenUsed="1"/>
     <w:lsdException w:name="Table Professional" w:semiHidden="1" w:unhideWhenUsed="1"/>
-    <w:lsdException w:name="Table Subtle 1" w:semiHidden="1" w:unhideWhenUsed="1"/>
     <w:lsdException w:name="Table Subtle 2" w:semiHidden="1" w:unhideWhenUsed="1"/>
     <w:lsdException w:name="Table Web 1" w:semiHidden="1" w:unhideWhenUsed="1"/>
-    <w:lsdException w:name="Table Web 2" w:semiHidden="1" w:unhideWhenUsed="1"/>
-    <w:lsdException w:name="Table Web 3" w:semiHidden="1" w:unhideWhenUsed="1"/>
     <w:lsdException w:name="Balloon Text" w:semiHidden="1" w:unhideWhenUsed="1"/>
     <w:lsdException w:name="Table Grid" w:uiPriority="39"/>
     <w:lsdException w:name="Table Theme" w:semiHidden="1" w:unhideWhenUsed="1"/>
@@ -10902,6 +11668,11 @@
     <w:lsdException w:name="List Table 5 Dark Accent 6" w:uiPriority="50"/>
     <w:lsdException w:name="List Table 6 Colorful Accent 6" w:uiPriority="51"/>
     <w:lsdException w:name="List Table 7 Colorful Accent 6" w:uiPriority="52"/>
+    <w:lsdException w:name="Mention" w:semiHidden="1" w:unhideWhenUsed="1"/>
+    <w:lsdException w:name="Smart Hyperlink" w:semiHidden="1" w:unhideWhenUsed="1"/>
+    <w:lsdException w:name="Hashtag" w:semiHidden="1" w:unhideWhenUsed="1"/>
+    <w:lsdException w:name="Unresolved Mention" w:semiHidden="1" w:unhideWhenUsed="1"/>
+    <w:lsdException w:name="Smart Link" w:semiHidden="1" w:unhideWhenUsed="1"/>
   </w:latentStyles>
   <w:style w:type="paragraph" w:default="1" w:styleId="Normal">
     <w:name w:val="Normal"/>
@@ -12705,13 +13476,6 @@
         </dgm:presLayoutVars>
       </dgm:prSet>
       <dgm:spPr/>
-      <dgm:t>
-        <a:bodyPr/>
-        <a:lstStyle/>
-        <a:p>
-          <a:endParaRPr lang="es-ES"/>
-        </a:p>
-      </dgm:t>
     </dgm:pt>
     <dgm:pt modelId="{EC217DA3-7557-4B53-BB5E-EC8A7B7250EB}" type="pres">
       <dgm:prSet presAssocID="{0D1C70B0-31C7-4827-8614-9A42AE62E6CD}" presName="composite" presStyleCnt="0"/>
@@ -12724,13 +13488,6 @@
         </dgm:presLayoutVars>
       </dgm:prSet>
       <dgm:spPr/>
-      <dgm:t>
-        <a:bodyPr/>
-        <a:lstStyle/>
-        <a:p>
-          <a:endParaRPr lang="es-ES"/>
-        </a:p>
-      </dgm:t>
     </dgm:pt>
     <dgm:pt modelId="{71DD9215-9AC2-4DC7-A09B-93CE7F1C3CC6}" type="pres">
       <dgm:prSet presAssocID="{0D1C70B0-31C7-4827-8614-9A42AE62E6CD}" presName="rect2" presStyleLbl="fgImgPlace1" presStyleIdx="0" presStyleCnt="8"/>
@@ -12765,13 +13522,6 @@
         </dgm:presLayoutVars>
       </dgm:prSet>
       <dgm:spPr/>
-      <dgm:t>
-        <a:bodyPr/>
-        <a:lstStyle/>
-        <a:p>
-          <a:endParaRPr lang="es-ES"/>
-        </a:p>
-      </dgm:t>
     </dgm:pt>
     <dgm:pt modelId="{85D5B405-2BD7-4832-AE99-99A7ADA1C923}" type="pres">
       <dgm:prSet presAssocID="{0A0EF40E-0859-4B75-BA61-31E87896AD99}" presName="rect2" presStyleLbl="fgImgPlace1" presStyleIdx="1" presStyleCnt="8"/>
@@ -12806,13 +13556,6 @@
         </dgm:presLayoutVars>
       </dgm:prSet>
       <dgm:spPr/>
-      <dgm:t>
-        <a:bodyPr/>
-        <a:lstStyle/>
-        <a:p>
-          <a:endParaRPr lang="es-ES"/>
-        </a:p>
-      </dgm:t>
     </dgm:pt>
     <dgm:pt modelId="{F3C63235-AB86-4D8E-9639-F35BC18D2911}" type="pres">
       <dgm:prSet presAssocID="{DD097467-F617-49A5-A9A2-66409D0CF59D}" presName="rect2" presStyleLbl="fgImgPlace1" presStyleIdx="2" presStyleCnt="8"/>
@@ -12847,13 +13590,6 @@
         </dgm:presLayoutVars>
       </dgm:prSet>
       <dgm:spPr/>
-      <dgm:t>
-        <a:bodyPr/>
-        <a:lstStyle/>
-        <a:p>
-          <a:endParaRPr lang="es-ES"/>
-        </a:p>
-      </dgm:t>
     </dgm:pt>
     <dgm:pt modelId="{79DF5FA4-9B68-4C71-B3D8-B78E61AE2023}" type="pres">
       <dgm:prSet presAssocID="{E467C8D6-B3BC-4C7B-AAA6-E0685B94F1EE}" presName="rect2" presStyleLbl="fgImgPlace1" presStyleIdx="3" presStyleCnt="8"/>
@@ -12888,13 +13624,6 @@
         </dgm:presLayoutVars>
       </dgm:prSet>
       <dgm:spPr/>
-      <dgm:t>
-        <a:bodyPr/>
-        <a:lstStyle/>
-        <a:p>
-          <a:endParaRPr lang="es-ES"/>
-        </a:p>
-      </dgm:t>
     </dgm:pt>
     <dgm:pt modelId="{9FD29E84-F5AD-4E7F-909E-6A049485E29F}" type="pres">
       <dgm:prSet presAssocID="{C004B209-1B11-4DEC-A3B2-12DAFCA8CBF4}" presName="rect2" presStyleLbl="fgImgPlace1" presStyleIdx="4" presStyleCnt="8"/>
@@ -12929,13 +13658,6 @@
         </dgm:presLayoutVars>
       </dgm:prSet>
       <dgm:spPr/>
-      <dgm:t>
-        <a:bodyPr/>
-        <a:lstStyle/>
-        <a:p>
-          <a:endParaRPr lang="es-ES"/>
-        </a:p>
-      </dgm:t>
     </dgm:pt>
     <dgm:pt modelId="{AD203D5A-FD1B-4DB1-B077-B9B37ADE2D8F}" type="pres">
       <dgm:prSet presAssocID="{4AFAEB97-3647-4FE5-89AD-D6D9852A6CF4}" presName="rect2" presStyleLbl="fgImgPlace1" presStyleIdx="5" presStyleCnt="8"/>
@@ -12970,13 +13692,6 @@
         </dgm:presLayoutVars>
       </dgm:prSet>
       <dgm:spPr/>
-      <dgm:t>
-        <a:bodyPr/>
-        <a:lstStyle/>
-        <a:p>
-          <a:endParaRPr lang="es-ES"/>
-        </a:p>
-      </dgm:t>
     </dgm:pt>
     <dgm:pt modelId="{5C7B73E8-9BCC-46B5-B328-5C63C1E3E13B}" type="pres">
       <dgm:prSet presAssocID="{73ADE719-EEA4-456C-9A5F-299970C609D0}" presName="rect2" presStyleLbl="fgImgPlace1" presStyleIdx="6" presStyleCnt="8"/>
@@ -13011,13 +13726,6 @@
         </dgm:presLayoutVars>
       </dgm:prSet>
       <dgm:spPr/>
-      <dgm:t>
-        <a:bodyPr/>
-        <a:lstStyle/>
-        <a:p>
-          <a:endParaRPr lang="es-ES"/>
-        </a:p>
-      </dgm:t>
     </dgm:pt>
     <dgm:pt modelId="{C04807F9-B984-4235-997C-90B965FE69B7}" type="pres">
       <dgm:prSet presAssocID="{884D1A0C-17CF-4A3C-9FFB-6BFCADD57C8F}" presName="rect2" presStyleLbl="fgImgPlace1" presStyleIdx="7" presStyleCnt="8"/>
@@ -13040,22 +13748,22 @@
   </dgm:ptLst>
   <dgm:cxnLst>
     <dgm:cxn modelId="{28623506-FE40-4EBE-A492-7363A810EF8E}" type="presOf" srcId="{0A0EF40E-0859-4B75-BA61-31E87896AD99}" destId="{8D02EF36-1C0D-4047-B478-25AAFF90C7DC}" srcOrd="0" destOrd="0" presId="urn:microsoft.com/office/officeart/2008/layout/PictureStrips"/>
+    <dgm:cxn modelId="{9DFEA30A-1EC1-4B6E-A1A7-68257B21F44D}" type="presOf" srcId="{C004B209-1B11-4DEC-A3B2-12DAFCA8CBF4}" destId="{FA37B59D-0DA6-4272-9463-88474D4A5A20}" srcOrd="0" destOrd="0" presId="urn:microsoft.com/office/officeart/2008/layout/PictureStrips"/>
+    <dgm:cxn modelId="{C373C918-61B9-4AFE-BDE3-1C52DE0C11E7}" type="presOf" srcId="{884D1A0C-17CF-4A3C-9FFB-6BFCADD57C8F}" destId="{77CAA995-2F8A-4989-A8B1-1665D93F9EDE}" srcOrd="0" destOrd="0" presId="urn:microsoft.com/office/officeart/2008/layout/PictureStrips"/>
+    <dgm:cxn modelId="{960B605D-4B75-456E-A0D5-7F724827051C}" type="presOf" srcId="{E467C8D6-B3BC-4C7B-AAA6-E0685B94F1EE}" destId="{66DA877C-7C9C-4485-AFB3-DBBC0C176AF5}" srcOrd="0" destOrd="0" presId="urn:microsoft.com/office/officeart/2008/layout/PictureStrips"/>
+    <dgm:cxn modelId="{C9490061-B9D4-4AB9-BB16-0684AA17FA3A}" srcId="{DF3C5B5D-8ABD-4384-82CB-CA981A4058F9}" destId="{C004B209-1B11-4DEC-A3B2-12DAFCA8CBF4}" srcOrd="4" destOrd="0" parTransId="{D9B60621-04FE-4353-9F52-08245DCAC40A}" sibTransId="{06177280-01DE-435C-B791-9FC3D6CE17D6}"/>
+    <dgm:cxn modelId="{E7849342-8A9B-47B6-93B2-01A278C84F12}" srcId="{DF3C5B5D-8ABD-4384-82CB-CA981A4058F9}" destId="{73ADE719-EEA4-456C-9A5F-299970C609D0}" srcOrd="6" destOrd="0" parTransId="{A0C5EFD2-0628-48EB-B04E-2C47A2C4F52E}" sibTransId="{72BEB93A-0E23-478F-AFC6-951BB135FA78}"/>
+    <dgm:cxn modelId="{F97EBD66-454D-435A-8A6B-3B5047CF75D7}" srcId="{DF3C5B5D-8ABD-4384-82CB-CA981A4058F9}" destId="{DD097467-F617-49A5-A9A2-66409D0CF59D}" srcOrd="2" destOrd="0" parTransId="{FF7BBFEE-4C53-47FC-9283-9C22FFB18B2D}" sibTransId="{D3DDD188-1256-415F-B4E9-CE763E048126}"/>
+    <dgm:cxn modelId="{7F960468-E889-417A-90D6-19BBC6F5D7CD}" type="presOf" srcId="{4AFAEB97-3647-4FE5-89AD-D6D9852A6CF4}" destId="{9936A606-5F72-4F72-821E-DF87B4E62275}" srcOrd="0" destOrd="0" presId="urn:microsoft.com/office/officeart/2008/layout/PictureStrips"/>
+    <dgm:cxn modelId="{A7FEE650-EE6A-4AAA-8DFF-F3CB78D846C2}" type="presOf" srcId="{DF3C5B5D-8ABD-4384-82CB-CA981A4058F9}" destId="{FB4E728C-E87D-4C63-ACC4-746C7A2D64B5}" srcOrd="0" destOrd="0" presId="urn:microsoft.com/office/officeart/2008/layout/PictureStrips"/>
     <dgm:cxn modelId="{C4CA8F7C-66AF-4226-9F6A-E68DC2358329}" srcId="{DF3C5B5D-8ABD-4384-82CB-CA981A4058F9}" destId="{E467C8D6-B3BC-4C7B-AAA6-E0685B94F1EE}" srcOrd="3" destOrd="0" parTransId="{A685C058-8802-49E0-A7AE-047C5D00CA76}" sibTransId="{3B24AED0-F3AE-46E8-B786-702C1119C92A}"/>
-    <dgm:cxn modelId="{C373C918-61B9-4AFE-BDE3-1C52DE0C11E7}" type="presOf" srcId="{884D1A0C-17CF-4A3C-9FFB-6BFCADD57C8F}" destId="{77CAA995-2F8A-4989-A8B1-1665D93F9EDE}" srcOrd="0" destOrd="0" presId="urn:microsoft.com/office/officeart/2008/layout/PictureStrips"/>
-    <dgm:cxn modelId="{E7849342-8A9B-47B6-93B2-01A278C84F12}" srcId="{DF3C5B5D-8ABD-4384-82CB-CA981A4058F9}" destId="{73ADE719-EEA4-456C-9A5F-299970C609D0}" srcOrd="6" destOrd="0" parTransId="{A0C5EFD2-0628-48EB-B04E-2C47A2C4F52E}" sibTransId="{72BEB93A-0E23-478F-AFC6-951BB135FA78}"/>
+    <dgm:cxn modelId="{52041592-C155-4323-B506-AD483C66B4CB}" type="presOf" srcId="{73ADE719-EEA4-456C-9A5F-299970C609D0}" destId="{44F56401-4F4E-41A6-81DF-39EDDF21E9E1}" srcOrd="0" destOrd="0" presId="urn:microsoft.com/office/officeart/2008/layout/PictureStrips"/>
+    <dgm:cxn modelId="{CF7E3AA2-2907-4426-A012-759BFA10063E}" srcId="{DF3C5B5D-8ABD-4384-82CB-CA981A4058F9}" destId="{0A0EF40E-0859-4B75-BA61-31E87896AD99}" srcOrd="1" destOrd="0" parTransId="{4C32926F-D8C9-40CD-B9ED-A577C3797DAE}" sibTransId="{8A0255EA-9A99-44FA-9C39-DDF81F53B9D0}"/>
+    <dgm:cxn modelId="{05E376A4-A087-4504-B535-D9F49749B22F}" srcId="{DF3C5B5D-8ABD-4384-82CB-CA981A4058F9}" destId="{884D1A0C-17CF-4A3C-9FFB-6BFCADD57C8F}" srcOrd="7" destOrd="0" parTransId="{B980BECA-C1D0-4C98-A7DC-B3CBA2E20678}" sibTransId="{D6BF3CFB-B295-4D56-B709-05EFCBAC9FEA}"/>
+    <dgm:cxn modelId="{468804A8-F387-4D6F-9EE1-5789F5E396DA}" srcId="{DF3C5B5D-8ABD-4384-82CB-CA981A4058F9}" destId="{0D1C70B0-31C7-4827-8614-9A42AE62E6CD}" srcOrd="0" destOrd="0" parTransId="{11E193AC-819E-4988-8DF0-60585F387CD6}" sibTransId="{C6BA9667-1513-4CF7-9F89-4B3B0A01EB3C}"/>
+    <dgm:cxn modelId="{B26748BA-840E-4C4E-B98A-5B67D9E86C74}" type="presOf" srcId="{DD097467-F617-49A5-A9A2-66409D0CF59D}" destId="{0D88D32A-CCC3-4F65-BC12-2618DBB5EE13}" srcOrd="0" destOrd="0" presId="urn:microsoft.com/office/officeart/2008/layout/PictureStrips"/>
+    <dgm:cxn modelId="{C65BC2CA-1007-4838-9589-361B135A9964}" type="presOf" srcId="{0D1C70B0-31C7-4827-8614-9A42AE62E6CD}" destId="{BDFF2C23-3FC8-49C9-A730-8598AD57E7AA}" srcOrd="0" destOrd="0" presId="urn:microsoft.com/office/officeart/2008/layout/PictureStrips"/>
     <dgm:cxn modelId="{826F9BF7-AE58-4771-833A-4A62F02759EF}" srcId="{DF3C5B5D-8ABD-4384-82CB-CA981A4058F9}" destId="{4AFAEB97-3647-4FE5-89AD-D6D9852A6CF4}" srcOrd="5" destOrd="0" parTransId="{2C605F21-D6B7-47F9-A44A-728CA435204D}" sibTransId="{CB8A2FEF-3E30-45C5-80B9-75C216E663D7}"/>
-    <dgm:cxn modelId="{05E376A4-A087-4504-B535-D9F49749B22F}" srcId="{DF3C5B5D-8ABD-4384-82CB-CA981A4058F9}" destId="{884D1A0C-17CF-4A3C-9FFB-6BFCADD57C8F}" srcOrd="7" destOrd="0" parTransId="{B980BECA-C1D0-4C98-A7DC-B3CBA2E20678}" sibTransId="{D6BF3CFB-B295-4D56-B709-05EFCBAC9FEA}"/>
-    <dgm:cxn modelId="{960B605D-4B75-456E-A0D5-7F724827051C}" type="presOf" srcId="{E467C8D6-B3BC-4C7B-AAA6-E0685B94F1EE}" destId="{66DA877C-7C9C-4485-AFB3-DBBC0C176AF5}" srcOrd="0" destOrd="0" presId="urn:microsoft.com/office/officeart/2008/layout/PictureStrips"/>
-    <dgm:cxn modelId="{A7FEE650-EE6A-4AAA-8DFF-F3CB78D846C2}" type="presOf" srcId="{DF3C5B5D-8ABD-4384-82CB-CA981A4058F9}" destId="{FB4E728C-E87D-4C63-ACC4-746C7A2D64B5}" srcOrd="0" destOrd="0" presId="urn:microsoft.com/office/officeart/2008/layout/PictureStrips"/>
-    <dgm:cxn modelId="{F97EBD66-454D-435A-8A6B-3B5047CF75D7}" srcId="{DF3C5B5D-8ABD-4384-82CB-CA981A4058F9}" destId="{DD097467-F617-49A5-A9A2-66409D0CF59D}" srcOrd="2" destOrd="0" parTransId="{FF7BBFEE-4C53-47FC-9283-9C22FFB18B2D}" sibTransId="{D3DDD188-1256-415F-B4E9-CE763E048126}"/>
-    <dgm:cxn modelId="{C9490061-B9D4-4AB9-BB16-0684AA17FA3A}" srcId="{DF3C5B5D-8ABD-4384-82CB-CA981A4058F9}" destId="{C004B209-1B11-4DEC-A3B2-12DAFCA8CBF4}" srcOrd="4" destOrd="0" parTransId="{D9B60621-04FE-4353-9F52-08245DCAC40A}" sibTransId="{06177280-01DE-435C-B791-9FC3D6CE17D6}"/>
-    <dgm:cxn modelId="{468804A8-F387-4D6F-9EE1-5789F5E396DA}" srcId="{DF3C5B5D-8ABD-4384-82CB-CA981A4058F9}" destId="{0D1C70B0-31C7-4827-8614-9A42AE62E6CD}" srcOrd="0" destOrd="0" parTransId="{11E193AC-819E-4988-8DF0-60585F387CD6}" sibTransId="{C6BA9667-1513-4CF7-9F89-4B3B0A01EB3C}"/>
-    <dgm:cxn modelId="{CF7E3AA2-2907-4426-A012-759BFA10063E}" srcId="{DF3C5B5D-8ABD-4384-82CB-CA981A4058F9}" destId="{0A0EF40E-0859-4B75-BA61-31E87896AD99}" srcOrd="1" destOrd="0" parTransId="{4C32926F-D8C9-40CD-B9ED-A577C3797DAE}" sibTransId="{8A0255EA-9A99-44FA-9C39-DDF81F53B9D0}"/>
-    <dgm:cxn modelId="{9DFEA30A-1EC1-4B6E-A1A7-68257B21F44D}" type="presOf" srcId="{C004B209-1B11-4DEC-A3B2-12DAFCA8CBF4}" destId="{FA37B59D-0DA6-4272-9463-88474D4A5A20}" srcOrd="0" destOrd="0" presId="urn:microsoft.com/office/officeart/2008/layout/PictureStrips"/>
-    <dgm:cxn modelId="{C65BC2CA-1007-4838-9589-361B135A9964}" type="presOf" srcId="{0D1C70B0-31C7-4827-8614-9A42AE62E6CD}" destId="{BDFF2C23-3FC8-49C9-A730-8598AD57E7AA}" srcOrd="0" destOrd="0" presId="urn:microsoft.com/office/officeart/2008/layout/PictureStrips"/>
-    <dgm:cxn modelId="{52041592-C155-4323-B506-AD483C66B4CB}" type="presOf" srcId="{73ADE719-EEA4-456C-9A5F-299970C609D0}" destId="{44F56401-4F4E-41A6-81DF-39EDDF21E9E1}" srcOrd="0" destOrd="0" presId="urn:microsoft.com/office/officeart/2008/layout/PictureStrips"/>
-    <dgm:cxn modelId="{7F960468-E889-417A-90D6-19BBC6F5D7CD}" type="presOf" srcId="{4AFAEB97-3647-4FE5-89AD-D6D9852A6CF4}" destId="{9936A606-5F72-4F72-821E-DF87B4E62275}" srcOrd="0" destOrd="0" presId="urn:microsoft.com/office/officeart/2008/layout/PictureStrips"/>
-    <dgm:cxn modelId="{B26748BA-840E-4C4E-B98A-5B67D9E86C74}" type="presOf" srcId="{DD097467-F617-49A5-A9A2-66409D0CF59D}" destId="{0D88D32A-CCC3-4F65-BC12-2618DBB5EE13}" srcOrd="0" destOrd="0" presId="urn:microsoft.com/office/officeart/2008/layout/PictureStrips"/>
     <dgm:cxn modelId="{A27C019B-AA41-4DBD-B81A-7FC659A436E4}" type="presParOf" srcId="{FB4E728C-E87D-4C63-ACC4-746C7A2D64B5}" destId="{EC217DA3-7557-4B53-BB5E-EC8A7B7250EB}" srcOrd="0" destOrd="0" presId="urn:microsoft.com/office/officeart/2008/layout/PictureStrips"/>
     <dgm:cxn modelId="{0B8E788E-2089-48E6-87DC-194B5FFE19E3}" type="presParOf" srcId="{EC217DA3-7557-4B53-BB5E-EC8A7B7250EB}" destId="{BDFF2C23-3FC8-49C9-A730-8598AD57E7AA}" srcOrd="0" destOrd="0" presId="urn:microsoft.com/office/officeart/2008/layout/PictureStrips"/>
     <dgm:cxn modelId="{C16BDC81-76A3-4651-9FBC-428A7860F2B7}" type="presParOf" srcId="{EC217DA3-7557-4B53-BB5E-EC8A7B7250EB}" destId="{71DD9215-9AC2-4DC7-A09B-93CE7F1C3CC6}" srcOrd="1" destOrd="0" presId="urn:microsoft.com/office/officeart/2008/layout/PictureStrips"/>
@@ -13159,7 +13867,7 @@
         </a:bodyPr>
         <a:lstStyle/>
         <a:p>
-          <a:pPr lvl="0" algn="l" defTabSz="666750">
+          <a:pPr marL="0" lvl="0" indent="0" algn="l" defTabSz="666750">
             <a:lnSpc>
               <a:spcPct val="90000"/>
             </a:lnSpc>
@@ -13169,6 +13877,7 @@
             <a:spcAft>
               <a:spcPct val="35000"/>
             </a:spcAft>
+            <a:buNone/>
           </a:pPr>
           <a:r>
             <a:rPr lang="es-ES" sz="1500" kern="1200"/>
@@ -13284,7 +13993,7 @@
         </a:bodyPr>
         <a:lstStyle/>
         <a:p>
-          <a:pPr lvl="0" algn="l" defTabSz="666750">
+          <a:pPr marL="0" lvl="0" indent="0" algn="l" defTabSz="666750">
             <a:lnSpc>
               <a:spcPct val="90000"/>
             </a:lnSpc>
@@ -13294,6 +14003,7 @@
             <a:spcAft>
               <a:spcPct val="35000"/>
             </a:spcAft>
+            <a:buNone/>
           </a:pPr>
           <a:r>
             <a:rPr lang="es-ES" sz="1500" kern="1200"/>
@@ -13409,7 +14119,7 @@
         </a:bodyPr>
         <a:lstStyle/>
         <a:p>
-          <a:pPr lvl="0" algn="l" defTabSz="666750">
+          <a:pPr marL="0" lvl="0" indent="0" algn="l" defTabSz="666750">
             <a:lnSpc>
               <a:spcPct val="90000"/>
             </a:lnSpc>
@@ -13419,6 +14129,7 @@
             <a:spcAft>
               <a:spcPct val="35000"/>
             </a:spcAft>
+            <a:buNone/>
           </a:pPr>
           <a:r>
             <a:rPr lang="es-ES" sz="1500" kern="1200"/>
@@ -13534,7 +14245,7 @@
         </a:bodyPr>
         <a:lstStyle/>
         <a:p>
-          <a:pPr lvl="0" algn="l" defTabSz="666750">
+          <a:pPr marL="0" lvl="0" indent="0" algn="l" defTabSz="666750">
             <a:lnSpc>
               <a:spcPct val="90000"/>
             </a:lnSpc>
@@ -13544,6 +14255,7 @@
             <a:spcAft>
               <a:spcPct val="35000"/>
             </a:spcAft>
+            <a:buNone/>
           </a:pPr>
           <a:r>
             <a:rPr lang="es-ES" sz="1500" kern="1200"/>
@@ -13659,7 +14371,7 @@
         </a:bodyPr>
         <a:lstStyle/>
         <a:p>
-          <a:pPr lvl="0" algn="l" defTabSz="666750">
+          <a:pPr marL="0" lvl="0" indent="0" algn="l" defTabSz="666750">
             <a:lnSpc>
               <a:spcPct val="90000"/>
             </a:lnSpc>
@@ -13669,6 +14381,7 @@
             <a:spcAft>
               <a:spcPct val="35000"/>
             </a:spcAft>
+            <a:buNone/>
           </a:pPr>
           <a:r>
             <a:rPr lang="es-ES" sz="1500" kern="1200"/>
@@ -13784,7 +14497,7 @@
         </a:bodyPr>
         <a:lstStyle/>
         <a:p>
-          <a:pPr lvl="0" algn="l" defTabSz="666750">
+          <a:pPr marL="0" lvl="0" indent="0" algn="l" defTabSz="666750">
             <a:lnSpc>
               <a:spcPct val="90000"/>
             </a:lnSpc>
@@ -13794,6 +14507,7 @@
             <a:spcAft>
               <a:spcPct val="35000"/>
             </a:spcAft>
+            <a:buNone/>
           </a:pPr>
           <a:r>
             <a:rPr lang="es-ES" sz="1500" kern="1200"/>
@@ -13909,7 +14623,7 @@
         </a:bodyPr>
         <a:lstStyle/>
         <a:p>
-          <a:pPr lvl="0" algn="l" defTabSz="666750">
+          <a:pPr marL="0" lvl="0" indent="0" algn="l" defTabSz="666750">
             <a:lnSpc>
               <a:spcPct val="90000"/>
             </a:lnSpc>
@@ -13919,6 +14633,7 @@
             <a:spcAft>
               <a:spcPct val="35000"/>
             </a:spcAft>
+            <a:buNone/>
           </a:pPr>
           <a:r>
             <a:rPr lang="es-ES" sz="1500" kern="1200"/>
@@ -14034,7 +14749,7 @@
         </a:bodyPr>
         <a:lstStyle/>
         <a:p>
-          <a:pPr lvl="0" algn="l" defTabSz="666750">
+          <a:pPr marL="0" lvl="0" indent="0" algn="l" defTabSz="666750">
             <a:lnSpc>
               <a:spcPct val="90000"/>
             </a:lnSpc>
@@ -14044,6 +14759,7 @@
             <a:spcAft>
               <a:spcPct val="35000"/>
             </a:spcAft>
+            <a:buNone/>
           </a:pPr>
           <a:r>
             <a:rPr lang="es-ES" sz="1500" kern="1200"/>
@@ -15637,7 +16353,7 @@
 </file>
 
 <file path=customXml/itemProps2.xml><?xml version="1.0" encoding="utf-8"?>
-<ds:datastoreItem xmlns:ds="http://schemas.openxmlformats.org/officeDocument/2006/customXml" ds:itemID="{6C8F5E18-75B2-4EDD-AE1B-424843BC2ED8}">
+<ds:datastoreItem xmlns:ds="http://schemas.openxmlformats.org/officeDocument/2006/customXml" ds:itemID="{9813FAFC-7AFE-4962-A7FB-F3B870C50A68}">
   <ds:schemaRefs>
     <ds:schemaRef ds:uri="http://schemas.openxmlformats.org/officeDocument/2006/bibliography"/>
   </ds:schemaRefs>

</xml_diff>

<commit_message>
Added app working method
</commit_message>
<xml_diff>
--- a/Game Design_assign2.docx
+++ b/Game Design_assign2.docx
@@ -156,7 +156,6 @@
                                       <w:calendar w:val="gregorian"/>
                                     </w:date>
                                   </w:sdtPr>
-                                  <w:sdtEndPr/>
                                   <w:sdtContent>
                                     <w:p>
                                       <w:pPr>
@@ -3472,7 +3471,6 @@
                                 <w:calendar w:val="gregorian"/>
                               </w:date>
                             </w:sdtPr>
-                            <w:sdtEndPr/>
                             <w:sdtContent>
                               <w:p>
                                 <w:pPr>
@@ -3696,7 +3694,6 @@
                                     <w:dataBinding w:prefixMappings="xmlns:ns0='http://purl.org/dc/elements/1.1/' xmlns:ns1='http://schemas.openxmlformats.org/package/2006/metadata/core-properties' " w:xpath="/ns1:coreProperties[1]/ns0:creator[1]" w:storeItemID="{6C3C8BC8-F283-45AE-878A-BAB7291924A1}"/>
                                     <w:text/>
                                   </w:sdtPr>
-                                  <w:sdtEndPr/>
                                   <w:sdtContent>
                                     <w:r>
                                       <w:rPr>
@@ -3733,7 +3730,6 @@
                                     <w:dataBinding w:prefixMappings="xmlns:ns0='http://schemas.openxmlformats.org/officeDocument/2006/extended-properties' " w:xpath="/ns0:Properties[1]/ns0:Company[1]" w:storeItemID="{6668398D-A668-4E3E-A5EB-62B293D839F1}"/>
                                     <w:text/>
                                   </w:sdtPr>
-                                  <w:sdtEndPr/>
                                   <w:sdtContent>
                                     <w:r>
                                       <w:rPr>
@@ -3797,7 +3793,6 @@
                               <w:dataBinding w:prefixMappings="xmlns:ns0='http://purl.org/dc/elements/1.1/' xmlns:ns1='http://schemas.openxmlformats.org/package/2006/metadata/core-properties' " w:xpath="/ns1:coreProperties[1]/ns0:creator[1]" w:storeItemID="{6C3C8BC8-F283-45AE-878A-BAB7291924A1}"/>
                               <w:text/>
                             </w:sdtPr>
-                            <w:sdtEndPr/>
                             <w:sdtContent>
                               <w:r>
                                 <w:rPr>
@@ -3834,7 +3829,6 @@
                               <w:dataBinding w:prefixMappings="xmlns:ns0='http://schemas.openxmlformats.org/officeDocument/2006/extended-properties' " w:xpath="/ns0:Properties[1]/ns0:Company[1]" w:storeItemID="{6668398D-A668-4E3E-A5EB-62B293D839F1}"/>
                               <w:text/>
                             </w:sdtPr>
-                            <w:sdtEndPr/>
                             <w:sdtContent>
                               <w:r>
                                 <w:rPr>
@@ -3953,7 +3947,6 @@
                                     <w:dataBinding w:prefixMappings="xmlns:ns0='http://purl.org/dc/elements/1.1/' xmlns:ns1='http://schemas.openxmlformats.org/package/2006/metadata/core-properties' " w:xpath="/ns1:coreProperties[1]/ns0:title[1]" w:storeItemID="{6C3C8BC8-F283-45AE-878A-BAB7291924A1}"/>
                                     <w:text/>
                                   </w:sdtPr>
-                                  <w:sdtEndPr/>
                                   <w:sdtContent>
                                     <w:r>
                                       <w:rPr>
@@ -3989,7 +3982,6 @@
                                     <w:dataBinding w:prefixMappings="xmlns:ns0='http://purl.org/dc/elements/1.1/' xmlns:ns1='http://schemas.openxmlformats.org/package/2006/metadata/core-properties' " w:xpath="/ns1:coreProperties[1]/ns0:subject[1]" w:storeItemID="{6C3C8BC8-F283-45AE-878A-BAB7291924A1}"/>
                                     <w:text/>
                                   </w:sdtPr>
-                                  <w:sdtEndPr/>
                                   <w:sdtContent>
                                     <w:r>
                                       <w:rPr>
@@ -3997,15 +3989,7 @@
                                         <w:sz w:val="36"/>
                                         <w:szCs w:val="36"/>
                                       </w:rPr>
-                                      <w:t>2nd</w:t>
-                                    </w:r>
-                                    <w:r>
-                                      <w:rPr>
-                                        <w:color w:val="404040" w:themeColor="text1" w:themeTint="BF"/>
-                                        <w:sz w:val="36"/>
-                                        <w:szCs w:val="36"/>
-                                      </w:rPr>
-                                      <w:t xml:space="preserve"> Assignement</w:t>
+                                      <w:t>2nd Assignement</w:t>
                                     </w:r>
                                   </w:sdtContent>
                                 </w:sdt>
@@ -4058,7 +4042,6 @@
                               <w:dataBinding w:prefixMappings="xmlns:ns0='http://purl.org/dc/elements/1.1/' xmlns:ns1='http://schemas.openxmlformats.org/package/2006/metadata/core-properties' " w:xpath="/ns1:coreProperties[1]/ns0:title[1]" w:storeItemID="{6C3C8BC8-F283-45AE-878A-BAB7291924A1}"/>
                               <w:text/>
                             </w:sdtPr>
-                            <w:sdtEndPr/>
                             <w:sdtContent>
                               <w:r>
                                 <w:rPr>
@@ -4094,7 +4077,6 @@
                               <w:dataBinding w:prefixMappings="xmlns:ns0='http://purl.org/dc/elements/1.1/' xmlns:ns1='http://schemas.openxmlformats.org/package/2006/metadata/core-properties' " w:xpath="/ns1:coreProperties[1]/ns0:subject[1]" w:storeItemID="{6C3C8BC8-F283-45AE-878A-BAB7291924A1}"/>
                               <w:text/>
                             </w:sdtPr>
-                            <w:sdtEndPr/>
                             <w:sdtContent>
                               <w:r>
                                 <w:rPr>
@@ -4102,15 +4084,7 @@
                                   <w:sz w:val="36"/>
                                   <w:szCs w:val="36"/>
                                 </w:rPr>
-                                <w:t>2nd</w:t>
-                              </w:r>
-                              <w:r>
-                                <w:rPr>
-                                  <w:color w:val="404040" w:themeColor="text1" w:themeTint="BF"/>
-                                  <w:sz w:val="36"/>
-                                  <w:szCs w:val="36"/>
-                                </w:rPr>
-                                <w:t xml:space="preserve"> Assignement</w:t>
+                                <w:t>2nd Assignement</w:t>
                               </w:r>
                             </w:sdtContent>
                           </w:sdt>
@@ -4199,7 +4173,6 @@
           <w:docPartUnique/>
         </w:docPartObj>
       </w:sdtPr>
-      <w:sdtEndPr/>
       <w:sdtContent>
         <w:p>
           <w:pPr>
@@ -6773,31 +6746,43 @@
         <w:rPr>
           <w:lang w:val="ca-ES"/>
         </w:rPr>
-        <w:t xml:space="preserve">per a de 2 a 4 persones majors d’edat </w:t>
+        <w:t>enfocat a persones</w:t>
       </w:r>
       <w:r>
         <w:rPr>
           <w:lang w:val="ca-ES"/>
         </w:rPr>
-        <w:t xml:space="preserve">on cada jugador pren el paper de líder d’una banda de carrer </w:t>
+        <w:t xml:space="preserve"> de 2 a 4 majors d’edat</w:t>
       </w:r>
       <w:r>
         <w:rPr>
           <w:lang w:val="ca-ES"/>
         </w:rPr>
-        <w:t>la qual es dedica a l’exportació de productes il·legals: s’inicien amb electrodomèstics fins culminar exportant cocaïna</w:t>
+        <w:t>. C</w:t>
       </w:r>
       <w:r>
         <w:rPr>
           <w:lang w:val="ca-ES"/>
         </w:rPr>
-        <w:t xml:space="preserve"> i altres tipus de productes</w:t>
+        <w:t xml:space="preserve">ada jugador pren el paper de líder d’una banda de carrer </w:t>
       </w:r>
       <w:r>
         <w:rPr>
           <w:lang w:val="ca-ES"/>
         </w:rPr>
-        <w:t>. Buscar</w:t>
+        <w:t>la qual es dedica a l’exportació de productes il·legals</w:t>
+      </w:r>
+      <w:r>
+        <w:rPr>
+          <w:lang w:val="ca-ES"/>
+        </w:rPr>
+        <w:t>.</w:t>
+      </w:r>
+      <w:r>
+        <w:rPr>
+          <w:lang w:val="ca-ES"/>
+        </w:rPr>
+        <w:t xml:space="preserve"> Buscar</w:t>
       </w:r>
       <w:r>
         <w:rPr>
@@ -6958,20 +6943,7 @@
     </w:p>
     <w:p>
       <w:pPr>
-        <w:rPr>
-          <w:lang w:val="ca-ES"/>
-        </w:rPr>
-      </w:pPr>
-      <w:r>
-        <w:rPr>
-          <w:lang w:val="ca-ES"/>
-        </w:rPr>
-        <w:t>Finalment, cal recalcar que es un joc destinat a adults degut al seu component de violència i drogues.</w:t>
-      </w:r>
-    </w:p>
-    <w:p>
-      <w:pPr>
-        <w:pStyle w:val="Ttulo2"/>
+        <w:pStyle w:val="Ttulo3"/>
         <w:rPr>
           <w:lang w:val="ca-ES"/>
         </w:rPr>
@@ -7470,7 +7442,31 @@
               <w:rPr>
                 <w:lang w:val="ca-ES"/>
               </w:rPr>
-              <w:t>Capacitat de 10 T</w:t>
+              <w:t xml:space="preserve">Capacitat </w:t>
+            </w:r>
+            <w:r>
+              <w:rPr>
+                <w:lang w:val="ca-ES"/>
+              </w:rPr>
+              <w:t>per transportar</w:t>
+            </w:r>
+            <w:r>
+              <w:rPr>
+                <w:lang w:val="ca-ES"/>
+              </w:rPr>
+              <w:t xml:space="preserve"> 10</w:t>
+            </w:r>
+            <w:r>
+              <w:rPr>
+                <w:lang w:val="ca-ES"/>
+              </w:rPr>
+              <w:t xml:space="preserve"> unitaats de producte</w:t>
+            </w:r>
+            <w:r>
+              <w:rPr>
+                <w:lang w:val="ca-ES"/>
+              </w:rPr>
+              <w:t xml:space="preserve"> T</w:t>
             </w:r>
           </w:p>
         </w:tc>
@@ -7643,7 +7639,28 @@
     </w:p>
     <w:p>
       <w:pPr>
-        <w:pStyle w:val="Ttulo2"/>
+        <w:rPr>
+          <w:lang w:val="ca-ES"/>
+        </w:rPr>
+      </w:pPr>
+    </w:p>
+    <w:p>
+      <w:pPr>
+        <w:rPr>
+          <w:lang w:val="ca-ES"/>
+        </w:rPr>
+      </w:pPr>
+    </w:p>
+    <w:p>
+      <w:pPr>
+        <w:rPr>
+          <w:lang w:val="ca-ES"/>
+        </w:rPr>
+      </w:pPr>
+    </w:p>
+    <w:p>
+      <w:pPr>
+        <w:pStyle w:val="Ttulo3"/>
         <w:rPr>
           <w:lang w:val="ca-ES"/>
         </w:rPr>
@@ -7876,7 +7893,7 @@
               <w:rPr>
                 <w:lang w:val="ca-ES"/>
               </w:rPr>
-              <w:t>No</w:t>
+              <w:t>Primera instal·lació si, següents adquisicions no</w:t>
             </w:r>
           </w:p>
         </w:tc>
@@ -7935,6 +7952,12 @@
               </w:rPr>
               <w:t>Si te la destrueixen, perds</w:t>
             </w:r>
+            <w:r>
+              <w:rPr>
+                <w:lang w:val="ca-ES"/>
+              </w:rPr>
+              <w:t xml:space="preserve"> la partida</w:t>
+            </w:r>
           </w:p>
         </w:tc>
         <w:tc>
@@ -7951,7 +7974,19 @@
               <w:rPr>
                 <w:lang w:val="ca-ES"/>
               </w:rPr>
-              <w:t>Guardar cocaïna.</w:t>
+              <w:t>Guardar</w:t>
+            </w:r>
+            <w:r>
+              <w:rPr>
+                <w:lang w:val="ca-ES"/>
+              </w:rPr>
+              <w:t xml:space="preserve"> el producte que li portin els transportistes</w:t>
+            </w:r>
+            <w:r>
+              <w:rPr>
+                <w:lang w:val="ca-ES"/>
+              </w:rPr>
+              <w:t>.</w:t>
             </w:r>
           </w:p>
         </w:tc>
@@ -7969,7 +8004,13 @@
               <w:rPr>
                 <w:lang w:val="ca-ES"/>
               </w:rPr>
-              <w:t>Millorar als soldats</w:t>
+              <w:t>Millorar als s</w:t>
+            </w:r>
+            <w:r>
+              <w:rPr>
+                <w:lang w:val="ca-ES"/>
+              </w:rPr>
+              <w:t>icaris</w:t>
             </w:r>
           </w:p>
         </w:tc>
@@ -8681,13 +8722,19 @@
               <w:rPr>
                 <w:lang w:val="ca-ES"/>
               </w:rPr>
-              <w:t>Generar recursos (cocaïna)</w:t>
-            </w:r>
-            <w:r>
-              <w:rPr>
-                <w:lang w:val="ca-ES"/>
-              </w:rPr>
-              <w:t xml:space="preserve"> (tirant un dau)</w:t>
+              <w:t xml:space="preserve">Generar </w:t>
+            </w:r>
+            <w:r>
+              <w:rPr>
+                <w:lang w:val="ca-ES"/>
+              </w:rPr>
+              <w:t>producte</w:t>
+            </w:r>
+            <w:r>
+              <w:rPr>
+                <w:lang w:val="ca-ES"/>
+              </w:rPr>
+              <w:t>(tirant un dau)</w:t>
             </w:r>
             <w:r>
               <w:rPr>
@@ -8711,7 +8758,19 @@
               <w:rPr>
                 <w:lang w:val="ca-ES"/>
               </w:rPr>
-              <w:t>Blanquejar tots els diners en negre (cocaïna -&gt; €)</w:t>
+              <w:t>Blanquejar tots els diners en negre (</w:t>
+            </w:r>
+            <w:r>
+              <w:rPr>
+                <w:lang w:val="ca-ES"/>
+              </w:rPr>
+              <w:t>producte</w:t>
+            </w:r>
+            <w:r>
+              <w:rPr>
+                <w:lang w:val="ca-ES"/>
+              </w:rPr>
+              <w:t xml:space="preserve"> -&gt; €)</w:t>
             </w:r>
             <w:r>
               <w:rPr>
@@ -8723,7 +8782,19 @@
               <w:rPr>
                 <w:lang w:val="ca-ES"/>
               </w:rPr>
-              <w:t xml:space="preserve"> (y= num dau = Tones)</w:t>
+              <w:t xml:space="preserve"> (y= num dau</w:t>
+            </w:r>
+            <w:r>
+              <w:rPr>
+                <w:lang w:val="ca-ES"/>
+              </w:rPr>
+              <w:t xml:space="preserve"> *2</w:t>
+            </w:r>
+            <w:r>
+              <w:rPr>
+                <w:lang w:val="ca-ES"/>
+              </w:rPr>
+              <w:t xml:space="preserve"> = Tones)</w:t>
             </w:r>
           </w:p>
         </w:tc>
@@ -8884,7 +8955,19 @@
               <w:rPr>
                 <w:lang w:val="ca-ES"/>
               </w:rPr>
-              <w:t>*30</w:t>
+              <w:t>*</w:t>
+            </w:r>
+            <w:r>
+              <w:rPr>
+                <w:lang w:val="ca-ES"/>
+              </w:rPr>
+              <w:t>2</w:t>
+            </w:r>
+            <w:r>
+              <w:rPr>
+                <w:lang w:val="ca-ES"/>
+              </w:rPr>
+              <w:t>0</w:t>
             </w:r>
           </w:p>
           <w:p>
@@ -8915,7 +8998,19 @@
               <w:rPr>
                 <w:lang w:val="ca-ES"/>
               </w:rPr>
-              <w:t>*40</w:t>
+              <w:t>*</w:t>
+            </w:r>
+            <w:r>
+              <w:rPr>
+                <w:lang w:val="ca-ES"/>
+              </w:rPr>
+              <w:t>3</w:t>
+            </w:r>
+            <w:r>
+              <w:rPr>
+                <w:lang w:val="ca-ES"/>
+              </w:rPr>
+              <w:t>0</w:t>
             </w:r>
           </w:p>
         </w:tc>
@@ -9040,7 +9135,19 @@
               <w:rPr>
                 <w:lang w:val="ca-ES"/>
               </w:rPr>
-              <w:t xml:space="preserve"> 100€</w:t>
+              <w:t xml:space="preserve"> </w:t>
+            </w:r>
+            <w:r>
+              <w:rPr>
+                <w:lang w:val="ca-ES"/>
+              </w:rPr>
+              <w:t>2</w:t>
+            </w:r>
+            <w:r>
+              <w:rPr>
+                <w:lang w:val="ca-ES"/>
+              </w:rPr>
+              <w:t>00€</w:t>
             </w:r>
           </w:p>
         </w:tc>
@@ -9245,13 +9352,6 @@
     </w:tbl>
     <w:p>
       <w:pPr>
-        <w:rPr>
-          <w:lang w:val="ca-ES"/>
-        </w:rPr>
-      </w:pPr>
-    </w:p>
-    <w:p>
-      <w:pPr>
         <w:pStyle w:val="Ttulo2"/>
         <w:rPr>
           <w:lang w:val="ca-ES"/>
@@ -9261,11 +9361,12 @@
         <w:rPr>
           <w:lang w:val="ca-ES"/>
         </w:rPr>
-        <w:t>Reglamento</w:t>
+        <w:t>Com jugar?</w:t>
       </w:r>
     </w:p>
     <w:p>
       <w:pPr>
+        <w:pStyle w:val="Ttulo3"/>
         <w:rPr>
           <w:lang w:val="ca-ES"/>
         </w:rPr>
@@ -9274,31 +9375,7 @@
         <w:rPr>
           <w:lang w:val="ca-ES"/>
         </w:rPr>
-        <w:t xml:space="preserve">Comences  </w:t>
-      </w:r>
-      <w:r>
-        <w:rPr>
-          <w:lang w:val="ca-ES"/>
-        </w:rPr>
-        <w:t xml:space="preserve">amb la seu central a la posició marcada al tauler. Hauràs de distribuir un magatzem i un centre de blanqueig per la zona segura (marcada amb el teu color). </w:t>
-      </w:r>
-      <w:r>
-        <w:rPr>
-          <w:lang w:val="ca-ES"/>
-        </w:rPr>
-        <w:t xml:space="preserve">També tindràs les unitats (1) Sicari, (1) Manteniment, (1) Transportista. </w:t>
-      </w:r>
-      <w:r>
-        <w:rPr>
-          <w:lang w:val="ca-ES"/>
-        </w:rPr>
-        <w:t xml:space="preserve">Hauràs de col·locar les estructures a una distancia de 2 caselles. Cada unitat i estructura té un atac i defensa. Començaràs amb 1000€ i el sentit de torn serà horari. Cada torn, hauràs d’invertir, produir i gestionar l’esdeveniment. </w:t>
-      </w:r>
-      <w:r>
-        <w:rPr>
-          <w:lang w:val="ca-ES"/>
-        </w:rPr>
-        <w:t>Les taules anteriors es mostren totes les característiques de unitats i estructures que necessites saber per començar a traçar estratègies sobre el taulell. L’objectiu és destruir la base enemiga.</w:t>
+        <w:t>Preparació:</w:t>
       </w:r>
     </w:p>
     <w:p>
@@ -9307,25 +9384,11 @@
           <w:lang w:val="ca-ES"/>
         </w:rPr>
       </w:pPr>
-    </w:p>
-    <w:p>
-      <w:pPr>
-        <w:rPr>
-          <w:lang w:val="ca-ES"/>
-        </w:rPr>
-      </w:pPr>
-    </w:p>
-    <w:p>
-      <w:pPr>
-        <w:rPr>
-          <w:lang w:val="ca-ES"/>
-        </w:rPr>
-      </w:pPr>
       <w:r>
         <w:rPr>
           <w:lang w:val="ca-ES"/>
         </w:rPr>
-        <w:t>La dinàmica seria la següent:</w:t>
+        <w:t>La dinàmica de cada partida comença perquè cada jugador col·loqui la seva Seu Central a una de les cantonades del taulell i les fitxes de: Punt de Blanqueig i Magatzem en una de les caselles situades en la “zona segura” de la cantonada escollida pel jugador. Les instal·lacions s’han de trobar espaiades amb 2 caselles entre elles.</w:t>
       </w:r>
     </w:p>
     <w:p>
@@ -9338,13 +9401,19 @@
         <w:rPr>
           <w:lang w:val="ca-ES"/>
         </w:rPr>
-        <w:t>Inicia el joc i col·loques totes les peces inicials. Acte seguit tindràs 1000€ per gastar en Centre d’operacions, plantació, taller o un altre magatzem. Tot dependrà de la teva estratègia. Seguidament, una vegada tinguis plantació, magatzem i blanqueig, ja tindràs la cadena muntada. Al teu torn tiraràs 2 daus, 1 pel blanqueig i l’altre per la plantació.</w:t>
+        <w:t xml:space="preserve">Una vegada hagi establert la posició d’aquestes dues instal·lacions col·locarà en cada una de les caselles que es troben al voltant de la Seu Central  cada unitat amb la que comença la partida respectivament. </w:t>
       </w:r>
       <w:r>
         <w:rPr>
           <w:lang w:val="ca-ES"/>
         </w:rPr>
-        <w:t xml:space="preserve"> Depèn de la millora que tinguis aplicada a l’estructura, rebràs cert quantitat de productes i diners en funció del resultat del dau. Una vegada produït la cocaïna, hauràs de enviar-la al magatzem amb un transportista, i del magatzem es blanquejarà automàticament la quantitat que treguin els daus. Llavors, l’estructura de blanqueig es totalment inútil i no té cap importància on la posis.</w:t>
+        <w:t>(1) Sicari, (1) Manteniment, (1)</w:t>
+      </w:r>
+      <w:r>
+        <w:rPr>
+          <w:lang w:val="ca-ES"/>
+        </w:rPr>
+        <w:t xml:space="preserve"> Transportista.</w:t>
       </w:r>
     </w:p>
     <w:p>
@@ -9357,7 +9426,8 @@
         <w:rPr>
           <w:lang w:val="ca-ES"/>
         </w:rPr>
-        <w:t xml:space="preserve">Per exemple. Al dau de blanqueig trec 5 i al de producció, 6. Amb estructures bàsiques tindríem això: </w:t>
+        <w:lastRenderedPageBreak/>
+        <w:t>Un cop que cada jugador hagi establert les seves posicions inicials es farà rodar un dau de 6 cares per a cada jugador, determinant doncs qui serà el primer en exercir el seu torn a cada partida. Els torns es determinen en sentit horari a partir del primer.</w:t>
       </w:r>
     </w:p>
     <w:p>
@@ -9370,7 +9440,13 @@
         <w:rPr>
           <w:lang w:val="ca-ES"/>
         </w:rPr>
-        <w:t>Producció: 12 T</w:t>
+        <w:t xml:space="preserve">Per últim, cada jugador haurà de descarregar l’App de Bang! Bang!: Gang! </w:t>
+      </w:r>
+      <w:r>
+        <w:rPr>
+          <w:lang w:val="ca-ES"/>
+        </w:rPr>
+        <w:t>Abans de començar.</w:t>
       </w:r>
     </w:p>
     <w:p>
@@ -9379,23 +9455,19 @@
           <w:lang w:val="ca-ES"/>
         </w:rPr>
       </w:pPr>
+    </w:p>
+    <w:p>
+      <w:pPr>
+        <w:pStyle w:val="Ttulo3"/>
+        <w:rPr>
+          <w:lang w:val="ca-ES"/>
+        </w:rPr>
+      </w:pPr>
       <w:r>
         <w:rPr>
           <w:lang w:val="ca-ES"/>
         </w:rPr>
-        <w:t>Possible a transportar: 10 T</w:t>
-      </w:r>
-      <w:r>
-        <w:rPr>
-          <w:lang w:val="ca-ES"/>
-        </w:rPr>
-        <w:t xml:space="preserve"> </w:t>
-      </w:r>
-      <w:r>
-        <w:rPr>
-          <w:lang w:val="ca-ES"/>
-        </w:rPr>
-        <w:t>(si podem fer-ho en un torn)</w:t>
+        <w:t>Funcionament de l’App</w:t>
       </w:r>
     </w:p>
     <w:p>
@@ -9408,11 +9480,52 @@
         <w:rPr>
           <w:lang w:val="ca-ES"/>
         </w:rPr>
-        <w:t>Blanqueig: 150 € guanyats.</w:t>
+        <w:t>L’App de Bang! Bang!: Gang! És usada pels jugadors per tal de guardar registre de les seves instal·lacions</w:t>
+      </w:r>
+      <w:r>
+        <w:rPr>
+          <w:lang w:val="ca-ES"/>
+        </w:rPr>
+        <w:t>, unitats</w:t>
+      </w:r>
+      <w:r>
+        <w:rPr>
+          <w:lang w:val="ca-ES"/>
+        </w:rPr>
+        <w:t>, productes, capacitats d’emmagatzematge i per efectuar certs càlcul</w:t>
+      </w:r>
+      <w:r>
+        <w:rPr>
+          <w:lang w:val="ca-ES"/>
+        </w:rPr>
+        <w:t>s sobre les transaccions durant la partida</w:t>
+      </w:r>
+      <w:r>
+        <w:rPr>
+          <w:lang w:val="ca-ES"/>
+        </w:rPr>
+        <w:t>, estalviant al jugador la necessitat de realitzar cap càlcul i dinamitzant el flo</w:t>
+      </w:r>
+      <w:r>
+        <w:rPr>
+          <w:lang w:val="ca-ES"/>
+        </w:rPr>
+        <w:t>w</w:t>
+      </w:r>
+      <w:r>
+        <w:rPr>
+          <w:lang w:val="ca-ES"/>
+        </w:rPr>
+        <w:t>.</w:t>
       </w:r>
     </w:p>
     <w:p>
       <w:pPr>
+        <w:pStyle w:val="Prrafodelista"/>
+        <w:numPr>
+          <w:ilvl w:val="0"/>
+          <w:numId w:val="9"/>
+        </w:numPr>
         <w:rPr>
           <w:lang w:val="ca-ES"/>
         </w:rPr>
@@ -9421,13 +9534,177 @@
         <w:rPr>
           <w:lang w:val="ca-ES"/>
         </w:rPr>
-        <w:t>Al mapa hi ha 4 punts calents, on si allà fas una fàbrica, obtindràs el doble de la producció. L’objectiu es que els jugadors formin una batalla estratègica per posseir les caselles.</w:t>
+        <w:t>Produir</w:t>
+      </w:r>
+    </w:p>
+    <w:p>
+      <w:pPr>
+        <w:pStyle w:val="Prrafodelista"/>
+        <w:numPr>
+          <w:ilvl w:val="0"/>
+          <w:numId w:val="9"/>
+        </w:numPr>
+        <w:rPr>
+          <w:lang w:val="ca-ES"/>
+        </w:rPr>
+      </w:pPr>
+      <w:r>
+        <w:rPr>
+          <w:lang w:val="ca-ES"/>
+        </w:rPr>
+        <w:t>Blanquejar</w:t>
+      </w:r>
+    </w:p>
+    <w:p>
+      <w:pPr>
+        <w:pStyle w:val="Prrafodelista"/>
+        <w:numPr>
+          <w:ilvl w:val="0"/>
+          <w:numId w:val="9"/>
+        </w:numPr>
+        <w:rPr>
+          <w:lang w:val="ca-ES"/>
+        </w:rPr>
+      </w:pPr>
+      <w:r>
+        <w:rPr>
+          <w:lang w:val="ca-ES"/>
+        </w:rPr>
+        <w:t>Instal·lacions</w:t>
+      </w:r>
+    </w:p>
+    <w:p>
+      <w:pPr>
+        <w:pStyle w:val="Prrafodelista"/>
+        <w:numPr>
+          <w:ilvl w:val="0"/>
+          <w:numId w:val="9"/>
+        </w:numPr>
+        <w:rPr>
+          <w:lang w:val="ca-ES"/>
+        </w:rPr>
+      </w:pPr>
+      <w:r>
+        <w:rPr>
+          <w:lang w:val="ca-ES"/>
+        </w:rPr>
+        <w:t>Unitats</w:t>
+      </w:r>
+    </w:p>
+    <w:p>
+      <w:pPr>
+        <w:pStyle w:val="Prrafodelista"/>
+        <w:numPr>
+          <w:ilvl w:val="0"/>
+          <w:numId w:val="9"/>
+        </w:numPr>
+        <w:rPr>
+          <w:lang w:val="ca-ES"/>
+        </w:rPr>
+      </w:pPr>
+      <w:r>
+        <w:rPr>
+          <w:lang w:val="ca-ES"/>
+        </w:rPr>
+        <w:t>Capacitat emmagatzematge ui i diners ( part superior. Ex: 45/80)</w:t>
+      </w:r>
+    </w:p>
+    <w:p>
+      <w:pPr>
+        <w:rPr>
+          <w:lang w:val="ca-ES"/>
+        </w:rPr>
+      </w:pPr>
+      <w:r>
+        <w:rPr>
+          <w:lang w:val="ca-ES"/>
+        </w:rPr>
+        <w:t>L’App compta amb tres seccions diferenciades: Instal·lacions, Unitats i Esdeveniments. A més, en la part superior de l’App es podrà consultar de manera directa l’estat actual d’emmagatzematge de cada una de les Plantacions i de cada un dels Magatzems obtinguts pel jugador junt amb la quantitat de diners actual.</w:t>
+      </w:r>
+    </w:p>
+    <w:p>
+      <w:pPr>
+        <w:pStyle w:val="Prrafodelista"/>
+        <w:numPr>
+          <w:ilvl w:val="0"/>
+          <w:numId w:val="11"/>
+        </w:numPr>
+        <w:rPr>
+          <w:lang w:val="ca-ES"/>
+        </w:rPr>
+      </w:pPr>
+      <w:r>
+        <w:rPr>
+          <w:lang w:val="ca-ES"/>
+        </w:rPr>
+        <w:t>Produir: Si el jugador escull</w:t>
+      </w:r>
+      <w:r>
+        <w:rPr>
+          <w:lang w:val="ca-ES"/>
+        </w:rPr>
+        <w:t xml:space="preserve"> aquesta opció se li demanarà un número del 1 al 6 el qual ha de ser introduït en relació a una tirada de dau 6 que el jugador haurà de realitzar per tal de produir al principi de cada torn.</w:t>
+      </w:r>
+    </w:p>
+    <w:p>
+      <w:pPr>
+        <w:pStyle w:val="Prrafodelista"/>
+        <w:rPr>
+          <w:lang w:val="ca-ES"/>
+        </w:rPr>
+      </w:pPr>
+      <w:r>
+        <w:rPr>
+          <w:lang w:val="ca-ES"/>
+        </w:rPr>
+        <w:t xml:space="preserve">La quantitat produïda ve donada per el càlcul d’un polinomi. Cada instal·lació del tipus “Plantació” rebrà una quantitat de producció en relació al seu nivell de millora (Una sola tirada per a cada plantació). </w:t>
+      </w:r>
+    </w:p>
+    <w:p>
+      <w:pPr>
+        <w:pStyle w:val="Prrafodelista"/>
+        <w:rPr>
+          <w:lang w:val="ca-ES"/>
+        </w:rPr>
+      </w:pPr>
+    </w:p>
+    <w:p>
+      <w:pPr>
+        <w:pStyle w:val="Prrafodelista"/>
+        <w:numPr>
+          <w:ilvl w:val="0"/>
+          <w:numId w:val="11"/>
+        </w:numPr>
+        <w:rPr>
+          <w:lang w:val="ca-ES"/>
+        </w:rPr>
+      </w:pPr>
+      <w:r>
+        <w:rPr>
+          <w:lang w:val="ca-ES"/>
+        </w:rPr>
+        <w:t xml:space="preserve">Blanquejar: Al escollir aquesta opció l’App demanarà un número d’entre l’1 al 6 en el jugador, aquest fa referència a una tirada de dau que cada jugador ha de realitzar al final del seu torn. El número introduït serà utilitzat per realitzar el càlcul d’ingressos que obtindrà el jugador durant aquest torn, actualitzant automàticament el capital disponible i el número de unitats que conté el magatzem. </w:t>
+      </w:r>
+    </w:p>
+    <w:p>
+      <w:pPr>
+        <w:pStyle w:val="Prrafodelista"/>
+        <w:rPr>
+          <w:lang w:val="ca-ES"/>
+        </w:rPr>
+      </w:pPr>
+      <w:r>
+        <w:rPr>
+          <w:lang w:val="ca-ES"/>
+        </w:rPr>
+        <w:t>El càlcul, de igual forma que hem vist en la producció ve donat pel nivell de millora de la instal·lació corresponent, en aquest cas “Punt de Blanqueig”</w:t>
       </w:r>
       <w:bookmarkStart w:id="0" w:name="_GoBack"/>
       <w:bookmarkEnd w:id="0"/>
     </w:p>
     <w:p>
       <w:pPr>
+        <w:pStyle w:val="Prrafodelista"/>
         <w:rPr>
           <w:lang w:val="ca-ES"/>
         </w:rPr>
@@ -9435,48 +9712,118 @@
     </w:p>
     <w:p>
       <w:pPr>
-        <w:rPr>
-          <w:lang w:val="ca-ES"/>
-        </w:rPr>
-      </w:pPr>
+        <w:pStyle w:val="Prrafodelista"/>
+        <w:numPr>
+          <w:ilvl w:val="0"/>
+          <w:numId w:val="10"/>
+        </w:numPr>
+        <w:rPr>
+          <w:lang w:val="ca-ES"/>
+        </w:rPr>
+      </w:pPr>
+      <w:r>
+        <w:rPr>
+          <w:lang w:val="ca-ES"/>
+        </w:rPr>
+        <w:t>Instal·lacions:</w:t>
+      </w:r>
+      <w:r>
+        <w:rPr>
+          <w:lang w:val="ca-ES"/>
+        </w:rPr>
+        <w:t xml:space="preserve"> Si accedim al menú d’instal·lacions el jugador es trobarà amb una interfície la qual conté com a botons cada un dels noms de cada instal·lació. Les instal·lacions obtingudes es veuen d’un color més clar, mentre que les que encara no ha adquirit es mostraran d’un color menys saturat.</w:t>
+      </w:r>
     </w:p>
     <w:p>
       <w:pPr>
-        <w:rPr>
-          <w:lang w:val="ca-ES"/>
-        </w:rPr>
-      </w:pPr>
+        <w:ind w:left="708"/>
+        <w:rPr>
+          <w:lang w:val="ca-ES"/>
+        </w:rPr>
+      </w:pPr>
+      <w:r>
+        <w:rPr>
+          <w:lang w:val="ca-ES"/>
+        </w:rPr>
+        <w:lastRenderedPageBreak/>
+        <w:t>Al fer click en una de les instal·lacions que encara no hagin estat comprades, se li preguntarà en el jugador si realment desitja adquirir-la i li informarà del preu de compra, en cas de que el jugador l’adquireixi serà automàticament enviat a una interfície específica.</w:t>
+      </w:r>
     </w:p>
     <w:p>
       <w:pPr>
-        <w:rPr>
-          <w:lang w:val="ca-ES"/>
-        </w:rPr>
-      </w:pPr>
+        <w:ind w:left="708"/>
+        <w:rPr>
+          <w:lang w:val="ca-ES"/>
+        </w:rPr>
+      </w:pPr>
+      <w:r>
+        <w:rPr>
+          <w:lang w:val="ca-ES"/>
+        </w:rPr>
+        <w:t xml:space="preserve">Aquesta serà específica per a la instal·lació on se li mostrarà en el jugador l’estat actual de la instal·lació: La seva defensa, la capacitat (Si en té)... També podrà consultar el nivell actual en el que es troba la instal·lació i les avantatges que li proporciona el nivell. </w:t>
+      </w:r>
     </w:p>
     <w:p>
       <w:pPr>
-        <w:rPr>
-          <w:lang w:val="ca-ES"/>
-        </w:rPr>
-      </w:pPr>
+        <w:ind w:left="708"/>
+        <w:rPr>
+          <w:lang w:val="ca-ES"/>
+        </w:rPr>
+      </w:pPr>
+      <w:r>
+        <w:rPr>
+          <w:lang w:val="ca-ES"/>
+        </w:rPr>
+        <w:t xml:space="preserve">Alhora, també comptarà amb una opció </w:t>
+      </w:r>
+      <w:r>
+        <w:rPr>
+          <w:lang w:val="ca-ES"/>
+        </w:rPr>
+        <w:t>per millorar la instal·lació a canvi de cert capital.</w:t>
+      </w:r>
     </w:p>
     <w:p>
       <w:pPr>
-        <w:rPr>
-          <w:lang w:val="ca-ES"/>
-        </w:rPr>
-      </w:pPr>
+        <w:pStyle w:val="Prrafodelista"/>
+        <w:numPr>
+          <w:ilvl w:val="0"/>
+          <w:numId w:val="10"/>
+        </w:numPr>
+        <w:rPr>
+          <w:lang w:val="ca-ES"/>
+        </w:rPr>
+      </w:pPr>
+      <w:r>
+        <w:rPr>
+          <w:lang w:val="ca-ES"/>
+        </w:rPr>
+        <w:t>Unitats:</w:t>
+      </w:r>
+      <w:r>
+        <w:rPr>
+          <w:lang w:val="ca-ES"/>
+        </w:rPr>
+        <w:t xml:space="preserve"> En el menú d’unitats se li presentarà al jugador una interfície que incorpora el nom de cada una de les unitats disponibles en Bang! Bang: Gang!, en el moment que el jugador accedeixi a qualsevulla d’elles se li presentarà la defensa i atac base amb el que compta la unitat seleccionada junt amb el número de unitats totals amb les que compta el jugador (Exemple: 3/5).</w:t>
+      </w:r>
     </w:p>
     <w:p>
       <w:pPr>
-        <w:rPr>
-          <w:lang w:val="ca-ES"/>
-        </w:rPr>
-      </w:pPr>
+        <w:pStyle w:val="Prrafodelista"/>
+        <w:rPr>
+          <w:lang w:val="ca-ES"/>
+        </w:rPr>
+      </w:pPr>
+      <w:r>
+        <w:rPr>
+          <w:lang w:val="ca-ES"/>
+        </w:rPr>
+        <w:t>El jugador també tindrà la oportunitat d’adquirir noves unitats dins d’aquesta interfície sempre i quan compti amb el capital necessari.</w:t>
+      </w:r>
     </w:p>
     <w:p>
       <w:pPr>
+        <w:pStyle w:val="Prrafodelista"/>
         <w:rPr>
           <w:lang w:val="ca-ES"/>
         </w:rPr>
@@ -9484,10 +9831,21 @@
     </w:p>
     <w:p>
       <w:pPr>
-        <w:rPr>
-          <w:lang w:val="ca-ES"/>
-        </w:rPr>
-      </w:pPr>
+        <w:pStyle w:val="Prrafodelista"/>
+        <w:numPr>
+          <w:ilvl w:val="0"/>
+          <w:numId w:val="10"/>
+        </w:numPr>
+        <w:rPr>
+          <w:lang w:val="ca-ES"/>
+        </w:rPr>
+      </w:pPr>
+      <w:r>
+        <w:rPr>
+          <w:lang w:val="ca-ES"/>
+        </w:rPr>
+        <w:t>Esdeveniments: La secció d’esdeveniments presentarà varis noms al jugador, els quals fan referència al tipus d’esdeveniment que s’obtingui al final de cada ronda, el jugador escollirà el nom corresponent en relació a la carta d’esdeveniment i automàticament s’efectuaran els càlculs sobre els seus números.</w:t>
+      </w:r>
     </w:p>
     <w:p>
       <w:pPr>
@@ -9495,13 +9853,56 @@
           <w:lang w:val="ca-ES"/>
         </w:rPr>
       </w:pPr>
+      <w:r>
+        <w:rPr>
+          <w:lang w:val="ca-ES"/>
+        </w:rPr>
+        <w:t xml:space="preserve">Comences  </w:t>
+      </w:r>
+      <w:r>
+        <w:rPr>
+          <w:lang w:val="ca-ES"/>
+        </w:rPr>
+        <w:t xml:space="preserve">amb la seu central a la posició marcada al tauler. Hauràs de distribuir un magatzem i un centre de blanqueig per la zona segura (marcada amb el teu color). </w:t>
+      </w:r>
+      <w:r>
+        <w:rPr>
+          <w:lang w:val="ca-ES"/>
+        </w:rPr>
+        <w:t xml:space="preserve">Transportista. </w:t>
+      </w:r>
+      <w:r>
+        <w:rPr>
+          <w:lang w:val="ca-ES"/>
+        </w:rPr>
+        <w:t xml:space="preserve">Hauràs de col·locar les estructures a una distancia de 2 caselles. Cada unitat i estructura té un atac i defensa. Començaràs amb 1000€ i el sentit de torn serà horari. Cada torn, hauràs d’invertir, produir i gestionar l’esdeveniment. </w:t>
+      </w:r>
+      <w:r>
+        <w:rPr>
+          <w:lang w:val="ca-ES"/>
+        </w:rPr>
+        <w:t>Les taules anteriors es mostren totes les característiques de unitats i estructures que necessites saber per començar a traçar estratègies sobre el taulell. L’objectiu és destruir la base enemiga.</w:t>
+      </w:r>
+      <w:r>
+        <w:rPr>
+          <w:lang w:val="ca-ES"/>
+        </w:rPr>
+        <w:t xml:space="preserve"> COMBAT SYSTEM</w:t>
+      </w:r>
     </w:p>
     <w:p>
       <w:pPr>
-        <w:rPr>
-          <w:lang w:val="ca-ES"/>
-        </w:rPr>
-      </w:pPr>
+        <w:pStyle w:val="Ttulo3"/>
+        <w:rPr>
+          <w:lang w:val="ca-ES"/>
+        </w:rPr>
+      </w:pPr>
+      <w:r>
+        <w:rPr>
+          <w:lang w:val="ca-ES"/>
+        </w:rPr>
+        <w:t>Dinàmica de torn:</w:t>
+      </w:r>
     </w:p>
     <w:p>
       <w:pPr>
@@ -9509,6 +9910,12 @@
           <w:lang w:val="ca-ES"/>
         </w:rPr>
       </w:pPr>
+      <w:r>
+        <w:rPr>
+          <w:lang w:val="ca-ES"/>
+        </w:rPr>
+        <w:t>Al començar cada torn, el jugador fa rodar el dau de 6 cares, el número resultant haurà de ser introduït dins de l’opció: “Producció”</w:t>
+      </w:r>
     </w:p>
     <w:p>
       <w:pPr>
@@ -9530,6 +9937,12 @@
           <w:lang w:val="ca-ES"/>
         </w:rPr>
       </w:pPr>
+      <w:r>
+        <w:rPr>
+          <w:lang w:val="ca-ES"/>
+        </w:rPr>
+        <w:t>La dinàmica seria la següent:</w:t>
+      </w:r>
     </w:p>
     <w:p>
       <w:pPr>
@@ -9537,6 +9950,25 @@
           <w:lang w:val="ca-ES"/>
         </w:rPr>
       </w:pPr>
+      <w:r>
+        <w:rPr>
+          <w:lang w:val="ca-ES"/>
+        </w:rPr>
+        <w:t xml:space="preserve">Inicia el joc i col·loques totes les peces inicials. Acte seguit tindràs 1000€ per gastar en Centre d’operacions, plantació, taller o un altre magatzem. Tot dependrà de la teva estratègia. Seguidament, una vegada tinguis plantació, magatzem i blanqueig, ja tindràs la cadena muntada. Al teu torn tiraràs 2 </w:t>
+      </w:r>
+      <w:r>
+        <w:rPr>
+          <w:lang w:val="ca-ES"/>
+        </w:rPr>
+        <w:lastRenderedPageBreak/>
+        <w:t>daus, 1 pel blanqueig i l’altre per la plantació.</w:t>
+      </w:r>
+      <w:r>
+        <w:rPr>
+          <w:lang w:val="ca-ES"/>
+        </w:rPr>
+        <w:t xml:space="preserve"> Depèn de la millora que tinguis aplicada a l’estructura, rebràs cert quantitat de productes i diners en funció del resultat del dau. Una vegada produït la cocaïna, hauràs de enviar-la al magatzem amb un transportista, i del magatzem es blanquejarà automàticament la quantitat que treguin els daus. Llavors, l’estructura de blanqueig es totalment inútil i no té cap importància on la posis.</w:t>
+      </w:r>
     </w:p>
     <w:p>
       <w:pPr>
@@ -9544,6 +9976,12 @@
           <w:lang w:val="ca-ES"/>
         </w:rPr>
       </w:pPr>
+      <w:r>
+        <w:rPr>
+          <w:lang w:val="ca-ES"/>
+        </w:rPr>
+        <w:t xml:space="preserve">Per exemple. Al dau de blanqueig trec 5 i al de producció, 6. Amb estructures bàsiques tindríem això: </w:t>
+      </w:r>
     </w:p>
     <w:p>
       <w:pPr>
@@ -9551,6 +9989,12 @@
           <w:lang w:val="ca-ES"/>
         </w:rPr>
       </w:pPr>
+      <w:r>
+        <w:rPr>
+          <w:lang w:val="ca-ES"/>
+        </w:rPr>
+        <w:t>Producció: 12 T</w:t>
+      </w:r>
     </w:p>
     <w:p>
       <w:pPr>
@@ -9558,6 +10002,24 @@
           <w:lang w:val="ca-ES"/>
         </w:rPr>
       </w:pPr>
+      <w:r>
+        <w:rPr>
+          <w:lang w:val="ca-ES"/>
+        </w:rPr>
+        <w:t>Possible a transportar: 10 T</w:t>
+      </w:r>
+      <w:r>
+        <w:rPr>
+          <w:lang w:val="ca-ES"/>
+        </w:rPr>
+        <w:t xml:space="preserve"> </w:t>
+      </w:r>
+      <w:r>
+        <w:rPr>
+          <w:lang w:val="ca-ES"/>
+        </w:rPr>
+        <w:t>(si podem fer-ho en un torn)</w:t>
+      </w:r>
     </w:p>
     <w:p>
       <w:pPr>
@@ -9565,6 +10027,12 @@
           <w:lang w:val="ca-ES"/>
         </w:rPr>
       </w:pPr>
+      <w:r>
+        <w:rPr>
+          <w:lang w:val="ca-ES"/>
+        </w:rPr>
+        <w:t>Blanqueig: 150 € guanyats.</w:t>
+      </w:r>
     </w:p>
     <w:p>
       <w:pPr>
@@ -9572,6 +10040,12 @@
           <w:lang w:val="ca-ES"/>
         </w:rPr>
       </w:pPr>
+      <w:r>
+        <w:rPr>
+          <w:lang w:val="ca-ES"/>
+        </w:rPr>
+        <w:t>Al mapa hi ha 4 punts calents, on si allà fas una fàbrica, obtindràs el doble de la producció. L’objectiu es que els jugadors formin una batalla estratègica per posseir les caselles.</w:t>
+      </w:r>
     </w:p>
     <w:p>
       <w:pPr>
@@ -9628,12 +10102,158 @@
           <w:lang w:val="ca-ES"/>
         </w:rPr>
       </w:pPr>
+    </w:p>
+    <w:p>
+      <w:pPr>
+        <w:rPr>
+          <w:lang w:val="ca-ES"/>
+        </w:rPr>
+      </w:pPr>
+    </w:p>
+    <w:p>
+      <w:pPr>
+        <w:rPr>
+          <w:lang w:val="ca-ES"/>
+        </w:rPr>
+      </w:pPr>
+    </w:p>
+    <w:p>
+      <w:pPr>
+        <w:rPr>
+          <w:lang w:val="ca-ES"/>
+        </w:rPr>
+      </w:pPr>
+    </w:p>
+    <w:p>
+      <w:pPr>
+        <w:rPr>
+          <w:lang w:val="ca-ES"/>
+        </w:rPr>
+      </w:pPr>
+    </w:p>
+    <w:p>
+      <w:pPr>
+        <w:rPr>
+          <w:lang w:val="ca-ES"/>
+        </w:rPr>
+      </w:pPr>
+    </w:p>
+    <w:p>
+      <w:pPr>
+        <w:rPr>
+          <w:lang w:val="ca-ES"/>
+        </w:rPr>
+      </w:pPr>
+    </w:p>
+    <w:p>
+      <w:pPr>
+        <w:rPr>
+          <w:lang w:val="ca-ES"/>
+        </w:rPr>
+      </w:pPr>
+    </w:p>
+    <w:p>
+      <w:pPr>
+        <w:rPr>
+          <w:lang w:val="ca-ES"/>
+        </w:rPr>
+      </w:pPr>
+    </w:p>
+    <w:p>
+      <w:pPr>
+        <w:rPr>
+          <w:lang w:val="ca-ES"/>
+        </w:rPr>
+      </w:pPr>
+    </w:p>
+    <w:p>
+      <w:pPr>
+        <w:rPr>
+          <w:lang w:val="ca-ES"/>
+        </w:rPr>
+      </w:pPr>
+    </w:p>
+    <w:p>
+      <w:pPr>
+        <w:rPr>
+          <w:lang w:val="ca-ES"/>
+        </w:rPr>
+      </w:pPr>
+    </w:p>
+    <w:p>
+      <w:pPr>
+        <w:rPr>
+          <w:lang w:val="ca-ES"/>
+        </w:rPr>
+      </w:pPr>
+    </w:p>
+    <w:p>
+      <w:pPr>
+        <w:rPr>
+          <w:lang w:val="ca-ES"/>
+        </w:rPr>
+      </w:pPr>
+    </w:p>
+    <w:p>
+      <w:pPr>
+        <w:rPr>
+          <w:lang w:val="ca-ES"/>
+        </w:rPr>
+      </w:pPr>
+    </w:p>
+    <w:p>
+      <w:pPr>
+        <w:rPr>
+          <w:lang w:val="ca-ES"/>
+        </w:rPr>
+      </w:pPr>
+    </w:p>
+    <w:p>
+      <w:pPr>
+        <w:rPr>
+          <w:lang w:val="ca-ES"/>
+        </w:rPr>
+      </w:pPr>
+    </w:p>
+    <w:p>
+      <w:pPr>
+        <w:rPr>
+          <w:lang w:val="ca-ES"/>
+        </w:rPr>
+      </w:pPr>
+    </w:p>
+    <w:p>
+      <w:pPr>
+        <w:rPr>
+          <w:lang w:val="ca-ES"/>
+        </w:rPr>
+      </w:pPr>
+    </w:p>
+    <w:p>
+      <w:pPr>
+        <w:rPr>
+          <w:lang w:val="ca-ES"/>
+        </w:rPr>
+      </w:pPr>
+    </w:p>
+    <w:p>
+      <w:pPr>
+        <w:rPr>
+          <w:lang w:val="ca-ES"/>
+        </w:rPr>
+      </w:pPr>
+    </w:p>
+    <w:p>
+      <w:pPr>
+        <w:rPr>
+          <w:lang w:val="ca-ES"/>
+        </w:rPr>
+      </w:pPr>
       <w:r>
         <w:rPr>
           <w:noProof/>
           <w:lang w:eastAsia="es-ES"/>
         </w:rPr>
-        <w:lastRenderedPageBreak/>
         <w:drawing>
           <wp:anchor distT="0" distB="0" distL="114300" distR="114300" simplePos="0" relativeHeight="251667456" behindDoc="1" locked="0" layoutInCell="1" allowOverlap="1" wp14:anchorId="5A9249E7" wp14:editId="31E49831">
             <wp:simplePos x="0" y="0"/>
@@ -9980,69 +10600,7 @@
         <w:szCs w:val="20"/>
       </w:rPr>
       <w:tab/>
-    </w:r>
-    <w:r>
-      <w:rPr>
-        <w:rFonts w:asciiTheme="majorHAnsi" w:eastAsiaTheme="majorEastAsia" w:hAnsiTheme="majorHAnsi" w:cstheme="majorBidi"/>
-        <w:color w:val="052F61" w:themeColor="accent1"/>
-        <w:sz w:val="20"/>
-        <w:szCs w:val="20"/>
-      </w:rPr>
-      <w:t xml:space="preserve">                                      </w:t>
-    </w:r>
-    <w:r>
-      <w:rPr>
-        <w:rFonts w:asciiTheme="majorHAnsi" w:eastAsiaTheme="majorEastAsia" w:hAnsiTheme="majorHAnsi" w:cstheme="majorBidi"/>
-        <w:color w:val="052F61" w:themeColor="accent1"/>
-        <w:sz w:val="20"/>
-        <w:szCs w:val="20"/>
-      </w:rPr>
-      <w:t>Eudald Garrofé</w:t>
-    </w:r>
-    <w:r>
-      <w:rPr>
-        <w:rFonts w:asciiTheme="majorHAnsi" w:eastAsiaTheme="majorEastAsia" w:hAnsiTheme="majorHAnsi" w:cstheme="majorBidi"/>
-        <w:color w:val="052F61" w:themeColor="accent1"/>
-        <w:sz w:val="20"/>
-        <w:szCs w:val="20"/>
-      </w:rPr>
-      <w:t>, Bernat Casañas,</w:t>
-    </w:r>
-    <w:r>
-      <w:rPr>
-        <w:rFonts w:asciiTheme="majorHAnsi" w:eastAsiaTheme="majorEastAsia" w:hAnsiTheme="majorHAnsi" w:cstheme="majorBidi"/>
-        <w:color w:val="052F61" w:themeColor="accent1"/>
-        <w:sz w:val="20"/>
-        <w:szCs w:val="20"/>
-      </w:rPr>
-      <w:t xml:space="preserve"> Jordi</w:t>
-    </w:r>
-    <w:r>
-      <w:rPr>
-        <w:rFonts w:asciiTheme="majorHAnsi" w:eastAsiaTheme="majorEastAsia" w:hAnsiTheme="majorHAnsi" w:cstheme="majorBidi"/>
-        <w:color w:val="052F61" w:themeColor="accent1"/>
-        <w:sz w:val="20"/>
-        <w:szCs w:val="20"/>
-      </w:rPr>
-      <w:t xml:space="preserve"> </w:t>
-    </w:r>
-    <w:r>
-      <w:rPr>
-        <w:rFonts w:asciiTheme="majorHAnsi" w:eastAsiaTheme="majorEastAsia" w:hAnsiTheme="majorHAnsi" w:cstheme="majorBidi"/>
-        <w:color w:val="052F61" w:themeColor="accent1"/>
-        <w:sz w:val="20"/>
-        <w:szCs w:val="20"/>
-      </w:rPr>
-      <w:t>Pardo</w:t>
-    </w:r>
-    <w:r>
-      <w:rPr>
-        <w:rFonts w:asciiTheme="majorHAnsi" w:eastAsiaTheme="majorEastAsia" w:hAnsiTheme="majorHAnsi" w:cstheme="majorBidi"/>
-        <w:color w:val="052F61" w:themeColor="accent1"/>
-        <w:sz w:val="20"/>
-        <w:szCs w:val="20"/>
-      </w:rPr>
-      <w:t xml:space="preserve"> i Miquel Suau</w:t>
+      <w:t xml:space="preserve">                                      Eudald Garrofé, Bernat Casañas, Jordi Pardo i Miquel Suau</w:t>
     </w:r>
   </w:p>
 </w:ftr>
@@ -11069,6 +11627,344 @@
     </w:lvl>
   </w:abstractNum>
   <w:abstractNum w:abstractNumId="5" w15:restartNumberingAfterBreak="0">
+    <w:nsid w:val="439D24DF"/>
+    <w:multiLevelType w:val="hybridMultilevel"/>
+    <w:tmpl w:val="079C63D4"/>
+    <w:lvl w:ilvl="0" w:tplc="0C0A0001">
+      <w:start w:val="1"/>
+      <w:numFmt w:val="bullet"/>
+      <w:lvlText w:val=""/>
+      <w:lvlJc w:val="left"/>
+      <w:pPr>
+        <w:ind w:left="720" w:hanging="360"/>
+      </w:pPr>
+      <w:rPr>
+        <w:rFonts w:ascii="Symbol" w:hAnsi="Symbol" w:hint="default"/>
+      </w:rPr>
+    </w:lvl>
+    <w:lvl w:ilvl="1" w:tplc="0C0A0003" w:tentative="1">
+      <w:start w:val="1"/>
+      <w:numFmt w:val="bullet"/>
+      <w:lvlText w:val="o"/>
+      <w:lvlJc w:val="left"/>
+      <w:pPr>
+        <w:ind w:left="1440" w:hanging="360"/>
+      </w:pPr>
+      <w:rPr>
+        <w:rFonts w:ascii="Courier New" w:hAnsi="Courier New" w:cs="Courier New" w:hint="default"/>
+      </w:rPr>
+    </w:lvl>
+    <w:lvl w:ilvl="2" w:tplc="0C0A0005" w:tentative="1">
+      <w:start w:val="1"/>
+      <w:numFmt w:val="bullet"/>
+      <w:lvlText w:val=""/>
+      <w:lvlJc w:val="left"/>
+      <w:pPr>
+        <w:ind w:left="2160" w:hanging="360"/>
+      </w:pPr>
+      <w:rPr>
+        <w:rFonts w:ascii="Wingdings" w:hAnsi="Wingdings" w:hint="default"/>
+      </w:rPr>
+    </w:lvl>
+    <w:lvl w:ilvl="3" w:tplc="0C0A0001" w:tentative="1">
+      <w:start w:val="1"/>
+      <w:numFmt w:val="bullet"/>
+      <w:lvlText w:val=""/>
+      <w:lvlJc w:val="left"/>
+      <w:pPr>
+        <w:ind w:left="2880" w:hanging="360"/>
+      </w:pPr>
+      <w:rPr>
+        <w:rFonts w:ascii="Symbol" w:hAnsi="Symbol" w:hint="default"/>
+      </w:rPr>
+    </w:lvl>
+    <w:lvl w:ilvl="4" w:tplc="0C0A0003" w:tentative="1">
+      <w:start w:val="1"/>
+      <w:numFmt w:val="bullet"/>
+      <w:lvlText w:val="o"/>
+      <w:lvlJc w:val="left"/>
+      <w:pPr>
+        <w:ind w:left="3600" w:hanging="360"/>
+      </w:pPr>
+      <w:rPr>
+        <w:rFonts w:ascii="Courier New" w:hAnsi="Courier New" w:cs="Courier New" w:hint="default"/>
+      </w:rPr>
+    </w:lvl>
+    <w:lvl w:ilvl="5" w:tplc="0C0A0005" w:tentative="1">
+      <w:start w:val="1"/>
+      <w:numFmt w:val="bullet"/>
+      <w:lvlText w:val=""/>
+      <w:lvlJc w:val="left"/>
+      <w:pPr>
+        <w:ind w:left="4320" w:hanging="360"/>
+      </w:pPr>
+      <w:rPr>
+        <w:rFonts w:ascii="Wingdings" w:hAnsi="Wingdings" w:hint="default"/>
+      </w:rPr>
+    </w:lvl>
+    <w:lvl w:ilvl="6" w:tplc="0C0A0001" w:tentative="1">
+      <w:start w:val="1"/>
+      <w:numFmt w:val="bullet"/>
+      <w:lvlText w:val=""/>
+      <w:lvlJc w:val="left"/>
+      <w:pPr>
+        <w:ind w:left="5040" w:hanging="360"/>
+      </w:pPr>
+      <w:rPr>
+        <w:rFonts w:ascii="Symbol" w:hAnsi="Symbol" w:hint="default"/>
+      </w:rPr>
+    </w:lvl>
+    <w:lvl w:ilvl="7" w:tplc="0C0A0003" w:tentative="1">
+      <w:start w:val="1"/>
+      <w:numFmt w:val="bullet"/>
+      <w:lvlText w:val="o"/>
+      <w:lvlJc w:val="left"/>
+      <w:pPr>
+        <w:ind w:left="5760" w:hanging="360"/>
+      </w:pPr>
+      <w:rPr>
+        <w:rFonts w:ascii="Courier New" w:hAnsi="Courier New" w:cs="Courier New" w:hint="default"/>
+      </w:rPr>
+    </w:lvl>
+    <w:lvl w:ilvl="8" w:tplc="0C0A0005" w:tentative="1">
+      <w:start w:val="1"/>
+      <w:numFmt w:val="bullet"/>
+      <w:lvlText w:val=""/>
+      <w:lvlJc w:val="left"/>
+      <w:pPr>
+        <w:ind w:left="6480" w:hanging="360"/>
+      </w:pPr>
+      <w:rPr>
+        <w:rFonts w:ascii="Wingdings" w:hAnsi="Wingdings" w:hint="default"/>
+      </w:rPr>
+    </w:lvl>
+  </w:abstractNum>
+  <w:abstractNum w:abstractNumId="6" w15:restartNumberingAfterBreak="0">
+    <w:nsid w:val="45D412B4"/>
+    <w:multiLevelType w:val="hybridMultilevel"/>
+    <w:tmpl w:val="78E08426"/>
+    <w:lvl w:ilvl="0" w:tplc="E9F4C802">
+      <w:numFmt w:val="bullet"/>
+      <w:lvlText w:val="-"/>
+      <w:lvlJc w:val="left"/>
+      <w:pPr>
+        <w:ind w:left="720" w:hanging="360"/>
+      </w:pPr>
+      <w:rPr>
+        <w:rFonts w:ascii="Century Gothic" w:eastAsiaTheme="minorEastAsia" w:hAnsi="Century Gothic" w:cstheme="minorBidi" w:hint="default"/>
+      </w:rPr>
+    </w:lvl>
+    <w:lvl w:ilvl="1" w:tplc="0C0A0003" w:tentative="1">
+      <w:start w:val="1"/>
+      <w:numFmt w:val="bullet"/>
+      <w:lvlText w:val="o"/>
+      <w:lvlJc w:val="left"/>
+      <w:pPr>
+        <w:ind w:left="1440" w:hanging="360"/>
+      </w:pPr>
+      <w:rPr>
+        <w:rFonts w:ascii="Courier New" w:hAnsi="Courier New" w:cs="Courier New" w:hint="default"/>
+      </w:rPr>
+    </w:lvl>
+    <w:lvl w:ilvl="2" w:tplc="0C0A0005" w:tentative="1">
+      <w:start w:val="1"/>
+      <w:numFmt w:val="bullet"/>
+      <w:lvlText w:val=""/>
+      <w:lvlJc w:val="left"/>
+      <w:pPr>
+        <w:ind w:left="2160" w:hanging="360"/>
+      </w:pPr>
+      <w:rPr>
+        <w:rFonts w:ascii="Wingdings" w:hAnsi="Wingdings" w:hint="default"/>
+      </w:rPr>
+    </w:lvl>
+    <w:lvl w:ilvl="3" w:tplc="0C0A0001" w:tentative="1">
+      <w:start w:val="1"/>
+      <w:numFmt w:val="bullet"/>
+      <w:lvlText w:val=""/>
+      <w:lvlJc w:val="left"/>
+      <w:pPr>
+        <w:ind w:left="2880" w:hanging="360"/>
+      </w:pPr>
+      <w:rPr>
+        <w:rFonts w:ascii="Symbol" w:hAnsi="Symbol" w:hint="default"/>
+      </w:rPr>
+    </w:lvl>
+    <w:lvl w:ilvl="4" w:tplc="0C0A0003" w:tentative="1">
+      <w:start w:val="1"/>
+      <w:numFmt w:val="bullet"/>
+      <w:lvlText w:val="o"/>
+      <w:lvlJc w:val="left"/>
+      <w:pPr>
+        <w:ind w:left="3600" w:hanging="360"/>
+      </w:pPr>
+      <w:rPr>
+        <w:rFonts w:ascii="Courier New" w:hAnsi="Courier New" w:cs="Courier New" w:hint="default"/>
+      </w:rPr>
+    </w:lvl>
+    <w:lvl w:ilvl="5" w:tplc="0C0A0005" w:tentative="1">
+      <w:start w:val="1"/>
+      <w:numFmt w:val="bullet"/>
+      <w:lvlText w:val=""/>
+      <w:lvlJc w:val="left"/>
+      <w:pPr>
+        <w:ind w:left="4320" w:hanging="360"/>
+      </w:pPr>
+      <w:rPr>
+        <w:rFonts w:ascii="Wingdings" w:hAnsi="Wingdings" w:hint="default"/>
+      </w:rPr>
+    </w:lvl>
+    <w:lvl w:ilvl="6" w:tplc="0C0A0001" w:tentative="1">
+      <w:start w:val="1"/>
+      <w:numFmt w:val="bullet"/>
+      <w:lvlText w:val=""/>
+      <w:lvlJc w:val="left"/>
+      <w:pPr>
+        <w:ind w:left="5040" w:hanging="360"/>
+      </w:pPr>
+      <w:rPr>
+        <w:rFonts w:ascii="Symbol" w:hAnsi="Symbol" w:hint="default"/>
+      </w:rPr>
+    </w:lvl>
+    <w:lvl w:ilvl="7" w:tplc="0C0A0003" w:tentative="1">
+      <w:start w:val="1"/>
+      <w:numFmt w:val="bullet"/>
+      <w:lvlText w:val="o"/>
+      <w:lvlJc w:val="left"/>
+      <w:pPr>
+        <w:ind w:left="5760" w:hanging="360"/>
+      </w:pPr>
+      <w:rPr>
+        <w:rFonts w:ascii="Courier New" w:hAnsi="Courier New" w:cs="Courier New" w:hint="default"/>
+      </w:rPr>
+    </w:lvl>
+    <w:lvl w:ilvl="8" w:tplc="0C0A0005" w:tentative="1">
+      <w:start w:val="1"/>
+      <w:numFmt w:val="bullet"/>
+      <w:lvlText w:val=""/>
+      <w:lvlJc w:val="left"/>
+      <w:pPr>
+        <w:ind w:left="6480" w:hanging="360"/>
+      </w:pPr>
+      <w:rPr>
+        <w:rFonts w:ascii="Wingdings" w:hAnsi="Wingdings" w:hint="default"/>
+      </w:rPr>
+    </w:lvl>
+  </w:abstractNum>
+  <w:abstractNum w:abstractNumId="7" w15:restartNumberingAfterBreak="0">
+    <w:nsid w:val="55FE3620"/>
+    <w:multiLevelType w:val="hybridMultilevel"/>
+    <w:tmpl w:val="1FEACF18"/>
+    <w:lvl w:ilvl="0" w:tplc="0C0A0001">
+      <w:start w:val="1"/>
+      <w:numFmt w:val="bullet"/>
+      <w:lvlText w:val=""/>
+      <w:lvlJc w:val="left"/>
+      <w:pPr>
+        <w:ind w:left="720" w:hanging="360"/>
+      </w:pPr>
+      <w:rPr>
+        <w:rFonts w:ascii="Symbol" w:hAnsi="Symbol" w:hint="default"/>
+      </w:rPr>
+    </w:lvl>
+    <w:lvl w:ilvl="1" w:tplc="0C0A0003" w:tentative="1">
+      <w:start w:val="1"/>
+      <w:numFmt w:val="bullet"/>
+      <w:lvlText w:val="o"/>
+      <w:lvlJc w:val="left"/>
+      <w:pPr>
+        <w:ind w:left="1440" w:hanging="360"/>
+      </w:pPr>
+      <w:rPr>
+        <w:rFonts w:ascii="Courier New" w:hAnsi="Courier New" w:cs="Courier New" w:hint="default"/>
+      </w:rPr>
+    </w:lvl>
+    <w:lvl w:ilvl="2" w:tplc="0C0A0005" w:tentative="1">
+      <w:start w:val="1"/>
+      <w:numFmt w:val="bullet"/>
+      <w:lvlText w:val=""/>
+      <w:lvlJc w:val="left"/>
+      <w:pPr>
+        <w:ind w:left="2160" w:hanging="360"/>
+      </w:pPr>
+      <w:rPr>
+        <w:rFonts w:ascii="Wingdings" w:hAnsi="Wingdings" w:hint="default"/>
+      </w:rPr>
+    </w:lvl>
+    <w:lvl w:ilvl="3" w:tplc="0C0A0001" w:tentative="1">
+      <w:start w:val="1"/>
+      <w:numFmt w:val="bullet"/>
+      <w:lvlText w:val=""/>
+      <w:lvlJc w:val="left"/>
+      <w:pPr>
+        <w:ind w:left="2880" w:hanging="360"/>
+      </w:pPr>
+      <w:rPr>
+        <w:rFonts w:ascii="Symbol" w:hAnsi="Symbol" w:hint="default"/>
+      </w:rPr>
+    </w:lvl>
+    <w:lvl w:ilvl="4" w:tplc="0C0A0003" w:tentative="1">
+      <w:start w:val="1"/>
+      <w:numFmt w:val="bullet"/>
+      <w:lvlText w:val="o"/>
+      <w:lvlJc w:val="left"/>
+      <w:pPr>
+        <w:ind w:left="3600" w:hanging="360"/>
+      </w:pPr>
+      <w:rPr>
+        <w:rFonts w:ascii="Courier New" w:hAnsi="Courier New" w:cs="Courier New" w:hint="default"/>
+      </w:rPr>
+    </w:lvl>
+    <w:lvl w:ilvl="5" w:tplc="0C0A0005" w:tentative="1">
+      <w:start w:val="1"/>
+      <w:numFmt w:val="bullet"/>
+      <w:lvlText w:val=""/>
+      <w:lvlJc w:val="left"/>
+      <w:pPr>
+        <w:ind w:left="4320" w:hanging="360"/>
+      </w:pPr>
+      <w:rPr>
+        <w:rFonts w:ascii="Wingdings" w:hAnsi="Wingdings" w:hint="default"/>
+      </w:rPr>
+    </w:lvl>
+    <w:lvl w:ilvl="6" w:tplc="0C0A0001" w:tentative="1">
+      <w:start w:val="1"/>
+      <w:numFmt w:val="bullet"/>
+      <w:lvlText w:val=""/>
+      <w:lvlJc w:val="left"/>
+      <w:pPr>
+        <w:ind w:left="5040" w:hanging="360"/>
+      </w:pPr>
+      <w:rPr>
+        <w:rFonts w:ascii="Symbol" w:hAnsi="Symbol" w:hint="default"/>
+      </w:rPr>
+    </w:lvl>
+    <w:lvl w:ilvl="7" w:tplc="0C0A0003" w:tentative="1">
+      <w:start w:val="1"/>
+      <w:numFmt w:val="bullet"/>
+      <w:lvlText w:val="o"/>
+      <w:lvlJc w:val="left"/>
+      <w:pPr>
+        <w:ind w:left="5760" w:hanging="360"/>
+      </w:pPr>
+      <w:rPr>
+        <w:rFonts w:ascii="Courier New" w:hAnsi="Courier New" w:cs="Courier New" w:hint="default"/>
+      </w:rPr>
+    </w:lvl>
+    <w:lvl w:ilvl="8" w:tplc="0C0A0005" w:tentative="1">
+      <w:start w:val="1"/>
+      <w:numFmt w:val="bullet"/>
+      <w:lvlText w:val=""/>
+      <w:lvlJc w:val="left"/>
+      <w:pPr>
+        <w:ind w:left="6480" w:hanging="360"/>
+      </w:pPr>
+      <w:rPr>
+        <w:rFonts w:ascii="Wingdings" w:hAnsi="Wingdings" w:hint="default"/>
+      </w:rPr>
+    </w:lvl>
+  </w:abstractNum>
+  <w:abstractNum w:abstractNumId="8" w15:restartNumberingAfterBreak="0">
     <w:nsid w:val="577C66F9"/>
     <w:multiLevelType w:val="hybridMultilevel"/>
     <w:tmpl w:val="7D280A4C"/>
@@ -11157,7 +12053,7 @@
       </w:pPr>
     </w:lvl>
   </w:abstractNum>
-  <w:abstractNum w:abstractNumId="6" w15:restartNumberingAfterBreak="0">
+  <w:abstractNum w:abstractNumId="9" w15:restartNumberingAfterBreak="0">
     <w:nsid w:val="5B564E36"/>
     <w:multiLevelType w:val="hybridMultilevel"/>
     <w:tmpl w:val="767AA28E"/>
@@ -11246,7 +12142,7 @@
       </w:pPr>
     </w:lvl>
   </w:abstractNum>
-  <w:abstractNum w:abstractNumId="7" w15:restartNumberingAfterBreak="0">
+  <w:abstractNum w:abstractNumId="10" w15:restartNumberingAfterBreak="0">
     <w:nsid w:val="6F9F6B3D"/>
     <w:multiLevelType w:val="hybridMultilevel"/>
     <w:tmpl w:val="8690ECA0"/>
@@ -11360,7 +12256,7 @@
     </w:lvl>
   </w:abstractNum>
   <w:num w:numId="1">
-    <w:abstractNumId w:val="5"/>
+    <w:abstractNumId w:val="8"/>
   </w:num>
   <w:num w:numId="2">
     <w:abstractNumId w:val="2"/>
@@ -11372,16 +12268,25 @@
     <w:abstractNumId w:val="4"/>
   </w:num>
   <w:num w:numId="5">
-    <w:abstractNumId w:val="6"/>
+    <w:abstractNumId w:val="9"/>
   </w:num>
   <w:num w:numId="6">
     <w:abstractNumId w:val="0"/>
   </w:num>
   <w:num w:numId="7">
-    <w:abstractNumId w:val="7"/>
+    <w:abstractNumId w:val="10"/>
   </w:num>
   <w:num w:numId="8">
     <w:abstractNumId w:val="3"/>
+  </w:num>
+  <w:num w:numId="9">
+    <w:abstractNumId w:val="6"/>
+  </w:num>
+  <w:num w:numId="10">
+    <w:abstractNumId w:val="7"/>
+  </w:num>
+  <w:num w:numId="11">
+    <w:abstractNumId w:val="5"/>
   </w:num>
 </w:numbering>
 </file>
@@ -16460,7 +17365,7 @@
 </file>
 
 <file path=customXml/itemProps2.xml><?xml version="1.0" encoding="utf-8"?>
-<ds:datastoreItem xmlns:ds="http://schemas.openxmlformats.org/officeDocument/2006/customXml" ds:itemID="{8814AA83-37AF-4F06-BF62-580947271979}">
+<ds:datastoreItem xmlns:ds="http://schemas.openxmlformats.org/officeDocument/2006/customXml" ds:itemID="{641F3ACA-E6E1-47B0-9D2E-6E8A22BC76BC}">
   <ds:schemaRefs>
     <ds:schemaRef ds:uri="http://schemas.openxmlformats.org/officeDocument/2006/bibliography"/>
   </ds:schemaRefs>

</xml_diff>